<commit_message>
I edited the command list
</commit_message>
<xml_diff>
--- a/commands.docx
+++ b/commands.docx
@@ -27,16 +27,16 @@
         </w:tblCellMar>
       </w:tblPr>
       <w:tblGrid>
-        <w:gridCol w:w="2493"/>
-        <w:gridCol w:w="2493"/>
-        <w:gridCol w:w="2493"/>
+        <w:gridCol w:w="2492"/>
+        <w:gridCol w:w="2494"/>
+        <w:gridCol w:w="2492"/>
         <w:gridCol w:w="2507"/>
       </w:tblGrid>
       <w:tr>
         <w:trPr/>
         <w:tc>
           <w:tcPr>
-            <w:tcW w:w="2493" w:type="dxa"/>
+            <w:tcW w:w="2492" w:type="dxa"/>
             <w:tcBorders>
               <w:top w:val="single" w:sz="2" w:space="0" w:color="000000"/>
               <w:left w:val="single" w:sz="2" w:space="0" w:color="000000"/>
@@ -67,7 +67,7 @@
         </w:tc>
         <w:tc>
           <w:tcPr>
-            <w:tcW w:w="2493" w:type="dxa"/>
+            <w:tcW w:w="2494" w:type="dxa"/>
             <w:tcBorders>
               <w:top w:val="single" w:sz="2" w:space="0" w:color="000000"/>
               <w:left w:val="single" w:sz="2" w:space="0" w:color="000000"/>
@@ -98,7 +98,7 @@
         </w:tc>
         <w:tc>
           <w:tcPr>
-            <w:tcW w:w="2493" w:type="dxa"/>
+            <w:tcW w:w="2492" w:type="dxa"/>
             <w:tcBorders>
               <w:top w:val="single" w:sz="2" w:space="0" w:color="000000"/>
               <w:left w:val="single" w:sz="2" w:space="0" w:color="000000"/>
@@ -164,7 +164,7 @@
         <w:trPr/>
         <w:tc>
           <w:tcPr>
-            <w:tcW w:w="2493" w:type="dxa"/>
+            <w:tcW w:w="2492" w:type="dxa"/>
             <w:tcBorders>
               <w:left w:val="single" w:sz="2" w:space="0" w:color="000000"/>
               <w:bottom w:val="single" w:sz="2" w:space="0" w:color="000000"/>
@@ -194,7 +194,7 @@
         </w:tc>
         <w:tc>
           <w:tcPr>
-            <w:tcW w:w="2493" w:type="dxa"/>
+            <w:tcW w:w="2494" w:type="dxa"/>
             <w:tcBorders>
               <w:left w:val="single" w:sz="2" w:space="0" w:color="000000"/>
               <w:bottom w:val="single" w:sz="2" w:space="0" w:color="000000"/>
@@ -224,7 +224,7 @@
         </w:tc>
         <w:tc>
           <w:tcPr>
-            <w:tcW w:w="2493" w:type="dxa"/>
+            <w:tcW w:w="2492" w:type="dxa"/>
             <w:tcBorders>
               <w:left w:val="single" w:sz="2" w:space="0" w:color="000000"/>
               <w:bottom w:val="single" w:sz="2" w:space="0" w:color="000000"/>
@@ -404,7 +404,7 @@
         <w:trPr/>
         <w:tc>
           <w:tcPr>
-            <w:tcW w:w="2493" w:type="dxa"/>
+            <w:tcW w:w="2492" w:type="dxa"/>
             <w:tcBorders>
               <w:left w:val="single" w:sz="2" w:space="0" w:color="000000"/>
               <w:bottom w:val="single" w:sz="2" w:space="0" w:color="000000"/>
@@ -434,7 +434,7 @@
         </w:tc>
         <w:tc>
           <w:tcPr>
-            <w:tcW w:w="2493" w:type="dxa"/>
+            <w:tcW w:w="2494" w:type="dxa"/>
             <w:tcBorders>
               <w:left w:val="single" w:sz="2" w:space="0" w:color="000000"/>
               <w:bottom w:val="single" w:sz="2" w:space="0" w:color="000000"/>
@@ -464,7 +464,7 @@
         </w:tc>
         <w:tc>
           <w:tcPr>
-            <w:tcW w:w="2493" w:type="dxa"/>
+            <w:tcW w:w="2492" w:type="dxa"/>
             <w:tcBorders>
               <w:left w:val="single" w:sz="2" w:space="0" w:color="000000"/>
               <w:bottom w:val="single" w:sz="2" w:space="0" w:color="000000"/>
@@ -584,7 +584,7 @@
         <w:trPr/>
         <w:tc>
           <w:tcPr>
-            <w:tcW w:w="2493" w:type="dxa"/>
+            <w:tcW w:w="2492" w:type="dxa"/>
             <w:tcBorders>
               <w:left w:val="single" w:sz="2" w:space="0" w:color="000000"/>
               <w:bottom w:val="single" w:sz="2" w:space="0" w:color="000000"/>
@@ -614,36 +614,36 @@
         </w:tc>
         <w:tc>
           <w:tcPr>
-            <w:tcW w:w="2493" w:type="dxa"/>
-            <w:tcBorders>
-              <w:left w:val="single" w:sz="2" w:space="0" w:color="000000"/>
-              <w:bottom w:val="single" w:sz="2" w:space="0" w:color="000000"/>
-            </w:tcBorders>
-            <w:shd w:fill="auto" w:val="clear"/>
-          </w:tcPr>
-          <w:p>
-            <w:pPr>
-              <w:pStyle w:val="TableContents"/>
-              <w:bidi w:val="0"/>
-              <w:jc w:val="left"/>
-              <w:rPr>
-                <w:rFonts w:ascii="Liberation Mono" w:hAnsi="Liberation Mono" w:eastAsia="Noto Sans Mono CJK SC" w:cs="Liberation Mono"/>
-                <w:sz w:val="20"/>
-                <w:szCs w:val="20"/>
-              </w:rPr>
-            </w:pPr>
-            <w:r>
-              <w:rPr>
-                <w:rFonts w:eastAsia="Noto Sans Mono CJK SC" w:cs="Liberation Mono" w:ascii="Liberation Mono" w:hAnsi="Liberation Mono"/>
-                <w:sz w:val="20"/>
-                <w:szCs w:val="20"/>
-              </w:rPr>
-            </w:r>
-          </w:p>
-        </w:tc>
-        <w:tc>
-          <w:tcPr>
-            <w:tcW w:w="2493" w:type="dxa"/>
+            <w:tcW w:w="2494" w:type="dxa"/>
+            <w:tcBorders>
+              <w:left w:val="single" w:sz="2" w:space="0" w:color="000000"/>
+              <w:bottom w:val="single" w:sz="2" w:space="0" w:color="000000"/>
+            </w:tcBorders>
+            <w:shd w:fill="auto" w:val="clear"/>
+          </w:tcPr>
+          <w:p>
+            <w:pPr>
+              <w:pStyle w:val="TableContents"/>
+              <w:bidi w:val="0"/>
+              <w:jc w:val="left"/>
+              <w:rPr>
+                <w:rFonts w:ascii="Liberation Mono" w:hAnsi="Liberation Mono" w:eastAsia="Noto Sans Mono CJK SC" w:cs="Liberation Mono"/>
+                <w:sz w:val="20"/>
+                <w:szCs w:val="20"/>
+              </w:rPr>
+            </w:pPr>
+            <w:r>
+              <w:rPr>
+                <w:rFonts w:eastAsia="Noto Sans Mono CJK SC" w:cs="Liberation Mono" w:ascii="Liberation Mono" w:hAnsi="Liberation Mono"/>
+                <w:sz w:val="20"/>
+                <w:szCs w:val="20"/>
+              </w:rPr>
+            </w:r>
+          </w:p>
+        </w:tc>
+        <w:tc>
+          <w:tcPr>
+            <w:tcW w:w="2492" w:type="dxa"/>
             <w:tcBorders>
               <w:left w:val="single" w:sz="2" w:space="0" w:color="000000"/>
               <w:bottom w:val="single" w:sz="2" w:space="0" w:color="000000"/>
@@ -731,7 +731,7 @@
         <w:trPr/>
         <w:tc>
           <w:tcPr>
-            <w:tcW w:w="2493" w:type="dxa"/>
+            <w:tcW w:w="2492" w:type="dxa"/>
             <w:tcBorders>
               <w:left w:val="single" w:sz="2" w:space="0" w:color="000000"/>
               <w:bottom w:val="single" w:sz="2" w:space="0" w:color="000000"/>
@@ -761,36 +761,36 @@
         </w:tc>
         <w:tc>
           <w:tcPr>
-            <w:tcW w:w="2493" w:type="dxa"/>
-            <w:tcBorders>
-              <w:left w:val="single" w:sz="2" w:space="0" w:color="000000"/>
-              <w:bottom w:val="single" w:sz="2" w:space="0" w:color="000000"/>
-            </w:tcBorders>
-            <w:shd w:fill="auto" w:val="clear"/>
-          </w:tcPr>
-          <w:p>
-            <w:pPr>
-              <w:pStyle w:val="TableContents"/>
-              <w:bidi w:val="0"/>
-              <w:jc w:val="left"/>
-              <w:rPr>
-                <w:rFonts w:ascii="Liberation Mono" w:hAnsi="Liberation Mono" w:eastAsia="Noto Sans Mono CJK SC" w:cs="Liberation Mono"/>
-                <w:sz w:val="20"/>
-                <w:szCs w:val="20"/>
-              </w:rPr>
-            </w:pPr>
-            <w:r>
-              <w:rPr>
-                <w:rFonts w:eastAsia="Noto Sans Mono CJK SC" w:cs="Liberation Mono" w:ascii="Liberation Mono" w:hAnsi="Liberation Mono"/>
-                <w:sz w:val="20"/>
-                <w:szCs w:val="20"/>
-              </w:rPr>
-            </w:r>
-          </w:p>
-        </w:tc>
-        <w:tc>
-          <w:tcPr>
-            <w:tcW w:w="2493" w:type="dxa"/>
+            <w:tcW w:w="2494" w:type="dxa"/>
+            <w:tcBorders>
+              <w:left w:val="single" w:sz="2" w:space="0" w:color="000000"/>
+              <w:bottom w:val="single" w:sz="2" w:space="0" w:color="000000"/>
+            </w:tcBorders>
+            <w:shd w:fill="auto" w:val="clear"/>
+          </w:tcPr>
+          <w:p>
+            <w:pPr>
+              <w:pStyle w:val="TableContents"/>
+              <w:bidi w:val="0"/>
+              <w:jc w:val="left"/>
+              <w:rPr>
+                <w:rFonts w:ascii="Liberation Mono" w:hAnsi="Liberation Mono" w:eastAsia="Noto Sans Mono CJK SC" w:cs="Liberation Mono"/>
+                <w:sz w:val="20"/>
+                <w:szCs w:val="20"/>
+              </w:rPr>
+            </w:pPr>
+            <w:r>
+              <w:rPr>
+                <w:rFonts w:eastAsia="Noto Sans Mono CJK SC" w:cs="Liberation Mono" w:ascii="Liberation Mono" w:hAnsi="Liberation Mono"/>
+                <w:sz w:val="20"/>
+                <w:szCs w:val="20"/>
+              </w:rPr>
+            </w:r>
+          </w:p>
+        </w:tc>
+        <w:tc>
+          <w:tcPr>
+            <w:tcW w:w="2492" w:type="dxa"/>
             <w:tcBorders>
               <w:left w:val="single" w:sz="2" w:space="0" w:color="000000"/>
               <w:bottom w:val="single" w:sz="2" w:space="0" w:color="000000"/>
@@ -874,7 +874,7 @@
         <w:trPr/>
         <w:tc>
           <w:tcPr>
-            <w:tcW w:w="2493" w:type="dxa"/>
+            <w:tcW w:w="2492" w:type="dxa"/>
             <w:tcBorders>
               <w:left w:val="single" w:sz="2" w:space="0" w:color="000000"/>
               <w:bottom w:val="single" w:sz="2" w:space="0" w:color="000000"/>
@@ -904,36 +904,36 @@
         </w:tc>
         <w:tc>
           <w:tcPr>
-            <w:tcW w:w="2493" w:type="dxa"/>
-            <w:tcBorders>
-              <w:left w:val="single" w:sz="2" w:space="0" w:color="000000"/>
-              <w:bottom w:val="single" w:sz="2" w:space="0" w:color="000000"/>
-            </w:tcBorders>
-            <w:shd w:fill="auto" w:val="clear"/>
-          </w:tcPr>
-          <w:p>
-            <w:pPr>
-              <w:pStyle w:val="TableContents"/>
-              <w:bidi w:val="0"/>
-              <w:jc w:val="left"/>
-              <w:rPr>
-                <w:rFonts w:ascii="Liberation Mono" w:hAnsi="Liberation Mono" w:eastAsia="Noto Sans Mono CJK SC" w:cs="Liberation Mono"/>
-                <w:sz w:val="20"/>
-                <w:szCs w:val="20"/>
-              </w:rPr>
-            </w:pPr>
-            <w:r>
-              <w:rPr>
-                <w:rFonts w:eastAsia="Noto Sans Mono CJK SC" w:cs="Liberation Mono" w:ascii="Liberation Mono" w:hAnsi="Liberation Mono"/>
-                <w:sz w:val="20"/>
-                <w:szCs w:val="20"/>
-              </w:rPr>
-            </w:r>
-          </w:p>
-        </w:tc>
-        <w:tc>
-          <w:tcPr>
-            <w:tcW w:w="2493" w:type="dxa"/>
+            <w:tcW w:w="2494" w:type="dxa"/>
+            <w:tcBorders>
+              <w:left w:val="single" w:sz="2" w:space="0" w:color="000000"/>
+              <w:bottom w:val="single" w:sz="2" w:space="0" w:color="000000"/>
+            </w:tcBorders>
+            <w:shd w:fill="auto" w:val="clear"/>
+          </w:tcPr>
+          <w:p>
+            <w:pPr>
+              <w:pStyle w:val="TableContents"/>
+              <w:bidi w:val="0"/>
+              <w:jc w:val="left"/>
+              <w:rPr>
+                <w:rFonts w:ascii="Liberation Mono" w:hAnsi="Liberation Mono" w:eastAsia="Noto Sans Mono CJK SC" w:cs="Liberation Mono"/>
+                <w:sz w:val="20"/>
+                <w:szCs w:val="20"/>
+              </w:rPr>
+            </w:pPr>
+            <w:r>
+              <w:rPr>
+                <w:rFonts w:eastAsia="Noto Sans Mono CJK SC" w:cs="Liberation Mono" w:ascii="Liberation Mono" w:hAnsi="Liberation Mono"/>
+                <w:sz w:val="20"/>
+                <w:szCs w:val="20"/>
+              </w:rPr>
+            </w:r>
+          </w:p>
+        </w:tc>
+        <w:tc>
+          <w:tcPr>
+            <w:tcW w:w="2492" w:type="dxa"/>
             <w:tcBorders>
               <w:left w:val="single" w:sz="2" w:space="0" w:color="000000"/>
               <w:bottom w:val="single" w:sz="2" w:space="0" w:color="000000"/>
@@ -1009,7 +1009,7 @@
         <w:trPr/>
         <w:tc>
           <w:tcPr>
-            <w:tcW w:w="2493" w:type="dxa"/>
+            <w:tcW w:w="2492" w:type="dxa"/>
             <w:tcBorders>
               <w:left w:val="single" w:sz="2" w:space="0" w:color="000000"/>
               <w:bottom w:val="single" w:sz="2" w:space="0" w:color="000000"/>
@@ -1039,36 +1039,36 @@
         </w:tc>
         <w:tc>
           <w:tcPr>
-            <w:tcW w:w="2493" w:type="dxa"/>
-            <w:tcBorders>
-              <w:left w:val="single" w:sz="2" w:space="0" w:color="000000"/>
-              <w:bottom w:val="single" w:sz="2" w:space="0" w:color="000000"/>
-            </w:tcBorders>
-            <w:shd w:fill="auto" w:val="clear"/>
-          </w:tcPr>
-          <w:p>
-            <w:pPr>
-              <w:pStyle w:val="TableContents"/>
-              <w:bidi w:val="0"/>
-              <w:jc w:val="left"/>
-              <w:rPr>
-                <w:rFonts w:ascii="Liberation Mono" w:hAnsi="Liberation Mono" w:eastAsia="Noto Sans Mono CJK SC" w:cs="Liberation Mono"/>
-                <w:sz w:val="20"/>
-                <w:szCs w:val="20"/>
-              </w:rPr>
-            </w:pPr>
-            <w:r>
-              <w:rPr>
-                <w:rFonts w:eastAsia="Noto Sans Mono CJK SC" w:cs="Liberation Mono" w:ascii="Liberation Mono" w:hAnsi="Liberation Mono"/>
-                <w:sz w:val="20"/>
-                <w:szCs w:val="20"/>
-              </w:rPr>
-            </w:r>
-          </w:p>
-        </w:tc>
-        <w:tc>
-          <w:tcPr>
-            <w:tcW w:w="2493" w:type="dxa"/>
+            <w:tcW w:w="2494" w:type="dxa"/>
+            <w:tcBorders>
+              <w:left w:val="single" w:sz="2" w:space="0" w:color="000000"/>
+              <w:bottom w:val="single" w:sz="2" w:space="0" w:color="000000"/>
+            </w:tcBorders>
+            <w:shd w:fill="auto" w:val="clear"/>
+          </w:tcPr>
+          <w:p>
+            <w:pPr>
+              <w:pStyle w:val="TableContents"/>
+              <w:bidi w:val="0"/>
+              <w:jc w:val="left"/>
+              <w:rPr>
+                <w:rFonts w:ascii="Liberation Mono" w:hAnsi="Liberation Mono" w:eastAsia="Noto Sans Mono CJK SC" w:cs="Liberation Mono"/>
+                <w:sz w:val="20"/>
+                <w:szCs w:val="20"/>
+              </w:rPr>
+            </w:pPr>
+            <w:r>
+              <w:rPr>
+                <w:rFonts w:eastAsia="Noto Sans Mono CJK SC" w:cs="Liberation Mono" w:ascii="Liberation Mono" w:hAnsi="Liberation Mono"/>
+                <w:sz w:val="20"/>
+                <w:szCs w:val="20"/>
+              </w:rPr>
+            </w:r>
+          </w:p>
+        </w:tc>
+        <w:tc>
+          <w:tcPr>
+            <w:tcW w:w="2492" w:type="dxa"/>
             <w:tcBorders>
               <w:left w:val="single" w:sz="2" w:space="0" w:color="000000"/>
               <w:bottom w:val="single" w:sz="2" w:space="0" w:color="000000"/>
@@ -1156,7 +1156,7 @@
         <w:trPr/>
         <w:tc>
           <w:tcPr>
-            <w:tcW w:w="2493" w:type="dxa"/>
+            <w:tcW w:w="2492" w:type="dxa"/>
             <w:tcBorders>
               <w:left w:val="single" w:sz="2" w:space="0" w:color="000000"/>
               <w:bottom w:val="single" w:sz="2" w:space="0" w:color="000000"/>
@@ -1186,7 +1186,7 @@
         </w:tc>
         <w:tc>
           <w:tcPr>
-            <w:tcW w:w="2493" w:type="dxa"/>
+            <w:tcW w:w="2494" w:type="dxa"/>
             <w:tcBorders>
               <w:left w:val="single" w:sz="2" w:space="0" w:color="000000"/>
               <w:bottom w:val="single" w:sz="2" w:space="0" w:color="000000"/>
@@ -1240,7 +1240,7 @@
         </w:tc>
         <w:tc>
           <w:tcPr>
-            <w:tcW w:w="2493" w:type="dxa"/>
+            <w:tcW w:w="2492" w:type="dxa"/>
             <w:tcBorders>
               <w:left w:val="single" w:sz="2" w:space="0" w:color="000000"/>
               <w:bottom w:val="single" w:sz="2" w:space="0" w:color="000000"/>
@@ -1339,7 +1339,7 @@
         <w:trPr/>
         <w:tc>
           <w:tcPr>
-            <w:tcW w:w="2493" w:type="dxa"/>
+            <w:tcW w:w="2492" w:type="dxa"/>
             <w:tcBorders>
               <w:left w:val="single" w:sz="2" w:space="0" w:color="000000"/>
               <w:bottom w:val="single" w:sz="2" w:space="0" w:color="000000"/>
@@ -1369,36 +1369,36 @@
         </w:tc>
         <w:tc>
           <w:tcPr>
-            <w:tcW w:w="2493" w:type="dxa"/>
-            <w:tcBorders>
-              <w:left w:val="single" w:sz="2" w:space="0" w:color="000000"/>
-              <w:bottom w:val="single" w:sz="2" w:space="0" w:color="000000"/>
-            </w:tcBorders>
-            <w:shd w:fill="auto" w:val="clear"/>
-          </w:tcPr>
-          <w:p>
-            <w:pPr>
-              <w:pStyle w:val="TableContents"/>
-              <w:bidi w:val="0"/>
-              <w:jc w:val="left"/>
-              <w:rPr>
-                <w:rFonts w:ascii="Liberation Mono" w:hAnsi="Liberation Mono" w:eastAsia="Noto Sans Mono CJK SC" w:cs="Liberation Mono"/>
-                <w:sz w:val="20"/>
-                <w:szCs w:val="20"/>
-              </w:rPr>
-            </w:pPr>
-            <w:r>
-              <w:rPr>
-                <w:rFonts w:eastAsia="Noto Sans Mono CJK SC" w:cs="Liberation Mono" w:ascii="Liberation Mono" w:hAnsi="Liberation Mono"/>
-                <w:sz w:val="20"/>
-                <w:szCs w:val="20"/>
-              </w:rPr>
-            </w:r>
-          </w:p>
-        </w:tc>
-        <w:tc>
-          <w:tcPr>
-            <w:tcW w:w="2493" w:type="dxa"/>
+            <w:tcW w:w="2494" w:type="dxa"/>
+            <w:tcBorders>
+              <w:left w:val="single" w:sz="2" w:space="0" w:color="000000"/>
+              <w:bottom w:val="single" w:sz="2" w:space="0" w:color="000000"/>
+            </w:tcBorders>
+            <w:shd w:fill="auto" w:val="clear"/>
+          </w:tcPr>
+          <w:p>
+            <w:pPr>
+              <w:pStyle w:val="TableContents"/>
+              <w:bidi w:val="0"/>
+              <w:jc w:val="left"/>
+              <w:rPr>
+                <w:rFonts w:ascii="Liberation Mono" w:hAnsi="Liberation Mono" w:eastAsia="Noto Sans Mono CJK SC" w:cs="Liberation Mono"/>
+                <w:sz w:val="20"/>
+                <w:szCs w:val="20"/>
+              </w:rPr>
+            </w:pPr>
+            <w:r>
+              <w:rPr>
+                <w:rFonts w:eastAsia="Noto Sans Mono CJK SC" w:cs="Liberation Mono" w:ascii="Liberation Mono" w:hAnsi="Liberation Mono"/>
+                <w:sz w:val="20"/>
+                <w:szCs w:val="20"/>
+              </w:rPr>
+            </w:r>
+          </w:p>
+        </w:tc>
+        <w:tc>
+          <w:tcPr>
+            <w:tcW w:w="2492" w:type="dxa"/>
             <w:tcBorders>
               <w:left w:val="single" w:sz="2" w:space="0" w:color="000000"/>
               <w:bottom w:val="single" w:sz="2" w:space="0" w:color="000000"/>
@@ -1581,7 +1581,7 @@
         <w:trPr/>
         <w:tc>
           <w:tcPr>
-            <w:tcW w:w="2493" w:type="dxa"/>
+            <w:tcW w:w="2492" w:type="dxa"/>
             <w:tcBorders>
               <w:left w:val="single" w:sz="2" w:space="0" w:color="000000"/>
               <w:bottom w:val="single" w:sz="2" w:space="0" w:color="000000"/>
@@ -1611,36 +1611,36 @@
         </w:tc>
         <w:tc>
           <w:tcPr>
-            <w:tcW w:w="2493" w:type="dxa"/>
-            <w:tcBorders>
-              <w:left w:val="single" w:sz="2" w:space="0" w:color="000000"/>
-              <w:bottom w:val="single" w:sz="2" w:space="0" w:color="000000"/>
-            </w:tcBorders>
-            <w:shd w:fill="auto" w:val="clear"/>
-          </w:tcPr>
-          <w:p>
-            <w:pPr>
-              <w:pStyle w:val="TableContents"/>
-              <w:bidi w:val="0"/>
-              <w:jc w:val="left"/>
-              <w:rPr>
-                <w:rFonts w:ascii="Liberation Mono" w:hAnsi="Liberation Mono" w:eastAsia="Noto Sans Mono CJK SC" w:cs="Liberation Mono"/>
-                <w:sz w:val="20"/>
-                <w:szCs w:val="20"/>
-              </w:rPr>
-            </w:pPr>
-            <w:r>
-              <w:rPr>
-                <w:rFonts w:eastAsia="Noto Sans Mono CJK SC" w:cs="Liberation Mono" w:ascii="Liberation Mono" w:hAnsi="Liberation Mono"/>
-                <w:sz w:val="20"/>
-                <w:szCs w:val="20"/>
-              </w:rPr>
-            </w:r>
-          </w:p>
-        </w:tc>
-        <w:tc>
-          <w:tcPr>
-            <w:tcW w:w="2493" w:type="dxa"/>
+            <w:tcW w:w="2494" w:type="dxa"/>
+            <w:tcBorders>
+              <w:left w:val="single" w:sz="2" w:space="0" w:color="000000"/>
+              <w:bottom w:val="single" w:sz="2" w:space="0" w:color="000000"/>
+            </w:tcBorders>
+            <w:shd w:fill="auto" w:val="clear"/>
+          </w:tcPr>
+          <w:p>
+            <w:pPr>
+              <w:pStyle w:val="TableContents"/>
+              <w:bidi w:val="0"/>
+              <w:jc w:val="left"/>
+              <w:rPr>
+                <w:rFonts w:ascii="Liberation Mono" w:hAnsi="Liberation Mono" w:eastAsia="Noto Sans Mono CJK SC" w:cs="Liberation Mono"/>
+                <w:sz w:val="20"/>
+                <w:szCs w:val="20"/>
+              </w:rPr>
+            </w:pPr>
+            <w:r>
+              <w:rPr>
+                <w:rFonts w:eastAsia="Noto Sans Mono CJK SC" w:cs="Liberation Mono" w:ascii="Liberation Mono" w:hAnsi="Liberation Mono"/>
+                <w:sz w:val="20"/>
+                <w:szCs w:val="20"/>
+              </w:rPr>
+            </w:r>
+          </w:p>
+        </w:tc>
+        <w:tc>
+          <w:tcPr>
+            <w:tcW w:w="2492" w:type="dxa"/>
             <w:tcBorders>
               <w:left w:val="single" w:sz="2" w:space="0" w:color="000000"/>
               <w:bottom w:val="single" w:sz="2" w:space="0" w:color="000000"/>
@@ -1702,7 +1702,7 @@
         <w:trPr/>
         <w:tc>
           <w:tcPr>
-            <w:tcW w:w="2493" w:type="dxa"/>
+            <w:tcW w:w="2492" w:type="dxa"/>
             <w:tcBorders>
               <w:left w:val="single" w:sz="2" w:space="0" w:color="000000"/>
               <w:bottom w:val="single" w:sz="2" w:space="0" w:color="000000"/>
@@ -1732,7 +1732,7 @@
         </w:tc>
         <w:tc>
           <w:tcPr>
-            <w:tcW w:w="2493" w:type="dxa"/>
+            <w:tcW w:w="2494" w:type="dxa"/>
             <w:tcBorders>
               <w:left w:val="single" w:sz="2" w:space="0" w:color="000000"/>
               <w:bottom w:val="single" w:sz="2" w:space="0" w:color="000000"/>
@@ -1770,7 +1770,7 @@
         </w:tc>
         <w:tc>
           <w:tcPr>
-            <w:tcW w:w="2493" w:type="dxa"/>
+            <w:tcW w:w="2492" w:type="dxa"/>
             <w:tcBorders>
               <w:left w:val="single" w:sz="2" w:space="0" w:color="000000"/>
               <w:bottom w:val="single" w:sz="2" w:space="0" w:color="000000"/>
@@ -1845,23 +1845,7 @@
                 <w:sz w:val="20"/>
                 <w:szCs w:val="20"/>
               </w:rPr>
-              <w:t xml:space="preserve">Opens the current </w:t>
-            </w:r>
-            <w:r>
-              <w:rPr>
-                <w:rFonts w:eastAsia="Noto Sans Mono CJK SC" w:cs="Liberation Mono" w:ascii="Liberation Mono" w:hAnsi="Liberation Mono"/>
-                <w:sz w:val="20"/>
-                <w:szCs w:val="20"/>
-              </w:rPr>
-              <w:t>directory</w:t>
-            </w:r>
-            <w:r>
-              <w:rPr>
-                <w:rFonts w:eastAsia="Noto Sans Mono CJK SC" w:cs="Liberation Mono" w:ascii="Liberation Mono" w:hAnsi="Liberation Mono"/>
-                <w:sz w:val="20"/>
-                <w:szCs w:val="20"/>
-              </w:rPr>
-              <w:t xml:space="preserve"> in a file browser window</w:t>
+              <w:t>Opens the current directory in a file browser window</w:t>
             </w:r>
           </w:p>
           <w:p>
@@ -1921,23 +1905,7 @@
                 <w:sz w:val="20"/>
                 <w:szCs w:val="20"/>
               </w:rPr>
-              <w:t xml:space="preserve">Will open junk in whatever graphical </w:t>
-            </w:r>
-            <w:r>
-              <w:rPr>
-                <w:rFonts w:eastAsia="Noto Sans Mono CJK SC" w:cs="Liberation Mono" w:ascii="Liberation Mono" w:hAnsi="Liberation Mono"/>
-                <w:sz w:val="20"/>
-                <w:szCs w:val="20"/>
-              </w:rPr>
-              <w:t>interface</w:t>
-            </w:r>
-            <w:r>
-              <w:rPr>
-                <w:rFonts w:eastAsia="Noto Sans Mono CJK SC" w:cs="Liberation Mono" w:ascii="Liberation Mono" w:hAnsi="Liberation Mono"/>
-                <w:sz w:val="20"/>
-                <w:szCs w:val="20"/>
-              </w:rPr>
-              <w:t xml:space="preserve"> was originally specified</w:t>
+              <w:t>Will open junk in whatever graphical interface was originally specified</w:t>
             </w:r>
           </w:p>
         </w:tc>
@@ -1946,7 +1914,7 @@
         <w:trPr/>
         <w:tc>
           <w:tcPr>
-            <w:tcW w:w="2493" w:type="dxa"/>
+            <w:tcW w:w="2492" w:type="dxa"/>
             <w:tcBorders>
               <w:left w:val="single" w:sz="2" w:space="0" w:color="000000"/>
               <w:bottom w:val="single" w:sz="2" w:space="0" w:color="000000"/>
@@ -1976,36 +1944,36 @@
         </w:tc>
         <w:tc>
           <w:tcPr>
-            <w:tcW w:w="2493" w:type="dxa"/>
-            <w:tcBorders>
-              <w:left w:val="single" w:sz="2" w:space="0" w:color="000000"/>
-              <w:bottom w:val="single" w:sz="2" w:space="0" w:color="000000"/>
-            </w:tcBorders>
-            <w:shd w:fill="auto" w:val="clear"/>
-          </w:tcPr>
-          <w:p>
-            <w:pPr>
-              <w:pStyle w:val="TableContents"/>
-              <w:bidi w:val="0"/>
-              <w:jc w:val="left"/>
-              <w:rPr>
-                <w:rFonts w:ascii="Liberation Mono" w:hAnsi="Liberation Mono" w:eastAsia="Noto Sans Mono CJK SC" w:cs="Liberation Mono"/>
-                <w:sz w:val="20"/>
-                <w:szCs w:val="20"/>
-              </w:rPr>
-            </w:pPr>
-            <w:r>
-              <w:rPr>
-                <w:rFonts w:eastAsia="Noto Sans Mono CJK SC" w:cs="Liberation Mono" w:ascii="Liberation Mono" w:hAnsi="Liberation Mono"/>
-                <w:sz w:val="20"/>
-                <w:szCs w:val="20"/>
-              </w:rPr>
-            </w:r>
-          </w:p>
-        </w:tc>
-        <w:tc>
-          <w:tcPr>
-            <w:tcW w:w="2493" w:type="dxa"/>
+            <w:tcW w:w="2494" w:type="dxa"/>
+            <w:tcBorders>
+              <w:left w:val="single" w:sz="2" w:space="0" w:color="000000"/>
+              <w:bottom w:val="single" w:sz="2" w:space="0" w:color="000000"/>
+            </w:tcBorders>
+            <w:shd w:fill="auto" w:val="clear"/>
+          </w:tcPr>
+          <w:p>
+            <w:pPr>
+              <w:pStyle w:val="TableContents"/>
+              <w:bidi w:val="0"/>
+              <w:jc w:val="left"/>
+              <w:rPr>
+                <w:rFonts w:ascii="Liberation Mono" w:hAnsi="Liberation Mono" w:eastAsia="Noto Sans Mono CJK SC" w:cs="Liberation Mono"/>
+                <w:sz w:val="20"/>
+                <w:szCs w:val="20"/>
+              </w:rPr>
+            </w:pPr>
+            <w:r>
+              <w:rPr>
+                <w:rFonts w:eastAsia="Noto Sans Mono CJK SC" w:cs="Liberation Mono" w:ascii="Liberation Mono" w:hAnsi="Liberation Mono"/>
+                <w:sz w:val="20"/>
+                <w:szCs w:val="20"/>
+              </w:rPr>
+            </w:r>
+          </w:p>
+        </w:tc>
+        <w:tc>
+          <w:tcPr>
+            <w:tcW w:w="2492" w:type="dxa"/>
             <w:tcBorders>
               <w:left w:val="single" w:sz="2" w:space="0" w:color="000000"/>
               <w:bottom w:val="single" w:sz="2" w:space="0" w:color="000000"/>
@@ -2100,135 +2068,87 @@
                 <w:sz w:val="20"/>
                 <w:szCs w:val="20"/>
               </w:rPr>
-              <w:t xml:space="preserve">/: </w:t>
-            </w:r>
-            <w:r>
-              <w:rPr>
-                <w:rFonts w:eastAsia="Noto Sans Mono CJK SC" w:cs="Liberation Mono" w:ascii="Liberation Mono" w:hAnsi="Liberation Mono"/>
-                <w:sz w:val="20"/>
-                <w:szCs w:val="20"/>
-              </w:rPr>
-              <w:t>searches the file</w:t>
-            </w:r>
-          </w:p>
-          <w:p>
-            <w:pPr>
-              <w:pStyle w:val="TableContents"/>
-              <w:bidi w:val="0"/>
-              <w:jc w:val="left"/>
-              <w:rPr>
-                <w:rFonts w:ascii="Liberation Mono" w:hAnsi="Liberation Mono" w:eastAsia="Noto Sans Mono CJK SC" w:cs="Liberation Mono"/>
-                <w:sz w:val="20"/>
-                <w:szCs w:val="20"/>
-              </w:rPr>
-            </w:pPr>
-            <w:r>
-              <w:rPr>
-                <w:rFonts w:eastAsia="Noto Sans Mono CJK SC" w:cs="Liberation Mono" w:ascii="Liberation Mono" w:hAnsi="Liberation Mono"/>
-                <w:sz w:val="20"/>
-                <w:szCs w:val="20"/>
-              </w:rPr>
-              <w:t>:</w:t>
-            </w:r>
-            <w:r>
-              <w:rPr>
-                <w:rFonts w:eastAsia="Noto Sans Mono CJK SC" w:cs="Liberation Mono" w:ascii="Liberation Mono" w:hAnsi="Liberation Mono"/>
-                <w:sz w:val="20"/>
-                <w:szCs w:val="20"/>
-              </w:rPr>
-              <w:t>w: writes to the file</w:t>
-            </w:r>
-          </w:p>
-          <w:p>
-            <w:pPr>
-              <w:pStyle w:val="TableContents"/>
-              <w:bidi w:val="0"/>
-              <w:jc w:val="left"/>
-              <w:rPr>
-                <w:rFonts w:ascii="Liberation Mono" w:hAnsi="Liberation Mono" w:eastAsia="Noto Sans Mono CJK SC" w:cs="Liberation Mono"/>
-                <w:sz w:val="20"/>
-                <w:szCs w:val="20"/>
-              </w:rPr>
-            </w:pPr>
-            <w:r>
-              <w:rPr>
-                <w:rFonts w:eastAsia="Noto Sans Mono CJK SC" w:cs="Liberation Mono" w:ascii="Liberation Mono" w:hAnsi="Liberation Mono"/>
-                <w:sz w:val="20"/>
-                <w:szCs w:val="20"/>
-              </w:rPr>
-              <w:t>:</w:t>
-            </w:r>
-            <w:r>
-              <w:rPr>
-                <w:rFonts w:eastAsia="Noto Sans Mono CJK SC" w:cs="Liberation Mono" w:ascii="Liberation Mono" w:hAnsi="Liberation Mono"/>
-                <w:sz w:val="20"/>
-                <w:szCs w:val="20"/>
-              </w:rPr>
-              <w:t>wq: writes to the file and exits after</w:t>
-            </w:r>
-          </w:p>
-          <w:p>
-            <w:pPr>
-              <w:pStyle w:val="TableContents"/>
-              <w:bidi w:val="0"/>
-              <w:jc w:val="left"/>
-              <w:rPr>
-                <w:rFonts w:ascii="Liberation Mono" w:hAnsi="Liberation Mono" w:eastAsia="Noto Sans Mono CJK SC" w:cs="Liberation Mono"/>
-                <w:sz w:val="20"/>
-                <w:szCs w:val="20"/>
-              </w:rPr>
-            </w:pPr>
-            <w:r>
-              <w:rPr>
-                <w:rFonts w:eastAsia="Noto Sans Mono CJK SC" w:cs="Liberation Mono" w:ascii="Liberation Mono" w:hAnsi="Liberation Mono"/>
-                <w:sz w:val="20"/>
-                <w:szCs w:val="20"/>
-              </w:rPr>
-              <w:t>:</w:t>
-            </w:r>
-            <w:r>
-              <w:rPr>
-                <w:rFonts w:eastAsia="Noto Sans Mono CJK SC" w:cs="Liberation Mono" w:ascii="Liberation Mono" w:hAnsi="Liberation Mono"/>
-                <w:sz w:val="20"/>
-                <w:szCs w:val="20"/>
-              </w:rPr>
-              <w:t>q: exits the file</w:t>
-            </w:r>
-          </w:p>
-          <w:p>
-            <w:pPr>
-              <w:pStyle w:val="TableContents"/>
-              <w:bidi w:val="0"/>
-              <w:jc w:val="left"/>
-              <w:rPr>
-                <w:rFonts w:ascii="Liberation Mono" w:hAnsi="Liberation Mono" w:eastAsia="Noto Sans Mono CJK SC" w:cs="Liberation Mono"/>
-                <w:sz w:val="20"/>
-                <w:szCs w:val="20"/>
-              </w:rPr>
-            </w:pPr>
-            <w:r>
-              <w:rPr>
-                <w:rFonts w:eastAsia="Noto Sans Mono CJK SC" w:cs="Liberation Mono" w:ascii="Liberation Mono" w:hAnsi="Liberation Mono"/>
-                <w:sz w:val="20"/>
-                <w:szCs w:val="20"/>
-              </w:rPr>
-              <w:t>escape</w:t>
-            </w:r>
-            <w:r>
-              <w:rPr>
-                <w:rFonts w:eastAsia="Noto Sans Mono CJK SC" w:cs="Liberation Mono" w:ascii="Liberation Mono" w:hAnsi="Liberation Mono"/>
-                <w:sz w:val="20"/>
-                <w:szCs w:val="20"/>
-              </w:rPr>
-              <w:t xml:space="preserve">: </w:t>
-            </w:r>
-            <w:r>
-              <w:rPr>
-                <w:rFonts w:eastAsia="Noto Sans Mono CJK SC" w:cs="Liberation Mono" w:ascii="Liberation Mono" w:hAnsi="Liberation Mono"/>
-                <w:sz w:val="20"/>
-                <w:szCs w:val="20"/>
-              </w:rPr>
-              <w:t>Goes to the main menu</w:t>
+              <w:t>/: searches the file</w:t>
+            </w:r>
+          </w:p>
+          <w:p>
+            <w:pPr>
+              <w:pStyle w:val="TableContents"/>
+              <w:bidi w:val="0"/>
+              <w:jc w:val="left"/>
+              <w:rPr>
+                <w:rFonts w:ascii="Liberation Mono" w:hAnsi="Liberation Mono" w:eastAsia="Noto Sans Mono CJK SC" w:cs="Liberation Mono"/>
+                <w:sz w:val="20"/>
+                <w:szCs w:val="20"/>
+              </w:rPr>
+            </w:pPr>
+            <w:r>
+              <w:rPr>
+                <w:rFonts w:eastAsia="Noto Sans Mono CJK SC" w:cs="Liberation Mono" w:ascii="Liberation Mono" w:hAnsi="Liberation Mono"/>
+                <w:sz w:val="20"/>
+                <w:szCs w:val="20"/>
+              </w:rPr>
+              <w:t>:w: writes to the file</w:t>
+            </w:r>
+          </w:p>
+          <w:p>
+            <w:pPr>
+              <w:pStyle w:val="TableContents"/>
+              <w:bidi w:val="0"/>
+              <w:jc w:val="left"/>
+              <w:rPr>
+                <w:rFonts w:ascii="Liberation Mono" w:hAnsi="Liberation Mono" w:eastAsia="Noto Sans Mono CJK SC" w:cs="Liberation Mono"/>
+                <w:sz w:val="20"/>
+                <w:szCs w:val="20"/>
+              </w:rPr>
+            </w:pPr>
+            <w:r>
+              <w:rPr>
+                <w:rFonts w:eastAsia="Noto Sans Mono CJK SC" w:cs="Liberation Mono" w:ascii="Liberation Mono" w:hAnsi="Liberation Mono"/>
+                <w:sz w:val="20"/>
+                <w:szCs w:val="20"/>
+              </w:rPr>
+              <w:t>:wq: writes to the file and exits after</w:t>
+            </w:r>
+          </w:p>
+          <w:p>
+            <w:pPr>
+              <w:pStyle w:val="TableContents"/>
+              <w:bidi w:val="0"/>
+              <w:jc w:val="left"/>
+              <w:rPr>
+                <w:rFonts w:ascii="Liberation Mono" w:hAnsi="Liberation Mono" w:eastAsia="Noto Sans Mono CJK SC" w:cs="Liberation Mono"/>
+                <w:sz w:val="20"/>
+                <w:szCs w:val="20"/>
+              </w:rPr>
+            </w:pPr>
+            <w:r>
+              <w:rPr>
+                <w:rFonts w:eastAsia="Noto Sans Mono CJK SC" w:cs="Liberation Mono" w:ascii="Liberation Mono" w:hAnsi="Liberation Mono"/>
+                <w:sz w:val="20"/>
+                <w:szCs w:val="20"/>
+              </w:rPr>
+              <w:t>:q: exits the file</w:t>
+            </w:r>
+          </w:p>
+          <w:p>
+            <w:pPr>
+              <w:pStyle w:val="TableContents"/>
+              <w:bidi w:val="0"/>
+              <w:jc w:val="left"/>
+              <w:rPr>
+                <w:rFonts w:ascii="Liberation Mono" w:hAnsi="Liberation Mono" w:eastAsia="Noto Sans Mono CJK SC" w:cs="Liberation Mono"/>
+                <w:sz w:val="20"/>
+                <w:szCs w:val="20"/>
+              </w:rPr>
+            </w:pPr>
+            <w:r>
+              <w:rPr>
+                <w:rFonts w:eastAsia="Noto Sans Mono CJK SC" w:cs="Liberation Mono" w:ascii="Liberation Mono" w:hAnsi="Liberation Mono"/>
+                <w:sz w:val="20"/>
+                <w:szCs w:val="20"/>
+              </w:rPr>
+              <w:t>escape: Goes to the main menu</w:t>
             </w:r>
           </w:p>
           <w:p>
@@ -2256,7 +2176,7 @@
         <w:trPr/>
         <w:tc>
           <w:tcPr>
-            <w:tcW w:w="2493" w:type="dxa"/>
+            <w:tcW w:w="2492" w:type="dxa"/>
             <w:tcBorders>
               <w:left w:val="single" w:sz="2" w:space="0" w:color="000000"/>
               <w:bottom w:val="single" w:sz="2" w:space="0" w:color="000000"/>
@@ -2286,36 +2206,36 @@
         </w:tc>
         <w:tc>
           <w:tcPr>
-            <w:tcW w:w="2493" w:type="dxa"/>
-            <w:tcBorders>
-              <w:left w:val="single" w:sz="2" w:space="0" w:color="000000"/>
-              <w:bottom w:val="single" w:sz="2" w:space="0" w:color="000000"/>
-            </w:tcBorders>
-            <w:shd w:fill="auto" w:val="clear"/>
-          </w:tcPr>
-          <w:p>
-            <w:pPr>
-              <w:pStyle w:val="TableContents"/>
-              <w:bidi w:val="0"/>
-              <w:jc w:val="left"/>
-              <w:rPr>
-                <w:rFonts w:ascii="Liberation Mono" w:hAnsi="Liberation Mono" w:eastAsia="Noto Sans Mono CJK SC" w:cs="Liberation Mono"/>
-                <w:sz w:val="20"/>
-                <w:szCs w:val="20"/>
-              </w:rPr>
-            </w:pPr>
-            <w:r>
-              <w:rPr>
-                <w:rFonts w:eastAsia="Noto Sans Mono CJK SC" w:cs="Liberation Mono" w:ascii="Liberation Mono" w:hAnsi="Liberation Mono"/>
-                <w:sz w:val="20"/>
-                <w:szCs w:val="20"/>
-              </w:rPr>
-            </w:r>
-          </w:p>
-        </w:tc>
-        <w:tc>
-          <w:tcPr>
-            <w:tcW w:w="2493" w:type="dxa"/>
+            <w:tcW w:w="2494" w:type="dxa"/>
+            <w:tcBorders>
+              <w:left w:val="single" w:sz="2" w:space="0" w:color="000000"/>
+              <w:bottom w:val="single" w:sz="2" w:space="0" w:color="000000"/>
+            </w:tcBorders>
+            <w:shd w:fill="auto" w:val="clear"/>
+          </w:tcPr>
+          <w:p>
+            <w:pPr>
+              <w:pStyle w:val="TableContents"/>
+              <w:bidi w:val="0"/>
+              <w:jc w:val="left"/>
+              <w:rPr>
+                <w:rFonts w:ascii="Liberation Mono" w:hAnsi="Liberation Mono" w:eastAsia="Noto Sans Mono CJK SC" w:cs="Liberation Mono"/>
+                <w:sz w:val="20"/>
+                <w:szCs w:val="20"/>
+              </w:rPr>
+            </w:pPr>
+            <w:r>
+              <w:rPr>
+                <w:rFonts w:eastAsia="Noto Sans Mono CJK SC" w:cs="Liberation Mono" w:ascii="Liberation Mono" w:hAnsi="Liberation Mono"/>
+                <w:sz w:val="20"/>
+                <w:szCs w:val="20"/>
+              </w:rPr>
+            </w:r>
+          </w:p>
+        </w:tc>
+        <w:tc>
+          <w:tcPr>
+            <w:tcW w:w="2492" w:type="dxa"/>
             <w:tcBorders>
               <w:left w:val="single" w:sz="2" w:space="0" w:color="000000"/>
               <w:bottom w:val="single" w:sz="2" w:space="0" w:color="000000"/>
@@ -2439,7 +2359,7 @@
         <w:trPr/>
         <w:tc>
           <w:tcPr>
-            <w:tcW w:w="2493" w:type="dxa"/>
+            <w:tcW w:w="2492" w:type="dxa"/>
             <w:tcBorders>
               <w:left w:val="single" w:sz="2" w:space="0" w:color="000000"/>
               <w:bottom w:val="single" w:sz="2" w:space="0" w:color="000000"/>
@@ -2469,36 +2389,36 @@
         </w:tc>
         <w:tc>
           <w:tcPr>
-            <w:tcW w:w="2493" w:type="dxa"/>
-            <w:tcBorders>
-              <w:left w:val="single" w:sz="2" w:space="0" w:color="000000"/>
-              <w:bottom w:val="single" w:sz="2" w:space="0" w:color="000000"/>
-            </w:tcBorders>
-            <w:shd w:fill="auto" w:val="clear"/>
-          </w:tcPr>
-          <w:p>
-            <w:pPr>
-              <w:pStyle w:val="TableContents"/>
-              <w:bidi w:val="0"/>
-              <w:jc w:val="left"/>
-              <w:rPr>
-                <w:rFonts w:ascii="Liberation Mono" w:hAnsi="Liberation Mono" w:eastAsia="Noto Sans Mono CJK SC" w:cs="Liberation Mono"/>
-                <w:sz w:val="20"/>
-                <w:szCs w:val="20"/>
-              </w:rPr>
-            </w:pPr>
-            <w:r>
-              <w:rPr>
-                <w:rFonts w:eastAsia="Noto Sans Mono CJK SC" w:cs="Liberation Mono" w:ascii="Liberation Mono" w:hAnsi="Liberation Mono"/>
-                <w:sz w:val="20"/>
-                <w:szCs w:val="20"/>
-              </w:rPr>
-            </w:r>
-          </w:p>
-        </w:tc>
-        <w:tc>
-          <w:tcPr>
-            <w:tcW w:w="2493" w:type="dxa"/>
+            <w:tcW w:w="2494" w:type="dxa"/>
+            <w:tcBorders>
+              <w:left w:val="single" w:sz="2" w:space="0" w:color="000000"/>
+              <w:bottom w:val="single" w:sz="2" w:space="0" w:color="000000"/>
+            </w:tcBorders>
+            <w:shd w:fill="auto" w:val="clear"/>
+          </w:tcPr>
+          <w:p>
+            <w:pPr>
+              <w:pStyle w:val="TableContents"/>
+              <w:bidi w:val="0"/>
+              <w:jc w:val="left"/>
+              <w:rPr>
+                <w:rFonts w:ascii="Liberation Mono" w:hAnsi="Liberation Mono" w:eastAsia="Noto Sans Mono CJK SC" w:cs="Liberation Mono"/>
+                <w:sz w:val="20"/>
+                <w:szCs w:val="20"/>
+              </w:rPr>
+            </w:pPr>
+            <w:r>
+              <w:rPr>
+                <w:rFonts w:eastAsia="Noto Sans Mono CJK SC" w:cs="Liberation Mono" w:ascii="Liberation Mono" w:hAnsi="Liberation Mono"/>
+                <w:sz w:val="20"/>
+                <w:szCs w:val="20"/>
+              </w:rPr>
+            </w:r>
+          </w:p>
+        </w:tc>
+        <w:tc>
+          <w:tcPr>
+            <w:tcW w:w="2492" w:type="dxa"/>
             <w:tcBorders>
               <w:left w:val="single" w:sz="2" w:space="0" w:color="000000"/>
               <w:bottom w:val="single" w:sz="2" w:space="0" w:color="000000"/>
@@ -2562,7 +2482,7 @@
         <w:trPr/>
         <w:tc>
           <w:tcPr>
-            <w:tcW w:w="2493" w:type="dxa"/>
+            <w:tcW w:w="2492" w:type="dxa"/>
             <w:tcBorders>
               <w:left w:val="single" w:sz="2" w:space="0" w:color="000000"/>
               <w:bottom w:val="single" w:sz="2" w:space="0" w:color="000000"/>
@@ -2592,36 +2512,36 @@
         </w:tc>
         <w:tc>
           <w:tcPr>
-            <w:tcW w:w="2493" w:type="dxa"/>
-            <w:tcBorders>
-              <w:left w:val="single" w:sz="2" w:space="0" w:color="000000"/>
-              <w:bottom w:val="single" w:sz="2" w:space="0" w:color="000000"/>
-            </w:tcBorders>
-            <w:shd w:fill="auto" w:val="clear"/>
-          </w:tcPr>
-          <w:p>
-            <w:pPr>
-              <w:pStyle w:val="TableContents"/>
-              <w:bidi w:val="0"/>
-              <w:jc w:val="left"/>
-              <w:rPr>
-                <w:rFonts w:ascii="Liberation Mono" w:hAnsi="Liberation Mono" w:eastAsia="Noto Sans Mono CJK SC" w:cs="Liberation Mono"/>
-                <w:sz w:val="20"/>
-                <w:szCs w:val="20"/>
-              </w:rPr>
-            </w:pPr>
-            <w:r>
-              <w:rPr>
-                <w:rFonts w:eastAsia="Noto Sans Mono CJK SC" w:cs="Liberation Mono" w:ascii="Liberation Mono" w:hAnsi="Liberation Mono"/>
-                <w:sz w:val="20"/>
-                <w:szCs w:val="20"/>
-              </w:rPr>
-            </w:r>
-          </w:p>
-        </w:tc>
-        <w:tc>
-          <w:tcPr>
-            <w:tcW w:w="2493" w:type="dxa"/>
+            <w:tcW w:w="2494" w:type="dxa"/>
+            <w:tcBorders>
+              <w:left w:val="single" w:sz="2" w:space="0" w:color="000000"/>
+              <w:bottom w:val="single" w:sz="2" w:space="0" w:color="000000"/>
+            </w:tcBorders>
+            <w:shd w:fill="auto" w:val="clear"/>
+          </w:tcPr>
+          <w:p>
+            <w:pPr>
+              <w:pStyle w:val="TableContents"/>
+              <w:bidi w:val="0"/>
+              <w:jc w:val="left"/>
+              <w:rPr>
+                <w:rFonts w:ascii="Liberation Mono" w:hAnsi="Liberation Mono" w:eastAsia="Noto Sans Mono CJK SC" w:cs="Liberation Mono"/>
+                <w:sz w:val="20"/>
+                <w:szCs w:val="20"/>
+              </w:rPr>
+            </w:pPr>
+            <w:r>
+              <w:rPr>
+                <w:rFonts w:eastAsia="Noto Sans Mono CJK SC" w:cs="Liberation Mono" w:ascii="Liberation Mono" w:hAnsi="Liberation Mono"/>
+                <w:sz w:val="20"/>
+                <w:szCs w:val="20"/>
+              </w:rPr>
+            </w:r>
+          </w:p>
+        </w:tc>
+        <w:tc>
+          <w:tcPr>
+            <w:tcW w:w="2492" w:type="dxa"/>
             <w:tcBorders>
               <w:left w:val="single" w:sz="2" w:space="0" w:color="000000"/>
               <w:bottom w:val="single" w:sz="2" w:space="0" w:color="000000"/>
@@ -2725,7 +2645,7 @@
         <w:trPr/>
         <w:tc>
           <w:tcPr>
-            <w:tcW w:w="2493" w:type="dxa"/>
+            <w:tcW w:w="2492" w:type="dxa"/>
             <w:tcBorders>
               <w:left w:val="single" w:sz="2" w:space="0" w:color="000000"/>
               <w:bottom w:val="single" w:sz="2" w:space="0" w:color="000000"/>
@@ -2755,36 +2675,36 @@
         </w:tc>
         <w:tc>
           <w:tcPr>
-            <w:tcW w:w="2493" w:type="dxa"/>
-            <w:tcBorders>
-              <w:left w:val="single" w:sz="2" w:space="0" w:color="000000"/>
-              <w:bottom w:val="single" w:sz="2" w:space="0" w:color="000000"/>
-            </w:tcBorders>
-            <w:shd w:fill="auto" w:val="clear"/>
-          </w:tcPr>
-          <w:p>
-            <w:pPr>
-              <w:pStyle w:val="TableContents"/>
-              <w:bidi w:val="0"/>
-              <w:jc w:val="left"/>
-              <w:rPr>
-                <w:rFonts w:ascii="Liberation Mono" w:hAnsi="Liberation Mono" w:eastAsia="Noto Sans Mono CJK SC" w:cs="Liberation Mono"/>
-                <w:sz w:val="20"/>
-                <w:szCs w:val="20"/>
-              </w:rPr>
-            </w:pPr>
-            <w:r>
-              <w:rPr>
-                <w:rFonts w:eastAsia="Noto Sans Mono CJK SC" w:cs="Liberation Mono" w:ascii="Liberation Mono" w:hAnsi="Liberation Mono"/>
-                <w:sz w:val="20"/>
-                <w:szCs w:val="20"/>
-              </w:rPr>
-            </w:r>
-          </w:p>
-        </w:tc>
-        <w:tc>
-          <w:tcPr>
-            <w:tcW w:w="2493" w:type="dxa"/>
+            <w:tcW w:w="2494" w:type="dxa"/>
+            <w:tcBorders>
+              <w:left w:val="single" w:sz="2" w:space="0" w:color="000000"/>
+              <w:bottom w:val="single" w:sz="2" w:space="0" w:color="000000"/>
+            </w:tcBorders>
+            <w:shd w:fill="auto" w:val="clear"/>
+          </w:tcPr>
+          <w:p>
+            <w:pPr>
+              <w:pStyle w:val="TableContents"/>
+              <w:bidi w:val="0"/>
+              <w:jc w:val="left"/>
+              <w:rPr>
+                <w:rFonts w:ascii="Liberation Mono" w:hAnsi="Liberation Mono" w:eastAsia="Noto Sans Mono CJK SC" w:cs="Liberation Mono"/>
+                <w:sz w:val="20"/>
+                <w:szCs w:val="20"/>
+              </w:rPr>
+            </w:pPr>
+            <w:r>
+              <w:rPr>
+                <w:rFonts w:eastAsia="Noto Sans Mono CJK SC" w:cs="Liberation Mono" w:ascii="Liberation Mono" w:hAnsi="Liberation Mono"/>
+                <w:sz w:val="20"/>
+                <w:szCs w:val="20"/>
+              </w:rPr>
+            </w:r>
+          </w:p>
+        </w:tc>
+        <w:tc>
+          <w:tcPr>
+            <w:tcW w:w="2492" w:type="dxa"/>
             <w:tcBorders>
               <w:left w:val="single" w:sz="2" w:space="0" w:color="000000"/>
               <w:bottom w:val="single" w:sz="2" w:space="0" w:color="000000"/>
@@ -2848,7 +2768,7 @@
         <w:trPr/>
         <w:tc>
           <w:tcPr>
-            <w:tcW w:w="2493" w:type="dxa"/>
+            <w:tcW w:w="2492" w:type="dxa"/>
             <w:tcBorders>
               <w:left w:val="single" w:sz="2" w:space="0" w:color="000000"/>
               <w:bottom w:val="single" w:sz="2" w:space="0" w:color="000000"/>
@@ -2878,36 +2798,36 @@
         </w:tc>
         <w:tc>
           <w:tcPr>
-            <w:tcW w:w="2493" w:type="dxa"/>
-            <w:tcBorders>
-              <w:left w:val="single" w:sz="2" w:space="0" w:color="000000"/>
-              <w:bottom w:val="single" w:sz="2" w:space="0" w:color="000000"/>
-            </w:tcBorders>
-            <w:shd w:fill="auto" w:val="clear"/>
-          </w:tcPr>
-          <w:p>
-            <w:pPr>
-              <w:pStyle w:val="TableContents"/>
-              <w:bidi w:val="0"/>
-              <w:jc w:val="left"/>
-              <w:rPr>
-                <w:rFonts w:ascii="Liberation Mono" w:hAnsi="Liberation Mono" w:eastAsia="Noto Sans Mono CJK SC" w:cs="Liberation Mono"/>
-                <w:sz w:val="20"/>
-                <w:szCs w:val="20"/>
-              </w:rPr>
-            </w:pPr>
-            <w:r>
-              <w:rPr>
-                <w:rFonts w:eastAsia="Noto Sans Mono CJK SC" w:cs="Liberation Mono" w:ascii="Liberation Mono" w:hAnsi="Liberation Mono"/>
-                <w:sz w:val="20"/>
-                <w:szCs w:val="20"/>
-              </w:rPr>
-            </w:r>
-          </w:p>
-        </w:tc>
-        <w:tc>
-          <w:tcPr>
-            <w:tcW w:w="2493" w:type="dxa"/>
+            <w:tcW w:w="2494" w:type="dxa"/>
+            <w:tcBorders>
+              <w:left w:val="single" w:sz="2" w:space="0" w:color="000000"/>
+              <w:bottom w:val="single" w:sz="2" w:space="0" w:color="000000"/>
+            </w:tcBorders>
+            <w:shd w:fill="auto" w:val="clear"/>
+          </w:tcPr>
+          <w:p>
+            <w:pPr>
+              <w:pStyle w:val="TableContents"/>
+              <w:bidi w:val="0"/>
+              <w:jc w:val="left"/>
+              <w:rPr>
+                <w:rFonts w:ascii="Liberation Mono" w:hAnsi="Liberation Mono" w:eastAsia="Noto Sans Mono CJK SC" w:cs="Liberation Mono"/>
+                <w:sz w:val="20"/>
+                <w:szCs w:val="20"/>
+              </w:rPr>
+            </w:pPr>
+            <w:r>
+              <w:rPr>
+                <w:rFonts w:eastAsia="Noto Sans Mono CJK SC" w:cs="Liberation Mono" w:ascii="Liberation Mono" w:hAnsi="Liberation Mono"/>
+                <w:sz w:val="20"/>
+                <w:szCs w:val="20"/>
+              </w:rPr>
+            </w:r>
+          </w:p>
+        </w:tc>
+        <w:tc>
+          <w:tcPr>
+            <w:tcW w:w="2492" w:type="dxa"/>
             <w:tcBorders>
               <w:left w:val="single" w:sz="2" w:space="0" w:color="000000"/>
               <w:bottom w:val="single" w:sz="2" w:space="0" w:color="000000"/>
@@ -2971,7 +2891,7 @@
         <w:trPr/>
         <w:tc>
           <w:tcPr>
-            <w:tcW w:w="2493" w:type="dxa"/>
+            <w:tcW w:w="2492" w:type="dxa"/>
             <w:tcBorders>
               <w:left w:val="single" w:sz="2" w:space="0" w:color="000000"/>
               <w:bottom w:val="single" w:sz="2" w:space="0" w:color="000000"/>
@@ -3001,36 +2921,36 @@
         </w:tc>
         <w:tc>
           <w:tcPr>
-            <w:tcW w:w="2493" w:type="dxa"/>
-            <w:tcBorders>
-              <w:left w:val="single" w:sz="2" w:space="0" w:color="000000"/>
-              <w:bottom w:val="single" w:sz="2" w:space="0" w:color="000000"/>
-            </w:tcBorders>
-            <w:shd w:fill="auto" w:val="clear"/>
-          </w:tcPr>
-          <w:p>
-            <w:pPr>
-              <w:pStyle w:val="TableContents"/>
-              <w:bidi w:val="0"/>
-              <w:jc w:val="left"/>
-              <w:rPr>
-                <w:rFonts w:ascii="Liberation Mono" w:hAnsi="Liberation Mono" w:eastAsia="Noto Sans Mono CJK SC" w:cs="Liberation Mono"/>
-                <w:sz w:val="20"/>
-                <w:szCs w:val="20"/>
-              </w:rPr>
-            </w:pPr>
-            <w:r>
-              <w:rPr>
-                <w:rFonts w:eastAsia="Noto Sans Mono CJK SC" w:cs="Liberation Mono" w:ascii="Liberation Mono" w:hAnsi="Liberation Mono"/>
-                <w:sz w:val="20"/>
-                <w:szCs w:val="20"/>
-              </w:rPr>
-            </w:r>
-          </w:p>
-        </w:tc>
-        <w:tc>
-          <w:tcPr>
-            <w:tcW w:w="2493" w:type="dxa"/>
+            <w:tcW w:w="2494" w:type="dxa"/>
+            <w:tcBorders>
+              <w:left w:val="single" w:sz="2" w:space="0" w:color="000000"/>
+              <w:bottom w:val="single" w:sz="2" w:space="0" w:color="000000"/>
+            </w:tcBorders>
+            <w:shd w:fill="auto" w:val="clear"/>
+          </w:tcPr>
+          <w:p>
+            <w:pPr>
+              <w:pStyle w:val="TableContents"/>
+              <w:bidi w:val="0"/>
+              <w:jc w:val="left"/>
+              <w:rPr>
+                <w:rFonts w:ascii="Liberation Mono" w:hAnsi="Liberation Mono" w:eastAsia="Noto Sans Mono CJK SC" w:cs="Liberation Mono"/>
+                <w:sz w:val="20"/>
+                <w:szCs w:val="20"/>
+              </w:rPr>
+            </w:pPr>
+            <w:r>
+              <w:rPr>
+                <w:rFonts w:eastAsia="Noto Sans Mono CJK SC" w:cs="Liberation Mono" w:ascii="Liberation Mono" w:hAnsi="Liberation Mono"/>
+                <w:sz w:val="20"/>
+                <w:szCs w:val="20"/>
+              </w:rPr>
+            </w:r>
+          </w:p>
+        </w:tc>
+        <w:tc>
+          <w:tcPr>
+            <w:tcW w:w="2492" w:type="dxa"/>
             <w:tcBorders>
               <w:left w:val="single" w:sz="2" w:space="0" w:color="000000"/>
               <w:bottom w:val="single" w:sz="2" w:space="0" w:color="000000"/>
@@ -3094,7 +3014,7 @@
         <w:trPr/>
         <w:tc>
           <w:tcPr>
-            <w:tcW w:w="2493" w:type="dxa"/>
+            <w:tcW w:w="2492" w:type="dxa"/>
             <w:tcBorders>
               <w:left w:val="single" w:sz="2" w:space="0" w:color="000000"/>
               <w:bottom w:val="single" w:sz="2" w:space="0" w:color="000000"/>
@@ -3124,36 +3044,36 @@
         </w:tc>
         <w:tc>
           <w:tcPr>
-            <w:tcW w:w="2493" w:type="dxa"/>
-            <w:tcBorders>
-              <w:left w:val="single" w:sz="2" w:space="0" w:color="000000"/>
-              <w:bottom w:val="single" w:sz="2" w:space="0" w:color="000000"/>
-            </w:tcBorders>
-            <w:shd w:fill="auto" w:val="clear"/>
-          </w:tcPr>
-          <w:p>
-            <w:pPr>
-              <w:pStyle w:val="TableContents"/>
-              <w:bidi w:val="0"/>
-              <w:jc w:val="left"/>
-              <w:rPr>
-                <w:rFonts w:ascii="Liberation Mono" w:hAnsi="Liberation Mono" w:eastAsia="Noto Sans Mono CJK SC" w:cs="Liberation Mono"/>
-                <w:sz w:val="20"/>
-                <w:szCs w:val="20"/>
-              </w:rPr>
-            </w:pPr>
-            <w:r>
-              <w:rPr>
-                <w:rFonts w:eastAsia="Noto Sans Mono CJK SC" w:cs="Liberation Mono" w:ascii="Liberation Mono" w:hAnsi="Liberation Mono"/>
-                <w:sz w:val="20"/>
-                <w:szCs w:val="20"/>
-              </w:rPr>
-            </w:r>
-          </w:p>
-        </w:tc>
-        <w:tc>
-          <w:tcPr>
-            <w:tcW w:w="2493" w:type="dxa"/>
+            <w:tcW w:w="2494" w:type="dxa"/>
+            <w:tcBorders>
+              <w:left w:val="single" w:sz="2" w:space="0" w:color="000000"/>
+              <w:bottom w:val="single" w:sz="2" w:space="0" w:color="000000"/>
+            </w:tcBorders>
+            <w:shd w:fill="auto" w:val="clear"/>
+          </w:tcPr>
+          <w:p>
+            <w:pPr>
+              <w:pStyle w:val="TableContents"/>
+              <w:bidi w:val="0"/>
+              <w:jc w:val="left"/>
+              <w:rPr>
+                <w:rFonts w:ascii="Liberation Mono" w:hAnsi="Liberation Mono" w:eastAsia="Noto Sans Mono CJK SC" w:cs="Liberation Mono"/>
+                <w:sz w:val="20"/>
+                <w:szCs w:val="20"/>
+              </w:rPr>
+            </w:pPr>
+            <w:r>
+              <w:rPr>
+                <w:rFonts w:eastAsia="Noto Sans Mono CJK SC" w:cs="Liberation Mono" w:ascii="Liberation Mono" w:hAnsi="Liberation Mono"/>
+                <w:sz w:val="20"/>
+                <w:szCs w:val="20"/>
+              </w:rPr>
+            </w:r>
+          </w:p>
+        </w:tc>
+        <w:tc>
+          <w:tcPr>
+            <w:tcW w:w="2492" w:type="dxa"/>
             <w:tcBorders>
               <w:left w:val="single" w:sz="2" w:space="0" w:color="000000"/>
               <w:bottom w:val="single" w:sz="2" w:space="0" w:color="000000"/>
@@ -3316,7 +3236,7 @@
         <w:trPr/>
         <w:tc>
           <w:tcPr>
-            <w:tcW w:w="2493" w:type="dxa"/>
+            <w:tcW w:w="2492" w:type="dxa"/>
             <w:tcBorders>
               <w:left w:val="single" w:sz="2" w:space="0" w:color="000000"/>
               <w:bottom w:val="single" w:sz="2" w:space="0" w:color="000000"/>
@@ -3346,36 +3266,36 @@
         </w:tc>
         <w:tc>
           <w:tcPr>
-            <w:tcW w:w="2493" w:type="dxa"/>
-            <w:tcBorders>
-              <w:left w:val="single" w:sz="2" w:space="0" w:color="000000"/>
-              <w:bottom w:val="single" w:sz="2" w:space="0" w:color="000000"/>
-            </w:tcBorders>
-            <w:shd w:fill="auto" w:val="clear"/>
-          </w:tcPr>
-          <w:p>
-            <w:pPr>
-              <w:pStyle w:val="TableContents"/>
-              <w:bidi w:val="0"/>
-              <w:jc w:val="left"/>
-              <w:rPr>
-                <w:rFonts w:ascii="Liberation Mono" w:hAnsi="Liberation Mono" w:eastAsia="Noto Sans Mono CJK SC" w:cs="Liberation Mono"/>
-                <w:sz w:val="20"/>
-                <w:szCs w:val="20"/>
-              </w:rPr>
-            </w:pPr>
-            <w:r>
-              <w:rPr>
-                <w:rFonts w:eastAsia="Noto Sans Mono CJK SC" w:cs="Liberation Mono" w:ascii="Liberation Mono" w:hAnsi="Liberation Mono"/>
-                <w:sz w:val="20"/>
-                <w:szCs w:val="20"/>
-              </w:rPr>
-            </w:r>
-          </w:p>
-        </w:tc>
-        <w:tc>
-          <w:tcPr>
-            <w:tcW w:w="2493" w:type="dxa"/>
+            <w:tcW w:w="2494" w:type="dxa"/>
+            <w:tcBorders>
+              <w:left w:val="single" w:sz="2" w:space="0" w:color="000000"/>
+              <w:bottom w:val="single" w:sz="2" w:space="0" w:color="000000"/>
+            </w:tcBorders>
+            <w:shd w:fill="auto" w:val="clear"/>
+          </w:tcPr>
+          <w:p>
+            <w:pPr>
+              <w:pStyle w:val="TableContents"/>
+              <w:bidi w:val="0"/>
+              <w:jc w:val="left"/>
+              <w:rPr>
+                <w:rFonts w:ascii="Liberation Mono" w:hAnsi="Liberation Mono" w:eastAsia="Noto Sans Mono CJK SC" w:cs="Liberation Mono"/>
+                <w:sz w:val="20"/>
+                <w:szCs w:val="20"/>
+              </w:rPr>
+            </w:pPr>
+            <w:r>
+              <w:rPr>
+                <w:rFonts w:eastAsia="Noto Sans Mono CJK SC" w:cs="Liberation Mono" w:ascii="Liberation Mono" w:hAnsi="Liberation Mono"/>
+                <w:sz w:val="20"/>
+                <w:szCs w:val="20"/>
+              </w:rPr>
+            </w:r>
+          </w:p>
+        </w:tc>
+        <w:tc>
+          <w:tcPr>
+            <w:tcW w:w="2492" w:type="dxa"/>
             <w:tcBorders>
               <w:left w:val="single" w:sz="2" w:space="0" w:color="000000"/>
               <w:bottom w:val="single" w:sz="2" w:space="0" w:color="000000"/>
@@ -3439,7 +3359,7 @@
         <w:trPr/>
         <w:tc>
           <w:tcPr>
-            <w:tcW w:w="2493" w:type="dxa"/>
+            <w:tcW w:w="2492" w:type="dxa"/>
             <w:tcBorders>
               <w:left w:val="single" w:sz="2" w:space="0" w:color="000000"/>
               <w:bottom w:val="single" w:sz="2" w:space="0" w:color="000000"/>
@@ -3469,36 +3389,36 @@
         </w:tc>
         <w:tc>
           <w:tcPr>
-            <w:tcW w:w="2493" w:type="dxa"/>
-            <w:tcBorders>
-              <w:left w:val="single" w:sz="2" w:space="0" w:color="000000"/>
-              <w:bottom w:val="single" w:sz="2" w:space="0" w:color="000000"/>
-            </w:tcBorders>
-            <w:shd w:fill="auto" w:val="clear"/>
-          </w:tcPr>
-          <w:p>
-            <w:pPr>
-              <w:pStyle w:val="TableContents"/>
-              <w:bidi w:val="0"/>
-              <w:jc w:val="left"/>
-              <w:rPr>
-                <w:rFonts w:ascii="Liberation Mono" w:hAnsi="Liberation Mono" w:eastAsia="Noto Sans Mono CJK SC" w:cs="Liberation Mono"/>
-                <w:sz w:val="20"/>
-                <w:szCs w:val="20"/>
-              </w:rPr>
-            </w:pPr>
-            <w:r>
-              <w:rPr>
-                <w:rFonts w:eastAsia="Noto Sans Mono CJK SC" w:cs="Liberation Mono" w:ascii="Liberation Mono" w:hAnsi="Liberation Mono"/>
-                <w:sz w:val="20"/>
-                <w:szCs w:val="20"/>
-              </w:rPr>
-            </w:r>
-          </w:p>
-        </w:tc>
-        <w:tc>
-          <w:tcPr>
-            <w:tcW w:w="2493" w:type="dxa"/>
+            <w:tcW w:w="2494" w:type="dxa"/>
+            <w:tcBorders>
+              <w:left w:val="single" w:sz="2" w:space="0" w:color="000000"/>
+              <w:bottom w:val="single" w:sz="2" w:space="0" w:color="000000"/>
+            </w:tcBorders>
+            <w:shd w:fill="auto" w:val="clear"/>
+          </w:tcPr>
+          <w:p>
+            <w:pPr>
+              <w:pStyle w:val="TableContents"/>
+              <w:bidi w:val="0"/>
+              <w:jc w:val="left"/>
+              <w:rPr>
+                <w:rFonts w:ascii="Liberation Mono" w:hAnsi="Liberation Mono" w:eastAsia="Noto Sans Mono CJK SC" w:cs="Liberation Mono"/>
+                <w:sz w:val="20"/>
+                <w:szCs w:val="20"/>
+              </w:rPr>
+            </w:pPr>
+            <w:r>
+              <w:rPr>
+                <w:rFonts w:eastAsia="Noto Sans Mono CJK SC" w:cs="Liberation Mono" w:ascii="Liberation Mono" w:hAnsi="Liberation Mono"/>
+                <w:sz w:val="20"/>
+                <w:szCs w:val="20"/>
+              </w:rPr>
+            </w:r>
+          </w:p>
+        </w:tc>
+        <w:tc>
+          <w:tcPr>
+            <w:tcW w:w="2492" w:type="dxa"/>
             <w:tcBorders>
               <w:left w:val="single" w:sz="2" w:space="0" w:color="000000"/>
               <w:bottom w:val="single" w:sz="2" w:space="0" w:color="000000"/>
@@ -3562,7 +3482,7 @@
         <w:trPr/>
         <w:tc>
           <w:tcPr>
-            <w:tcW w:w="2493" w:type="dxa"/>
+            <w:tcW w:w="2492" w:type="dxa"/>
             <w:tcBorders>
               <w:left w:val="single" w:sz="2" w:space="0" w:color="000000"/>
               <w:bottom w:val="single" w:sz="2" w:space="0" w:color="000000"/>
@@ -3592,36 +3512,36 @@
         </w:tc>
         <w:tc>
           <w:tcPr>
-            <w:tcW w:w="2493" w:type="dxa"/>
-            <w:tcBorders>
-              <w:left w:val="single" w:sz="2" w:space="0" w:color="000000"/>
-              <w:bottom w:val="single" w:sz="2" w:space="0" w:color="000000"/>
-            </w:tcBorders>
-            <w:shd w:fill="auto" w:val="clear"/>
-          </w:tcPr>
-          <w:p>
-            <w:pPr>
-              <w:pStyle w:val="TableContents"/>
-              <w:bidi w:val="0"/>
-              <w:jc w:val="left"/>
-              <w:rPr>
-                <w:rFonts w:ascii="Liberation Mono" w:hAnsi="Liberation Mono" w:eastAsia="Noto Sans Mono CJK SC" w:cs="Liberation Mono"/>
-                <w:sz w:val="20"/>
-                <w:szCs w:val="20"/>
-              </w:rPr>
-            </w:pPr>
-            <w:r>
-              <w:rPr>
-                <w:rFonts w:eastAsia="Noto Sans Mono CJK SC" w:cs="Liberation Mono" w:ascii="Liberation Mono" w:hAnsi="Liberation Mono"/>
-                <w:sz w:val="20"/>
-                <w:szCs w:val="20"/>
-              </w:rPr>
-            </w:r>
-          </w:p>
-        </w:tc>
-        <w:tc>
-          <w:tcPr>
-            <w:tcW w:w="2493" w:type="dxa"/>
+            <w:tcW w:w="2494" w:type="dxa"/>
+            <w:tcBorders>
+              <w:left w:val="single" w:sz="2" w:space="0" w:color="000000"/>
+              <w:bottom w:val="single" w:sz="2" w:space="0" w:color="000000"/>
+            </w:tcBorders>
+            <w:shd w:fill="auto" w:val="clear"/>
+          </w:tcPr>
+          <w:p>
+            <w:pPr>
+              <w:pStyle w:val="TableContents"/>
+              <w:bidi w:val="0"/>
+              <w:jc w:val="left"/>
+              <w:rPr>
+                <w:rFonts w:ascii="Liberation Mono" w:hAnsi="Liberation Mono" w:eastAsia="Noto Sans Mono CJK SC" w:cs="Liberation Mono"/>
+                <w:sz w:val="20"/>
+                <w:szCs w:val="20"/>
+              </w:rPr>
+            </w:pPr>
+            <w:r>
+              <w:rPr>
+                <w:rFonts w:eastAsia="Noto Sans Mono CJK SC" w:cs="Liberation Mono" w:ascii="Liberation Mono" w:hAnsi="Liberation Mono"/>
+                <w:sz w:val="20"/>
+                <w:szCs w:val="20"/>
+              </w:rPr>
+            </w:r>
+          </w:p>
+        </w:tc>
+        <w:tc>
+          <w:tcPr>
+            <w:tcW w:w="2492" w:type="dxa"/>
             <w:tcBorders>
               <w:left w:val="single" w:sz="2" w:space="0" w:color="000000"/>
               <w:bottom w:val="single" w:sz="2" w:space="0" w:color="000000"/>
@@ -3685,7 +3605,7 @@
         <w:trPr/>
         <w:tc>
           <w:tcPr>
-            <w:tcW w:w="2493" w:type="dxa"/>
+            <w:tcW w:w="2492" w:type="dxa"/>
             <w:tcBorders>
               <w:left w:val="single" w:sz="2" w:space="0" w:color="000000"/>
               <w:bottom w:val="single" w:sz="2" w:space="0" w:color="000000"/>
@@ -3715,36 +3635,36 @@
         </w:tc>
         <w:tc>
           <w:tcPr>
-            <w:tcW w:w="2493" w:type="dxa"/>
-            <w:tcBorders>
-              <w:left w:val="single" w:sz="2" w:space="0" w:color="000000"/>
-              <w:bottom w:val="single" w:sz="2" w:space="0" w:color="000000"/>
-            </w:tcBorders>
-            <w:shd w:fill="auto" w:val="clear"/>
-          </w:tcPr>
-          <w:p>
-            <w:pPr>
-              <w:pStyle w:val="TableContents"/>
-              <w:bidi w:val="0"/>
-              <w:jc w:val="left"/>
-              <w:rPr>
-                <w:rFonts w:ascii="Liberation Mono" w:hAnsi="Liberation Mono" w:eastAsia="Noto Sans Mono CJK SC" w:cs="Liberation Mono"/>
-                <w:sz w:val="20"/>
-                <w:szCs w:val="20"/>
-              </w:rPr>
-            </w:pPr>
-            <w:r>
-              <w:rPr>
-                <w:rFonts w:eastAsia="Noto Sans Mono CJK SC" w:cs="Liberation Mono" w:ascii="Liberation Mono" w:hAnsi="Liberation Mono"/>
-                <w:sz w:val="20"/>
-                <w:szCs w:val="20"/>
-              </w:rPr>
-            </w:r>
-          </w:p>
-        </w:tc>
-        <w:tc>
-          <w:tcPr>
-            <w:tcW w:w="2493" w:type="dxa"/>
+            <w:tcW w:w="2494" w:type="dxa"/>
+            <w:tcBorders>
+              <w:left w:val="single" w:sz="2" w:space="0" w:color="000000"/>
+              <w:bottom w:val="single" w:sz="2" w:space="0" w:color="000000"/>
+            </w:tcBorders>
+            <w:shd w:fill="auto" w:val="clear"/>
+          </w:tcPr>
+          <w:p>
+            <w:pPr>
+              <w:pStyle w:val="TableContents"/>
+              <w:bidi w:val="0"/>
+              <w:jc w:val="left"/>
+              <w:rPr>
+                <w:rFonts w:ascii="Liberation Mono" w:hAnsi="Liberation Mono" w:eastAsia="Noto Sans Mono CJK SC" w:cs="Liberation Mono"/>
+                <w:sz w:val="20"/>
+                <w:szCs w:val="20"/>
+              </w:rPr>
+            </w:pPr>
+            <w:r>
+              <w:rPr>
+                <w:rFonts w:eastAsia="Noto Sans Mono CJK SC" w:cs="Liberation Mono" w:ascii="Liberation Mono" w:hAnsi="Liberation Mono"/>
+                <w:sz w:val="20"/>
+                <w:szCs w:val="20"/>
+              </w:rPr>
+            </w:r>
+          </w:p>
+        </w:tc>
+        <w:tc>
+          <w:tcPr>
+            <w:tcW w:w="2492" w:type="dxa"/>
             <w:tcBorders>
               <w:left w:val="single" w:sz="2" w:space="0" w:color="000000"/>
               <w:bottom w:val="single" w:sz="2" w:space="0" w:color="000000"/>
@@ -3808,7 +3728,7 @@
         <w:trPr/>
         <w:tc>
           <w:tcPr>
-            <w:tcW w:w="2493" w:type="dxa"/>
+            <w:tcW w:w="2492" w:type="dxa"/>
             <w:tcBorders>
               <w:left w:val="single" w:sz="2" w:space="0" w:color="000000"/>
               <w:bottom w:val="single" w:sz="2" w:space="0" w:color="000000"/>
@@ -3838,36 +3758,36 @@
         </w:tc>
         <w:tc>
           <w:tcPr>
-            <w:tcW w:w="2493" w:type="dxa"/>
-            <w:tcBorders>
-              <w:left w:val="single" w:sz="2" w:space="0" w:color="000000"/>
-              <w:bottom w:val="single" w:sz="2" w:space="0" w:color="000000"/>
-            </w:tcBorders>
-            <w:shd w:fill="auto" w:val="clear"/>
-          </w:tcPr>
-          <w:p>
-            <w:pPr>
-              <w:pStyle w:val="TableContents"/>
-              <w:bidi w:val="0"/>
-              <w:jc w:val="left"/>
-              <w:rPr>
-                <w:rFonts w:ascii="Liberation Mono" w:hAnsi="Liberation Mono" w:eastAsia="Noto Sans Mono CJK SC" w:cs="Liberation Mono"/>
-                <w:sz w:val="20"/>
-                <w:szCs w:val="20"/>
-              </w:rPr>
-            </w:pPr>
-            <w:r>
-              <w:rPr>
-                <w:rFonts w:eastAsia="Noto Sans Mono CJK SC" w:cs="Liberation Mono" w:ascii="Liberation Mono" w:hAnsi="Liberation Mono"/>
-                <w:sz w:val="20"/>
-                <w:szCs w:val="20"/>
-              </w:rPr>
-            </w:r>
-          </w:p>
-        </w:tc>
-        <w:tc>
-          <w:tcPr>
-            <w:tcW w:w="2493" w:type="dxa"/>
+            <w:tcW w:w="2494" w:type="dxa"/>
+            <w:tcBorders>
+              <w:left w:val="single" w:sz="2" w:space="0" w:color="000000"/>
+              <w:bottom w:val="single" w:sz="2" w:space="0" w:color="000000"/>
+            </w:tcBorders>
+            <w:shd w:fill="auto" w:val="clear"/>
+          </w:tcPr>
+          <w:p>
+            <w:pPr>
+              <w:pStyle w:val="TableContents"/>
+              <w:bidi w:val="0"/>
+              <w:jc w:val="left"/>
+              <w:rPr>
+                <w:rFonts w:ascii="Liberation Mono" w:hAnsi="Liberation Mono" w:eastAsia="Noto Sans Mono CJK SC" w:cs="Liberation Mono"/>
+                <w:sz w:val="20"/>
+                <w:szCs w:val="20"/>
+              </w:rPr>
+            </w:pPr>
+            <w:r>
+              <w:rPr>
+                <w:rFonts w:eastAsia="Noto Sans Mono CJK SC" w:cs="Liberation Mono" w:ascii="Liberation Mono" w:hAnsi="Liberation Mono"/>
+                <w:sz w:val="20"/>
+                <w:szCs w:val="20"/>
+              </w:rPr>
+            </w:r>
+          </w:p>
+        </w:tc>
+        <w:tc>
+          <w:tcPr>
+            <w:tcW w:w="2492" w:type="dxa"/>
             <w:tcBorders>
               <w:left w:val="single" w:sz="2" w:space="0" w:color="000000"/>
               <w:bottom w:val="single" w:sz="2" w:space="0" w:color="000000"/>
@@ -3932,7 +3852,7 @@
         <w:trPr/>
         <w:tc>
           <w:tcPr>
-            <w:tcW w:w="2493" w:type="dxa"/>
+            <w:tcW w:w="2492" w:type="dxa"/>
             <w:tcBorders>
               <w:left w:val="single" w:sz="2" w:space="0" w:color="000000"/>
               <w:bottom w:val="single" w:sz="2" w:space="0" w:color="000000"/>
@@ -3962,36 +3882,36 @@
         </w:tc>
         <w:tc>
           <w:tcPr>
-            <w:tcW w:w="2493" w:type="dxa"/>
-            <w:tcBorders>
-              <w:left w:val="single" w:sz="2" w:space="0" w:color="000000"/>
-              <w:bottom w:val="single" w:sz="2" w:space="0" w:color="000000"/>
-            </w:tcBorders>
-            <w:shd w:fill="auto" w:val="clear"/>
-          </w:tcPr>
-          <w:p>
-            <w:pPr>
-              <w:pStyle w:val="TableContents"/>
-              <w:bidi w:val="0"/>
-              <w:jc w:val="left"/>
-              <w:rPr>
-                <w:rFonts w:ascii="Liberation Mono" w:hAnsi="Liberation Mono" w:eastAsia="Noto Sans Mono CJK SC" w:cs="Liberation Mono"/>
-                <w:sz w:val="20"/>
-                <w:szCs w:val="20"/>
-              </w:rPr>
-            </w:pPr>
-            <w:r>
-              <w:rPr>
-                <w:rFonts w:eastAsia="Noto Sans Mono CJK SC" w:cs="Liberation Mono" w:ascii="Liberation Mono" w:hAnsi="Liberation Mono"/>
-                <w:sz w:val="20"/>
-                <w:szCs w:val="20"/>
-              </w:rPr>
-            </w:r>
-          </w:p>
-        </w:tc>
-        <w:tc>
-          <w:tcPr>
-            <w:tcW w:w="2493" w:type="dxa"/>
+            <w:tcW w:w="2494" w:type="dxa"/>
+            <w:tcBorders>
+              <w:left w:val="single" w:sz="2" w:space="0" w:color="000000"/>
+              <w:bottom w:val="single" w:sz="2" w:space="0" w:color="000000"/>
+            </w:tcBorders>
+            <w:shd w:fill="auto" w:val="clear"/>
+          </w:tcPr>
+          <w:p>
+            <w:pPr>
+              <w:pStyle w:val="TableContents"/>
+              <w:bidi w:val="0"/>
+              <w:jc w:val="left"/>
+              <w:rPr>
+                <w:rFonts w:ascii="Liberation Mono" w:hAnsi="Liberation Mono" w:eastAsia="Noto Sans Mono CJK SC" w:cs="Liberation Mono"/>
+                <w:sz w:val="20"/>
+                <w:szCs w:val="20"/>
+              </w:rPr>
+            </w:pPr>
+            <w:r>
+              <w:rPr>
+                <w:rFonts w:eastAsia="Noto Sans Mono CJK SC" w:cs="Liberation Mono" w:ascii="Liberation Mono" w:hAnsi="Liberation Mono"/>
+                <w:sz w:val="20"/>
+                <w:szCs w:val="20"/>
+              </w:rPr>
+            </w:r>
+          </w:p>
+        </w:tc>
+        <w:tc>
+          <w:tcPr>
+            <w:tcW w:w="2492" w:type="dxa"/>
             <w:tcBorders>
               <w:left w:val="single" w:sz="2" w:space="0" w:color="000000"/>
               <w:bottom w:val="single" w:sz="2" w:space="0" w:color="000000"/>
@@ -4054,7 +3974,7 @@
         <w:trPr/>
         <w:tc>
           <w:tcPr>
-            <w:tcW w:w="2493" w:type="dxa"/>
+            <w:tcW w:w="2492" w:type="dxa"/>
             <w:tcBorders>
               <w:left w:val="single" w:sz="2" w:space="0" w:color="000000"/>
               <w:bottom w:val="single" w:sz="2" w:space="0" w:color="000000"/>
@@ -4084,56 +4004,88 @@
         </w:tc>
         <w:tc>
           <w:tcPr>
-            <w:tcW w:w="2493" w:type="dxa"/>
-            <w:tcBorders>
-              <w:left w:val="single" w:sz="2" w:space="0" w:color="000000"/>
-              <w:bottom w:val="single" w:sz="2" w:space="0" w:color="000000"/>
-            </w:tcBorders>
-            <w:shd w:fill="auto" w:val="clear"/>
-          </w:tcPr>
-          <w:p>
-            <w:pPr>
-              <w:pStyle w:val="TableContents"/>
-              <w:bidi w:val="0"/>
-              <w:jc w:val="left"/>
-              <w:rPr>
-                <w:rFonts w:ascii="Liberation Mono" w:hAnsi="Liberation Mono" w:eastAsia="Noto Sans Mono CJK SC" w:cs="Liberation Mono"/>
-                <w:sz w:val="20"/>
-                <w:szCs w:val="20"/>
-              </w:rPr>
-            </w:pPr>
-            <w:r>
-              <w:rPr>
-                <w:rFonts w:eastAsia="Noto Sans Mono CJK SC" w:cs="Liberation Mono" w:ascii="Liberation Mono" w:hAnsi="Liberation Mono"/>
-                <w:sz w:val="20"/>
-                <w:szCs w:val="20"/>
-              </w:rPr>
-            </w:r>
-          </w:p>
-        </w:tc>
-        <w:tc>
-          <w:tcPr>
-            <w:tcW w:w="2493" w:type="dxa"/>
-            <w:tcBorders>
-              <w:left w:val="single" w:sz="2" w:space="0" w:color="000000"/>
-              <w:bottom w:val="single" w:sz="2" w:space="0" w:color="000000"/>
-            </w:tcBorders>
-            <w:shd w:fill="auto" w:val="clear"/>
-          </w:tcPr>
-          <w:p>
-            <w:pPr>
-              <w:pStyle w:val="TableContents"/>
-              <w:bidi w:val="0"/>
-              <w:jc w:val="left"/>
-              <w:rPr/>
-            </w:pPr>
-            <w:r>
-              <w:rPr>
-                <w:rFonts w:eastAsia="Noto Sans Mono CJK SC" w:cs="Liberation Mono" w:ascii="Liberation Mono" w:hAnsi="Liberation Mono"/>
-                <w:sz w:val="20"/>
-                <w:szCs w:val="20"/>
-              </w:rPr>
-              <w:t>Package manager for installing and upgrading packages on a Arch based distribution</w:t>
+            <w:tcW w:w="2494" w:type="dxa"/>
+            <w:tcBorders>
+              <w:left w:val="single" w:sz="2" w:space="0" w:color="000000"/>
+              <w:bottom w:val="single" w:sz="2" w:space="0" w:color="000000"/>
+            </w:tcBorders>
+            <w:shd w:fill="auto" w:val="clear"/>
+          </w:tcPr>
+          <w:p>
+            <w:pPr>
+              <w:pStyle w:val="TableContents"/>
+              <w:bidi w:val="0"/>
+              <w:jc w:val="left"/>
+              <w:rPr>
+                <w:rFonts w:ascii="Liberation Mono" w:hAnsi="Liberation Mono" w:eastAsia="Noto Sans Mono CJK SC" w:cs="Liberation Mono"/>
+                <w:sz w:val="20"/>
+                <w:szCs w:val="20"/>
+              </w:rPr>
+            </w:pPr>
+            <w:r>
+              <w:rPr>
+                <w:rFonts w:eastAsia="Noto Sans Mono CJK SC" w:cs="Liberation Mono" w:ascii="Liberation Mono" w:hAnsi="Liberation Mono"/>
+                <w:sz w:val="20"/>
+                <w:szCs w:val="20"/>
+              </w:rPr>
+            </w:r>
+          </w:p>
+        </w:tc>
+        <w:tc>
+          <w:tcPr>
+            <w:tcW w:w="2492" w:type="dxa"/>
+            <w:tcBorders>
+              <w:left w:val="single" w:sz="2" w:space="0" w:color="000000"/>
+              <w:bottom w:val="single" w:sz="2" w:space="0" w:color="000000"/>
+            </w:tcBorders>
+            <w:shd w:fill="auto" w:val="clear"/>
+          </w:tcPr>
+          <w:p>
+            <w:pPr>
+              <w:pStyle w:val="TableContents"/>
+              <w:bidi w:val="0"/>
+              <w:jc w:val="left"/>
+              <w:rPr/>
+            </w:pPr>
+            <w:r>
+              <w:rPr>
+                <w:rFonts w:eastAsia="Noto Sans Mono CJK SC" w:cs="Liberation Mono" w:ascii="Liberation Mono" w:hAnsi="Liberation Mono"/>
+                <w:sz w:val="20"/>
+                <w:szCs w:val="20"/>
+              </w:rPr>
+              <w:t>Package manager for installing and upgrading packages on a</w:t>
+            </w:r>
+            <w:r>
+              <w:rPr>
+                <w:rFonts w:eastAsia="Noto Sans Mono CJK SC" w:cs="Liberation Mono" w:ascii="Liberation Mono" w:hAnsi="Liberation Mono"/>
+                <w:sz w:val="20"/>
+                <w:szCs w:val="20"/>
+              </w:rPr>
+              <w:t>n</w:t>
+            </w:r>
+            <w:r>
+              <w:rPr>
+                <w:rFonts w:eastAsia="Noto Sans Mono CJK SC" w:cs="Liberation Mono" w:ascii="Liberation Mono" w:hAnsi="Liberation Mono"/>
+                <w:sz w:val="20"/>
+                <w:szCs w:val="20"/>
+              </w:rPr>
+              <w:t xml:space="preserve"> Arch </w:t>
+            </w:r>
+            <w:r>
+              <w:rPr>
+                <w:rFonts w:eastAsia="Noto Sans Mono CJK SC" w:cs="Liberation Mono" w:ascii="Liberation Mono" w:hAnsi="Liberation Mono"/>
+                <w:sz w:val="20"/>
+                <w:szCs w:val="20"/>
+              </w:rPr>
+              <w:t xml:space="preserve">Linux </w:t>
+            </w:r>
+            <w:r>
+              <w:rPr>
+                <w:rFonts w:eastAsia="Noto Sans Mono CJK SC" w:cs="Liberation Mono" w:ascii="Liberation Mono" w:hAnsi="Liberation Mono"/>
+                <w:sz w:val="20"/>
+                <w:szCs w:val="20"/>
+              </w:rPr>
+              <w:t>based distribution</w:t>
             </w:r>
           </w:p>
         </w:tc>
@@ -4172,7 +4124,7 @@
         <w:trPr/>
         <w:tc>
           <w:tcPr>
-            <w:tcW w:w="2493" w:type="dxa"/>
+            <w:tcW w:w="2492" w:type="dxa"/>
             <w:tcBorders>
               <w:left w:val="single" w:sz="2" w:space="0" w:color="000000"/>
               <w:bottom w:val="single" w:sz="2" w:space="0" w:color="000000"/>
@@ -4202,36 +4154,36 @@
         </w:tc>
         <w:tc>
           <w:tcPr>
-            <w:tcW w:w="2493" w:type="dxa"/>
-            <w:tcBorders>
-              <w:left w:val="single" w:sz="2" w:space="0" w:color="000000"/>
-              <w:bottom w:val="single" w:sz="2" w:space="0" w:color="000000"/>
-            </w:tcBorders>
-            <w:shd w:fill="auto" w:val="clear"/>
-          </w:tcPr>
-          <w:p>
-            <w:pPr>
-              <w:pStyle w:val="TableContents"/>
-              <w:bidi w:val="0"/>
-              <w:jc w:val="left"/>
-              <w:rPr>
-                <w:rFonts w:ascii="Liberation Mono" w:hAnsi="Liberation Mono" w:eastAsia="Noto Sans Mono CJK SC" w:cs="Liberation Mono"/>
-                <w:sz w:val="20"/>
-                <w:szCs w:val="20"/>
-              </w:rPr>
-            </w:pPr>
-            <w:r>
-              <w:rPr>
-                <w:rFonts w:eastAsia="Noto Sans Mono CJK SC" w:cs="Liberation Mono" w:ascii="Liberation Mono" w:hAnsi="Liberation Mono"/>
-                <w:sz w:val="20"/>
-                <w:szCs w:val="20"/>
-              </w:rPr>
-            </w:r>
-          </w:p>
-        </w:tc>
-        <w:tc>
-          <w:tcPr>
-            <w:tcW w:w="2493" w:type="dxa"/>
+            <w:tcW w:w="2494" w:type="dxa"/>
+            <w:tcBorders>
+              <w:left w:val="single" w:sz="2" w:space="0" w:color="000000"/>
+              <w:bottom w:val="single" w:sz="2" w:space="0" w:color="000000"/>
+            </w:tcBorders>
+            <w:shd w:fill="auto" w:val="clear"/>
+          </w:tcPr>
+          <w:p>
+            <w:pPr>
+              <w:pStyle w:val="TableContents"/>
+              <w:bidi w:val="0"/>
+              <w:jc w:val="left"/>
+              <w:rPr>
+                <w:rFonts w:ascii="Liberation Mono" w:hAnsi="Liberation Mono" w:eastAsia="Noto Sans Mono CJK SC" w:cs="Liberation Mono"/>
+                <w:sz w:val="20"/>
+                <w:szCs w:val="20"/>
+              </w:rPr>
+            </w:pPr>
+            <w:r>
+              <w:rPr>
+                <w:rFonts w:eastAsia="Noto Sans Mono CJK SC" w:cs="Liberation Mono" w:ascii="Liberation Mono" w:hAnsi="Liberation Mono"/>
+                <w:sz w:val="20"/>
+                <w:szCs w:val="20"/>
+              </w:rPr>
+            </w:r>
+          </w:p>
+        </w:tc>
+        <w:tc>
+          <w:tcPr>
+            <w:tcW w:w="2492" w:type="dxa"/>
             <w:tcBorders>
               <w:left w:val="single" w:sz="2" w:space="0" w:color="000000"/>
               <w:bottom w:val="single" w:sz="2" w:space="0" w:color="000000"/>
@@ -4256,6 +4208,2506 @@
                 <w:szCs w:val="20"/>
               </w:rPr>
               <w:t>Package manager for installing and upgrading packages on a Debian Linux based distribution</w:t>
+            </w:r>
+          </w:p>
+        </w:tc>
+        <w:tc>
+          <w:tcPr>
+            <w:tcW w:w="2507" w:type="dxa"/>
+            <w:tcBorders>
+              <w:left w:val="single" w:sz="2" w:space="0" w:color="000000"/>
+              <w:bottom w:val="single" w:sz="2" w:space="0" w:color="000000"/>
+              <w:right w:val="single" w:sz="2" w:space="0" w:color="000000"/>
+            </w:tcBorders>
+            <w:shd w:fill="auto" w:val="clear"/>
+          </w:tcPr>
+          <w:p>
+            <w:pPr>
+              <w:pStyle w:val="TableContents"/>
+              <w:bidi w:val="0"/>
+              <w:jc w:val="left"/>
+              <w:rPr>
+                <w:rFonts w:ascii="Liberation Mono" w:hAnsi="Liberation Mono" w:eastAsia="Noto Sans Mono CJK SC" w:cs="Liberation Mono"/>
+                <w:sz w:val="20"/>
+                <w:szCs w:val="20"/>
+              </w:rPr>
+            </w:pPr>
+            <w:r>
+              <w:rPr>
+                <w:rFonts w:eastAsia="Noto Sans Mono CJK SC" w:cs="Liberation Mono" w:ascii="Liberation Mono" w:hAnsi="Liberation Mono"/>
+                <w:sz w:val="20"/>
+                <w:szCs w:val="20"/>
+              </w:rPr>
+            </w:r>
+          </w:p>
+        </w:tc>
+      </w:tr>
+      <w:tr>
+        <w:trPr/>
+        <w:tc>
+          <w:tcPr>
+            <w:tcW w:w="2492" w:type="dxa"/>
+            <w:tcBorders>
+              <w:left w:val="single" w:sz="2" w:space="0" w:color="000000"/>
+              <w:bottom w:val="single" w:sz="2" w:space="0" w:color="000000"/>
+            </w:tcBorders>
+            <w:shd w:fill="auto" w:val="clear"/>
+          </w:tcPr>
+          <w:p>
+            <w:pPr>
+              <w:pStyle w:val="TableContents"/>
+              <w:bidi w:val="0"/>
+              <w:jc w:val="left"/>
+              <w:rPr/>
+            </w:pPr>
+            <w:r>
+              <w:rPr/>
+              <w:t>ls</w:t>
+            </w:r>
+          </w:p>
+        </w:tc>
+        <w:tc>
+          <w:tcPr>
+            <w:tcW w:w="2494" w:type="dxa"/>
+            <w:tcBorders>
+              <w:left w:val="single" w:sz="2" w:space="0" w:color="000000"/>
+              <w:bottom w:val="single" w:sz="2" w:space="0" w:color="000000"/>
+            </w:tcBorders>
+            <w:shd w:fill="auto" w:val="clear"/>
+          </w:tcPr>
+          <w:p>
+            <w:pPr>
+              <w:pStyle w:val="TableContents"/>
+              <w:bidi w:val="0"/>
+              <w:jc w:val="left"/>
+              <w:rPr>
+                <w:rFonts w:ascii="Liberation Mono" w:hAnsi="Liberation Mono" w:eastAsia="Noto Sans Mono CJK SC" w:cs="Liberation Mono"/>
+                <w:sz w:val="20"/>
+                <w:szCs w:val="20"/>
+              </w:rPr>
+            </w:pPr>
+            <w:r>
+              <w:rPr>
+                <w:rFonts w:eastAsia="Noto Sans Mono CJK SC" w:cs="Liberation Mono" w:ascii="Liberation Mono" w:hAnsi="Liberation Mono"/>
+                <w:sz w:val="20"/>
+                <w:szCs w:val="20"/>
+              </w:rPr>
+              <w:t>-</w:t>
+            </w:r>
+            <w:r>
+              <w:rPr>
+                <w:rFonts w:eastAsia="Noto Sans Mono CJK SC" w:cs="Liberation Mono" w:ascii="Liberation Mono" w:hAnsi="Liberation Mono"/>
+                <w:sz w:val="20"/>
+                <w:szCs w:val="20"/>
+              </w:rPr>
+              <w:t>a, -l, -la</w:t>
+            </w:r>
+          </w:p>
+        </w:tc>
+        <w:tc>
+          <w:tcPr>
+            <w:tcW w:w="2492" w:type="dxa"/>
+            <w:tcBorders>
+              <w:left w:val="single" w:sz="2" w:space="0" w:color="000000"/>
+              <w:bottom w:val="single" w:sz="2" w:space="0" w:color="000000"/>
+            </w:tcBorders>
+            <w:shd w:fill="auto" w:val="clear"/>
+          </w:tcPr>
+          <w:p>
+            <w:pPr>
+              <w:pStyle w:val="TableContents"/>
+              <w:bidi w:val="0"/>
+              <w:jc w:val="left"/>
+              <w:rPr/>
+            </w:pPr>
+            <w:r>
+              <w:rPr/>
+              <w:t>Lists all of the files an folders within the current directory</w:t>
+            </w:r>
+          </w:p>
+          <w:p>
+            <w:pPr>
+              <w:pStyle w:val="TableContents"/>
+              <w:bidi w:val="0"/>
+              <w:jc w:val="left"/>
+              <w:rPr/>
+            </w:pPr>
+            <w:r>
+              <w:rPr/>
+              <w:t>-a: Reveals all files including hidden ones</w:t>
+            </w:r>
+          </w:p>
+          <w:p>
+            <w:pPr>
+              <w:pStyle w:val="TableContents"/>
+              <w:bidi w:val="0"/>
+              <w:jc w:val="left"/>
+              <w:rPr/>
+            </w:pPr>
+            <w:r>
+              <w:rPr/>
+              <w:t>-l: Gives more information such as modification date and permissions</w:t>
+            </w:r>
+          </w:p>
+          <w:p>
+            <w:pPr>
+              <w:pStyle w:val="TableContents"/>
+              <w:bidi w:val="0"/>
+              <w:jc w:val="left"/>
+              <w:rPr/>
+            </w:pPr>
+            <w:r>
+              <w:rPr/>
+              <w:t>-la: combines the a and l option</w:t>
+            </w:r>
+          </w:p>
+        </w:tc>
+        <w:tc>
+          <w:tcPr>
+            <w:tcW w:w="2507" w:type="dxa"/>
+            <w:tcBorders>
+              <w:left w:val="single" w:sz="2" w:space="0" w:color="000000"/>
+              <w:bottom w:val="single" w:sz="2" w:space="0" w:color="000000"/>
+              <w:right w:val="single" w:sz="2" w:space="0" w:color="000000"/>
+            </w:tcBorders>
+            <w:shd w:fill="auto" w:val="clear"/>
+          </w:tcPr>
+          <w:p>
+            <w:pPr>
+              <w:pStyle w:val="TableContents"/>
+              <w:bidi w:val="0"/>
+              <w:jc w:val="left"/>
+              <w:rPr>
+                <w:rFonts w:ascii="Liberation Mono" w:hAnsi="Liberation Mono" w:eastAsia="Noto Sans Mono CJK SC" w:cs="Liberation Mono"/>
+                <w:sz w:val="20"/>
+                <w:szCs w:val="20"/>
+              </w:rPr>
+            </w:pPr>
+            <w:r>
+              <w:rPr>
+                <w:rFonts w:eastAsia="Noto Sans Mono CJK SC" w:cs="Liberation Mono" w:ascii="Liberation Mono" w:hAnsi="Liberation Mono"/>
+                <w:sz w:val="20"/>
+                <w:szCs w:val="20"/>
+              </w:rPr>
+              <w:t>ls</w:t>
+            </w:r>
+          </w:p>
+          <w:p>
+            <w:pPr>
+              <w:pStyle w:val="TableContents"/>
+              <w:bidi w:val="0"/>
+              <w:jc w:val="left"/>
+              <w:rPr>
+                <w:rFonts w:ascii="Liberation Mono" w:hAnsi="Liberation Mono" w:eastAsia="Noto Sans Mono CJK SC" w:cs="Liberation Mono"/>
+                <w:sz w:val="20"/>
+                <w:szCs w:val="20"/>
+              </w:rPr>
+            </w:pPr>
+            <w:r>
+              <w:rPr>
+                <w:rFonts w:eastAsia="Noto Sans Mono CJK SC" w:cs="Liberation Mono" w:ascii="Liberation Mono" w:hAnsi="Liberation Mono"/>
+                <w:sz w:val="20"/>
+                <w:szCs w:val="20"/>
+              </w:rPr>
+              <w:t>Lists the files</w:t>
+            </w:r>
+          </w:p>
+          <w:p>
+            <w:pPr>
+              <w:pStyle w:val="TableContents"/>
+              <w:bidi w:val="0"/>
+              <w:jc w:val="left"/>
+              <w:rPr>
+                <w:rFonts w:ascii="Liberation Mono" w:hAnsi="Liberation Mono" w:eastAsia="Noto Sans Mono CJK SC" w:cs="Liberation Mono"/>
+                <w:sz w:val="20"/>
+                <w:szCs w:val="20"/>
+              </w:rPr>
+            </w:pPr>
+            <w:r>
+              <w:rPr>
+                <w:rFonts w:eastAsia="Noto Sans Mono CJK SC" w:cs="Liberation Mono" w:ascii="Liberation Mono" w:hAnsi="Liberation Mono"/>
+                <w:sz w:val="20"/>
+                <w:szCs w:val="20"/>
+              </w:rPr>
+              <w:t>ls -a</w:t>
+            </w:r>
+          </w:p>
+          <w:p>
+            <w:pPr>
+              <w:pStyle w:val="TableContents"/>
+              <w:bidi w:val="0"/>
+              <w:jc w:val="left"/>
+              <w:rPr>
+                <w:rFonts w:ascii="Liberation Mono" w:hAnsi="Liberation Mono" w:eastAsia="Noto Sans Mono CJK SC" w:cs="Liberation Mono"/>
+                <w:sz w:val="20"/>
+                <w:szCs w:val="20"/>
+              </w:rPr>
+            </w:pPr>
+            <w:r>
+              <w:rPr>
+                <w:rFonts w:eastAsia="Noto Sans Mono CJK SC" w:cs="Liberation Mono" w:ascii="Liberation Mono" w:hAnsi="Liberation Mono"/>
+                <w:sz w:val="20"/>
+                <w:szCs w:val="20"/>
+              </w:rPr>
+              <w:t>Shows all the hidden files</w:t>
+            </w:r>
+          </w:p>
+        </w:tc>
+      </w:tr>
+      <w:tr>
+        <w:trPr/>
+        <w:tc>
+          <w:tcPr>
+            <w:tcW w:w="2492" w:type="dxa"/>
+            <w:tcBorders>
+              <w:left w:val="single" w:sz="2" w:space="0" w:color="000000"/>
+              <w:bottom w:val="single" w:sz="2" w:space="0" w:color="000000"/>
+            </w:tcBorders>
+            <w:shd w:fill="auto" w:val="clear"/>
+          </w:tcPr>
+          <w:p>
+            <w:pPr>
+              <w:pStyle w:val="TableContents"/>
+              <w:bidi w:val="0"/>
+              <w:jc w:val="left"/>
+              <w:rPr/>
+            </w:pPr>
+            <w:r>
+              <w:rPr/>
+            </w:r>
+          </w:p>
+        </w:tc>
+        <w:tc>
+          <w:tcPr>
+            <w:tcW w:w="2494" w:type="dxa"/>
+            <w:tcBorders>
+              <w:left w:val="single" w:sz="2" w:space="0" w:color="000000"/>
+              <w:bottom w:val="single" w:sz="2" w:space="0" w:color="000000"/>
+            </w:tcBorders>
+            <w:shd w:fill="auto" w:val="clear"/>
+          </w:tcPr>
+          <w:p>
+            <w:pPr>
+              <w:pStyle w:val="TableContents"/>
+              <w:bidi w:val="0"/>
+              <w:jc w:val="left"/>
+              <w:rPr>
+                <w:rFonts w:ascii="Liberation Mono" w:hAnsi="Liberation Mono" w:eastAsia="Noto Sans Mono CJK SC" w:cs="Liberation Mono"/>
+                <w:sz w:val="20"/>
+                <w:szCs w:val="20"/>
+              </w:rPr>
+            </w:pPr>
+            <w:r>
+              <w:rPr>
+                <w:rFonts w:eastAsia="Noto Sans Mono CJK SC" w:cs="Liberation Mono" w:ascii="Liberation Mono" w:hAnsi="Liberation Mono"/>
+                <w:sz w:val="20"/>
+                <w:szCs w:val="20"/>
+              </w:rPr>
+            </w:r>
+          </w:p>
+        </w:tc>
+        <w:tc>
+          <w:tcPr>
+            <w:tcW w:w="2492" w:type="dxa"/>
+            <w:tcBorders>
+              <w:left w:val="single" w:sz="2" w:space="0" w:color="000000"/>
+              <w:bottom w:val="single" w:sz="2" w:space="0" w:color="000000"/>
+            </w:tcBorders>
+            <w:shd w:fill="auto" w:val="clear"/>
+          </w:tcPr>
+          <w:p>
+            <w:pPr>
+              <w:pStyle w:val="TableContents"/>
+              <w:bidi w:val="0"/>
+              <w:jc w:val="left"/>
+              <w:rPr/>
+            </w:pPr>
+            <w:r>
+              <w:rPr/>
+            </w:r>
+          </w:p>
+        </w:tc>
+        <w:tc>
+          <w:tcPr>
+            <w:tcW w:w="2507" w:type="dxa"/>
+            <w:tcBorders>
+              <w:left w:val="single" w:sz="2" w:space="0" w:color="000000"/>
+              <w:bottom w:val="single" w:sz="2" w:space="0" w:color="000000"/>
+              <w:right w:val="single" w:sz="2" w:space="0" w:color="000000"/>
+            </w:tcBorders>
+            <w:shd w:fill="auto" w:val="clear"/>
+          </w:tcPr>
+          <w:p>
+            <w:pPr>
+              <w:pStyle w:val="TableContents"/>
+              <w:bidi w:val="0"/>
+              <w:jc w:val="left"/>
+              <w:rPr>
+                <w:rFonts w:ascii="Liberation Mono" w:hAnsi="Liberation Mono" w:eastAsia="Noto Sans Mono CJK SC" w:cs="Liberation Mono"/>
+                <w:sz w:val="20"/>
+                <w:szCs w:val="20"/>
+              </w:rPr>
+            </w:pPr>
+            <w:r>
+              <w:rPr>
+                <w:rFonts w:eastAsia="Noto Sans Mono CJK SC" w:cs="Liberation Mono" w:ascii="Liberation Mono" w:hAnsi="Liberation Mono"/>
+                <w:sz w:val="20"/>
+                <w:szCs w:val="20"/>
+              </w:rPr>
+            </w:r>
+          </w:p>
+        </w:tc>
+      </w:tr>
+      <w:tr>
+        <w:trPr/>
+        <w:tc>
+          <w:tcPr>
+            <w:tcW w:w="2492" w:type="dxa"/>
+            <w:tcBorders>
+              <w:left w:val="single" w:sz="2" w:space="0" w:color="000000"/>
+              <w:bottom w:val="single" w:sz="2" w:space="0" w:color="000000"/>
+            </w:tcBorders>
+            <w:shd w:fill="auto" w:val="clear"/>
+          </w:tcPr>
+          <w:p>
+            <w:pPr>
+              <w:pStyle w:val="TableContents"/>
+              <w:bidi w:val="0"/>
+              <w:jc w:val="left"/>
+              <w:rPr/>
+            </w:pPr>
+            <w:r>
+              <w:rPr/>
+            </w:r>
+          </w:p>
+        </w:tc>
+        <w:tc>
+          <w:tcPr>
+            <w:tcW w:w="2494" w:type="dxa"/>
+            <w:tcBorders>
+              <w:left w:val="single" w:sz="2" w:space="0" w:color="000000"/>
+              <w:bottom w:val="single" w:sz="2" w:space="0" w:color="000000"/>
+            </w:tcBorders>
+            <w:shd w:fill="auto" w:val="clear"/>
+          </w:tcPr>
+          <w:p>
+            <w:pPr>
+              <w:pStyle w:val="TableContents"/>
+              <w:bidi w:val="0"/>
+              <w:jc w:val="left"/>
+              <w:rPr>
+                <w:rFonts w:ascii="Liberation Mono" w:hAnsi="Liberation Mono" w:eastAsia="Noto Sans Mono CJK SC" w:cs="Liberation Mono"/>
+                <w:sz w:val="20"/>
+                <w:szCs w:val="20"/>
+              </w:rPr>
+            </w:pPr>
+            <w:r>
+              <w:rPr>
+                <w:rFonts w:eastAsia="Noto Sans Mono CJK SC" w:cs="Liberation Mono" w:ascii="Liberation Mono" w:hAnsi="Liberation Mono"/>
+                <w:sz w:val="20"/>
+                <w:szCs w:val="20"/>
+              </w:rPr>
+            </w:r>
+          </w:p>
+        </w:tc>
+        <w:tc>
+          <w:tcPr>
+            <w:tcW w:w="2492" w:type="dxa"/>
+            <w:tcBorders>
+              <w:left w:val="single" w:sz="2" w:space="0" w:color="000000"/>
+              <w:bottom w:val="single" w:sz="2" w:space="0" w:color="000000"/>
+            </w:tcBorders>
+            <w:shd w:fill="auto" w:val="clear"/>
+          </w:tcPr>
+          <w:p>
+            <w:pPr>
+              <w:pStyle w:val="TableContents"/>
+              <w:bidi w:val="0"/>
+              <w:jc w:val="left"/>
+              <w:rPr/>
+            </w:pPr>
+            <w:r>
+              <w:rPr/>
+            </w:r>
+          </w:p>
+        </w:tc>
+        <w:tc>
+          <w:tcPr>
+            <w:tcW w:w="2507" w:type="dxa"/>
+            <w:tcBorders>
+              <w:left w:val="single" w:sz="2" w:space="0" w:color="000000"/>
+              <w:bottom w:val="single" w:sz="2" w:space="0" w:color="000000"/>
+              <w:right w:val="single" w:sz="2" w:space="0" w:color="000000"/>
+            </w:tcBorders>
+            <w:shd w:fill="auto" w:val="clear"/>
+          </w:tcPr>
+          <w:p>
+            <w:pPr>
+              <w:pStyle w:val="TableContents"/>
+              <w:bidi w:val="0"/>
+              <w:jc w:val="left"/>
+              <w:rPr>
+                <w:rFonts w:ascii="Liberation Mono" w:hAnsi="Liberation Mono" w:eastAsia="Noto Sans Mono CJK SC" w:cs="Liberation Mono"/>
+                <w:sz w:val="20"/>
+                <w:szCs w:val="20"/>
+              </w:rPr>
+            </w:pPr>
+            <w:r>
+              <w:rPr>
+                <w:rFonts w:eastAsia="Noto Sans Mono CJK SC" w:cs="Liberation Mono" w:ascii="Liberation Mono" w:hAnsi="Liberation Mono"/>
+                <w:sz w:val="20"/>
+                <w:szCs w:val="20"/>
+              </w:rPr>
+            </w:r>
+          </w:p>
+        </w:tc>
+      </w:tr>
+      <w:tr>
+        <w:trPr/>
+        <w:tc>
+          <w:tcPr>
+            <w:tcW w:w="2492" w:type="dxa"/>
+            <w:tcBorders>
+              <w:left w:val="single" w:sz="2" w:space="0" w:color="000000"/>
+              <w:bottom w:val="single" w:sz="2" w:space="0" w:color="000000"/>
+            </w:tcBorders>
+            <w:shd w:fill="auto" w:val="clear"/>
+          </w:tcPr>
+          <w:p>
+            <w:pPr>
+              <w:pStyle w:val="TableContents"/>
+              <w:bidi w:val="0"/>
+              <w:jc w:val="left"/>
+              <w:rPr/>
+            </w:pPr>
+            <w:r>
+              <w:rPr/>
+            </w:r>
+          </w:p>
+        </w:tc>
+        <w:tc>
+          <w:tcPr>
+            <w:tcW w:w="2494" w:type="dxa"/>
+            <w:tcBorders>
+              <w:left w:val="single" w:sz="2" w:space="0" w:color="000000"/>
+              <w:bottom w:val="single" w:sz="2" w:space="0" w:color="000000"/>
+            </w:tcBorders>
+            <w:shd w:fill="auto" w:val="clear"/>
+          </w:tcPr>
+          <w:p>
+            <w:pPr>
+              <w:pStyle w:val="TableContents"/>
+              <w:bidi w:val="0"/>
+              <w:jc w:val="left"/>
+              <w:rPr>
+                <w:rFonts w:ascii="Liberation Mono" w:hAnsi="Liberation Mono" w:eastAsia="Noto Sans Mono CJK SC" w:cs="Liberation Mono"/>
+                <w:sz w:val="20"/>
+                <w:szCs w:val="20"/>
+              </w:rPr>
+            </w:pPr>
+            <w:r>
+              <w:rPr>
+                <w:rFonts w:eastAsia="Noto Sans Mono CJK SC" w:cs="Liberation Mono" w:ascii="Liberation Mono" w:hAnsi="Liberation Mono"/>
+                <w:sz w:val="20"/>
+                <w:szCs w:val="20"/>
+              </w:rPr>
+            </w:r>
+          </w:p>
+        </w:tc>
+        <w:tc>
+          <w:tcPr>
+            <w:tcW w:w="2492" w:type="dxa"/>
+            <w:tcBorders>
+              <w:left w:val="single" w:sz="2" w:space="0" w:color="000000"/>
+              <w:bottom w:val="single" w:sz="2" w:space="0" w:color="000000"/>
+            </w:tcBorders>
+            <w:shd w:fill="auto" w:val="clear"/>
+          </w:tcPr>
+          <w:p>
+            <w:pPr>
+              <w:pStyle w:val="TableContents"/>
+              <w:bidi w:val="0"/>
+              <w:jc w:val="left"/>
+              <w:rPr/>
+            </w:pPr>
+            <w:r>
+              <w:rPr/>
+            </w:r>
+          </w:p>
+        </w:tc>
+        <w:tc>
+          <w:tcPr>
+            <w:tcW w:w="2507" w:type="dxa"/>
+            <w:tcBorders>
+              <w:left w:val="single" w:sz="2" w:space="0" w:color="000000"/>
+              <w:bottom w:val="single" w:sz="2" w:space="0" w:color="000000"/>
+              <w:right w:val="single" w:sz="2" w:space="0" w:color="000000"/>
+            </w:tcBorders>
+            <w:shd w:fill="auto" w:val="clear"/>
+          </w:tcPr>
+          <w:p>
+            <w:pPr>
+              <w:pStyle w:val="TableContents"/>
+              <w:bidi w:val="0"/>
+              <w:jc w:val="left"/>
+              <w:rPr>
+                <w:rFonts w:ascii="Liberation Mono" w:hAnsi="Liberation Mono" w:eastAsia="Noto Sans Mono CJK SC" w:cs="Liberation Mono"/>
+                <w:sz w:val="20"/>
+                <w:szCs w:val="20"/>
+              </w:rPr>
+            </w:pPr>
+            <w:r>
+              <w:rPr>
+                <w:rFonts w:eastAsia="Noto Sans Mono CJK SC" w:cs="Liberation Mono" w:ascii="Liberation Mono" w:hAnsi="Liberation Mono"/>
+                <w:sz w:val="20"/>
+                <w:szCs w:val="20"/>
+              </w:rPr>
+            </w:r>
+          </w:p>
+        </w:tc>
+      </w:tr>
+      <w:tr>
+        <w:trPr/>
+        <w:tc>
+          <w:tcPr>
+            <w:tcW w:w="2492" w:type="dxa"/>
+            <w:tcBorders>
+              <w:left w:val="single" w:sz="2" w:space="0" w:color="000000"/>
+              <w:bottom w:val="single" w:sz="2" w:space="0" w:color="000000"/>
+            </w:tcBorders>
+            <w:shd w:fill="auto" w:val="clear"/>
+          </w:tcPr>
+          <w:p>
+            <w:pPr>
+              <w:pStyle w:val="TableContents"/>
+              <w:bidi w:val="0"/>
+              <w:jc w:val="left"/>
+              <w:rPr/>
+            </w:pPr>
+            <w:r>
+              <w:rPr/>
+            </w:r>
+          </w:p>
+        </w:tc>
+        <w:tc>
+          <w:tcPr>
+            <w:tcW w:w="2494" w:type="dxa"/>
+            <w:tcBorders>
+              <w:left w:val="single" w:sz="2" w:space="0" w:color="000000"/>
+              <w:bottom w:val="single" w:sz="2" w:space="0" w:color="000000"/>
+            </w:tcBorders>
+            <w:shd w:fill="auto" w:val="clear"/>
+          </w:tcPr>
+          <w:p>
+            <w:pPr>
+              <w:pStyle w:val="TableContents"/>
+              <w:bidi w:val="0"/>
+              <w:jc w:val="left"/>
+              <w:rPr>
+                <w:rFonts w:ascii="Liberation Mono" w:hAnsi="Liberation Mono" w:eastAsia="Noto Sans Mono CJK SC" w:cs="Liberation Mono"/>
+                <w:sz w:val="20"/>
+                <w:szCs w:val="20"/>
+              </w:rPr>
+            </w:pPr>
+            <w:r>
+              <w:rPr>
+                <w:rFonts w:eastAsia="Noto Sans Mono CJK SC" w:cs="Liberation Mono" w:ascii="Liberation Mono" w:hAnsi="Liberation Mono"/>
+                <w:sz w:val="20"/>
+                <w:szCs w:val="20"/>
+              </w:rPr>
+            </w:r>
+          </w:p>
+        </w:tc>
+        <w:tc>
+          <w:tcPr>
+            <w:tcW w:w="2492" w:type="dxa"/>
+            <w:tcBorders>
+              <w:left w:val="single" w:sz="2" w:space="0" w:color="000000"/>
+              <w:bottom w:val="single" w:sz="2" w:space="0" w:color="000000"/>
+            </w:tcBorders>
+            <w:shd w:fill="auto" w:val="clear"/>
+          </w:tcPr>
+          <w:p>
+            <w:pPr>
+              <w:pStyle w:val="TableContents"/>
+              <w:bidi w:val="0"/>
+              <w:jc w:val="left"/>
+              <w:rPr/>
+            </w:pPr>
+            <w:r>
+              <w:rPr/>
+            </w:r>
+          </w:p>
+        </w:tc>
+        <w:tc>
+          <w:tcPr>
+            <w:tcW w:w="2507" w:type="dxa"/>
+            <w:tcBorders>
+              <w:left w:val="single" w:sz="2" w:space="0" w:color="000000"/>
+              <w:bottom w:val="single" w:sz="2" w:space="0" w:color="000000"/>
+              <w:right w:val="single" w:sz="2" w:space="0" w:color="000000"/>
+            </w:tcBorders>
+            <w:shd w:fill="auto" w:val="clear"/>
+          </w:tcPr>
+          <w:p>
+            <w:pPr>
+              <w:pStyle w:val="TableContents"/>
+              <w:bidi w:val="0"/>
+              <w:jc w:val="left"/>
+              <w:rPr>
+                <w:rFonts w:ascii="Liberation Mono" w:hAnsi="Liberation Mono" w:eastAsia="Noto Sans Mono CJK SC" w:cs="Liberation Mono"/>
+                <w:sz w:val="20"/>
+                <w:szCs w:val="20"/>
+              </w:rPr>
+            </w:pPr>
+            <w:r>
+              <w:rPr>
+                <w:rFonts w:eastAsia="Noto Sans Mono CJK SC" w:cs="Liberation Mono" w:ascii="Liberation Mono" w:hAnsi="Liberation Mono"/>
+                <w:sz w:val="20"/>
+                <w:szCs w:val="20"/>
+              </w:rPr>
+            </w:r>
+          </w:p>
+        </w:tc>
+      </w:tr>
+      <w:tr>
+        <w:trPr/>
+        <w:tc>
+          <w:tcPr>
+            <w:tcW w:w="2492" w:type="dxa"/>
+            <w:tcBorders>
+              <w:left w:val="single" w:sz="2" w:space="0" w:color="000000"/>
+              <w:bottom w:val="single" w:sz="2" w:space="0" w:color="000000"/>
+            </w:tcBorders>
+            <w:shd w:fill="auto" w:val="clear"/>
+          </w:tcPr>
+          <w:p>
+            <w:pPr>
+              <w:pStyle w:val="TableContents"/>
+              <w:bidi w:val="0"/>
+              <w:jc w:val="left"/>
+              <w:rPr/>
+            </w:pPr>
+            <w:r>
+              <w:rPr/>
+            </w:r>
+          </w:p>
+        </w:tc>
+        <w:tc>
+          <w:tcPr>
+            <w:tcW w:w="2494" w:type="dxa"/>
+            <w:tcBorders>
+              <w:left w:val="single" w:sz="2" w:space="0" w:color="000000"/>
+              <w:bottom w:val="single" w:sz="2" w:space="0" w:color="000000"/>
+            </w:tcBorders>
+            <w:shd w:fill="auto" w:val="clear"/>
+          </w:tcPr>
+          <w:p>
+            <w:pPr>
+              <w:pStyle w:val="TableContents"/>
+              <w:bidi w:val="0"/>
+              <w:jc w:val="left"/>
+              <w:rPr>
+                <w:rFonts w:ascii="Liberation Mono" w:hAnsi="Liberation Mono" w:eastAsia="Noto Sans Mono CJK SC" w:cs="Liberation Mono"/>
+                <w:sz w:val="20"/>
+                <w:szCs w:val="20"/>
+              </w:rPr>
+            </w:pPr>
+            <w:r>
+              <w:rPr>
+                <w:rFonts w:eastAsia="Noto Sans Mono CJK SC" w:cs="Liberation Mono" w:ascii="Liberation Mono" w:hAnsi="Liberation Mono"/>
+                <w:sz w:val="20"/>
+                <w:szCs w:val="20"/>
+              </w:rPr>
+            </w:r>
+          </w:p>
+        </w:tc>
+        <w:tc>
+          <w:tcPr>
+            <w:tcW w:w="2492" w:type="dxa"/>
+            <w:tcBorders>
+              <w:left w:val="single" w:sz="2" w:space="0" w:color="000000"/>
+              <w:bottom w:val="single" w:sz="2" w:space="0" w:color="000000"/>
+            </w:tcBorders>
+            <w:shd w:fill="auto" w:val="clear"/>
+          </w:tcPr>
+          <w:p>
+            <w:pPr>
+              <w:pStyle w:val="TableContents"/>
+              <w:bidi w:val="0"/>
+              <w:jc w:val="left"/>
+              <w:rPr/>
+            </w:pPr>
+            <w:r>
+              <w:rPr/>
+            </w:r>
+          </w:p>
+        </w:tc>
+        <w:tc>
+          <w:tcPr>
+            <w:tcW w:w="2507" w:type="dxa"/>
+            <w:tcBorders>
+              <w:left w:val="single" w:sz="2" w:space="0" w:color="000000"/>
+              <w:bottom w:val="single" w:sz="2" w:space="0" w:color="000000"/>
+              <w:right w:val="single" w:sz="2" w:space="0" w:color="000000"/>
+            </w:tcBorders>
+            <w:shd w:fill="auto" w:val="clear"/>
+          </w:tcPr>
+          <w:p>
+            <w:pPr>
+              <w:pStyle w:val="TableContents"/>
+              <w:bidi w:val="0"/>
+              <w:jc w:val="left"/>
+              <w:rPr>
+                <w:rFonts w:ascii="Liberation Mono" w:hAnsi="Liberation Mono" w:eastAsia="Noto Sans Mono CJK SC" w:cs="Liberation Mono"/>
+                <w:sz w:val="20"/>
+                <w:szCs w:val="20"/>
+              </w:rPr>
+            </w:pPr>
+            <w:r>
+              <w:rPr>
+                <w:rFonts w:eastAsia="Noto Sans Mono CJK SC" w:cs="Liberation Mono" w:ascii="Liberation Mono" w:hAnsi="Liberation Mono"/>
+                <w:sz w:val="20"/>
+                <w:szCs w:val="20"/>
+              </w:rPr>
+            </w:r>
+          </w:p>
+        </w:tc>
+      </w:tr>
+      <w:tr>
+        <w:trPr/>
+        <w:tc>
+          <w:tcPr>
+            <w:tcW w:w="2492" w:type="dxa"/>
+            <w:tcBorders>
+              <w:left w:val="single" w:sz="2" w:space="0" w:color="000000"/>
+              <w:bottom w:val="single" w:sz="2" w:space="0" w:color="000000"/>
+            </w:tcBorders>
+            <w:shd w:fill="auto" w:val="clear"/>
+          </w:tcPr>
+          <w:p>
+            <w:pPr>
+              <w:pStyle w:val="TableContents"/>
+              <w:bidi w:val="0"/>
+              <w:jc w:val="left"/>
+              <w:rPr/>
+            </w:pPr>
+            <w:r>
+              <w:rPr/>
+            </w:r>
+          </w:p>
+        </w:tc>
+        <w:tc>
+          <w:tcPr>
+            <w:tcW w:w="2494" w:type="dxa"/>
+            <w:tcBorders>
+              <w:left w:val="single" w:sz="2" w:space="0" w:color="000000"/>
+              <w:bottom w:val="single" w:sz="2" w:space="0" w:color="000000"/>
+            </w:tcBorders>
+            <w:shd w:fill="auto" w:val="clear"/>
+          </w:tcPr>
+          <w:p>
+            <w:pPr>
+              <w:pStyle w:val="TableContents"/>
+              <w:bidi w:val="0"/>
+              <w:jc w:val="left"/>
+              <w:rPr>
+                <w:rFonts w:ascii="Liberation Mono" w:hAnsi="Liberation Mono" w:eastAsia="Noto Sans Mono CJK SC" w:cs="Liberation Mono"/>
+                <w:sz w:val="20"/>
+                <w:szCs w:val="20"/>
+              </w:rPr>
+            </w:pPr>
+            <w:r>
+              <w:rPr>
+                <w:rFonts w:eastAsia="Noto Sans Mono CJK SC" w:cs="Liberation Mono" w:ascii="Liberation Mono" w:hAnsi="Liberation Mono"/>
+                <w:sz w:val="20"/>
+                <w:szCs w:val="20"/>
+              </w:rPr>
+            </w:r>
+          </w:p>
+        </w:tc>
+        <w:tc>
+          <w:tcPr>
+            <w:tcW w:w="2492" w:type="dxa"/>
+            <w:tcBorders>
+              <w:left w:val="single" w:sz="2" w:space="0" w:color="000000"/>
+              <w:bottom w:val="single" w:sz="2" w:space="0" w:color="000000"/>
+            </w:tcBorders>
+            <w:shd w:fill="auto" w:val="clear"/>
+          </w:tcPr>
+          <w:p>
+            <w:pPr>
+              <w:pStyle w:val="TableContents"/>
+              <w:bidi w:val="0"/>
+              <w:jc w:val="left"/>
+              <w:rPr/>
+            </w:pPr>
+            <w:r>
+              <w:rPr/>
+            </w:r>
+          </w:p>
+        </w:tc>
+        <w:tc>
+          <w:tcPr>
+            <w:tcW w:w="2507" w:type="dxa"/>
+            <w:tcBorders>
+              <w:left w:val="single" w:sz="2" w:space="0" w:color="000000"/>
+              <w:bottom w:val="single" w:sz="2" w:space="0" w:color="000000"/>
+              <w:right w:val="single" w:sz="2" w:space="0" w:color="000000"/>
+            </w:tcBorders>
+            <w:shd w:fill="auto" w:val="clear"/>
+          </w:tcPr>
+          <w:p>
+            <w:pPr>
+              <w:pStyle w:val="TableContents"/>
+              <w:bidi w:val="0"/>
+              <w:jc w:val="left"/>
+              <w:rPr>
+                <w:rFonts w:ascii="Liberation Mono" w:hAnsi="Liberation Mono" w:eastAsia="Noto Sans Mono CJK SC" w:cs="Liberation Mono"/>
+                <w:sz w:val="20"/>
+                <w:szCs w:val="20"/>
+              </w:rPr>
+            </w:pPr>
+            <w:r>
+              <w:rPr>
+                <w:rFonts w:eastAsia="Noto Sans Mono CJK SC" w:cs="Liberation Mono" w:ascii="Liberation Mono" w:hAnsi="Liberation Mono"/>
+                <w:sz w:val="20"/>
+                <w:szCs w:val="20"/>
+              </w:rPr>
+            </w:r>
+          </w:p>
+        </w:tc>
+      </w:tr>
+      <w:tr>
+        <w:trPr/>
+        <w:tc>
+          <w:tcPr>
+            <w:tcW w:w="2492" w:type="dxa"/>
+            <w:tcBorders>
+              <w:left w:val="single" w:sz="2" w:space="0" w:color="000000"/>
+              <w:bottom w:val="single" w:sz="2" w:space="0" w:color="000000"/>
+            </w:tcBorders>
+            <w:shd w:fill="auto" w:val="clear"/>
+          </w:tcPr>
+          <w:p>
+            <w:pPr>
+              <w:pStyle w:val="TableContents"/>
+              <w:bidi w:val="0"/>
+              <w:jc w:val="left"/>
+              <w:rPr/>
+            </w:pPr>
+            <w:r>
+              <w:rPr/>
+            </w:r>
+          </w:p>
+        </w:tc>
+        <w:tc>
+          <w:tcPr>
+            <w:tcW w:w="2494" w:type="dxa"/>
+            <w:tcBorders>
+              <w:left w:val="single" w:sz="2" w:space="0" w:color="000000"/>
+              <w:bottom w:val="single" w:sz="2" w:space="0" w:color="000000"/>
+            </w:tcBorders>
+            <w:shd w:fill="auto" w:val="clear"/>
+          </w:tcPr>
+          <w:p>
+            <w:pPr>
+              <w:pStyle w:val="TableContents"/>
+              <w:bidi w:val="0"/>
+              <w:jc w:val="left"/>
+              <w:rPr>
+                <w:rFonts w:ascii="Liberation Mono" w:hAnsi="Liberation Mono" w:eastAsia="Noto Sans Mono CJK SC" w:cs="Liberation Mono"/>
+                <w:sz w:val="20"/>
+                <w:szCs w:val="20"/>
+              </w:rPr>
+            </w:pPr>
+            <w:r>
+              <w:rPr>
+                <w:rFonts w:eastAsia="Noto Sans Mono CJK SC" w:cs="Liberation Mono" w:ascii="Liberation Mono" w:hAnsi="Liberation Mono"/>
+                <w:sz w:val="20"/>
+                <w:szCs w:val="20"/>
+              </w:rPr>
+            </w:r>
+          </w:p>
+        </w:tc>
+        <w:tc>
+          <w:tcPr>
+            <w:tcW w:w="2492" w:type="dxa"/>
+            <w:tcBorders>
+              <w:left w:val="single" w:sz="2" w:space="0" w:color="000000"/>
+              <w:bottom w:val="single" w:sz="2" w:space="0" w:color="000000"/>
+            </w:tcBorders>
+            <w:shd w:fill="auto" w:val="clear"/>
+          </w:tcPr>
+          <w:p>
+            <w:pPr>
+              <w:pStyle w:val="TableContents"/>
+              <w:bidi w:val="0"/>
+              <w:jc w:val="left"/>
+              <w:rPr/>
+            </w:pPr>
+            <w:r>
+              <w:rPr/>
+            </w:r>
+          </w:p>
+        </w:tc>
+        <w:tc>
+          <w:tcPr>
+            <w:tcW w:w="2507" w:type="dxa"/>
+            <w:tcBorders>
+              <w:left w:val="single" w:sz="2" w:space="0" w:color="000000"/>
+              <w:bottom w:val="single" w:sz="2" w:space="0" w:color="000000"/>
+              <w:right w:val="single" w:sz="2" w:space="0" w:color="000000"/>
+            </w:tcBorders>
+            <w:shd w:fill="auto" w:val="clear"/>
+          </w:tcPr>
+          <w:p>
+            <w:pPr>
+              <w:pStyle w:val="TableContents"/>
+              <w:bidi w:val="0"/>
+              <w:jc w:val="left"/>
+              <w:rPr>
+                <w:rFonts w:ascii="Liberation Mono" w:hAnsi="Liberation Mono" w:eastAsia="Noto Sans Mono CJK SC" w:cs="Liberation Mono"/>
+                <w:sz w:val="20"/>
+                <w:szCs w:val="20"/>
+              </w:rPr>
+            </w:pPr>
+            <w:r>
+              <w:rPr>
+                <w:rFonts w:eastAsia="Noto Sans Mono CJK SC" w:cs="Liberation Mono" w:ascii="Liberation Mono" w:hAnsi="Liberation Mono"/>
+                <w:sz w:val="20"/>
+                <w:szCs w:val="20"/>
+              </w:rPr>
+            </w:r>
+          </w:p>
+        </w:tc>
+      </w:tr>
+      <w:tr>
+        <w:trPr/>
+        <w:tc>
+          <w:tcPr>
+            <w:tcW w:w="2492" w:type="dxa"/>
+            <w:tcBorders>
+              <w:left w:val="single" w:sz="2" w:space="0" w:color="000000"/>
+              <w:bottom w:val="single" w:sz="2" w:space="0" w:color="000000"/>
+            </w:tcBorders>
+            <w:shd w:fill="auto" w:val="clear"/>
+          </w:tcPr>
+          <w:p>
+            <w:pPr>
+              <w:pStyle w:val="TableContents"/>
+              <w:bidi w:val="0"/>
+              <w:jc w:val="left"/>
+              <w:rPr/>
+            </w:pPr>
+            <w:r>
+              <w:rPr/>
+            </w:r>
+          </w:p>
+        </w:tc>
+        <w:tc>
+          <w:tcPr>
+            <w:tcW w:w="2494" w:type="dxa"/>
+            <w:tcBorders>
+              <w:left w:val="single" w:sz="2" w:space="0" w:color="000000"/>
+              <w:bottom w:val="single" w:sz="2" w:space="0" w:color="000000"/>
+            </w:tcBorders>
+            <w:shd w:fill="auto" w:val="clear"/>
+          </w:tcPr>
+          <w:p>
+            <w:pPr>
+              <w:pStyle w:val="TableContents"/>
+              <w:bidi w:val="0"/>
+              <w:jc w:val="left"/>
+              <w:rPr>
+                <w:rFonts w:ascii="Liberation Mono" w:hAnsi="Liberation Mono" w:eastAsia="Noto Sans Mono CJK SC" w:cs="Liberation Mono"/>
+                <w:sz w:val="20"/>
+                <w:szCs w:val="20"/>
+              </w:rPr>
+            </w:pPr>
+            <w:r>
+              <w:rPr>
+                <w:rFonts w:eastAsia="Noto Sans Mono CJK SC" w:cs="Liberation Mono" w:ascii="Liberation Mono" w:hAnsi="Liberation Mono"/>
+                <w:sz w:val="20"/>
+                <w:szCs w:val="20"/>
+              </w:rPr>
+            </w:r>
+          </w:p>
+        </w:tc>
+        <w:tc>
+          <w:tcPr>
+            <w:tcW w:w="2492" w:type="dxa"/>
+            <w:tcBorders>
+              <w:left w:val="single" w:sz="2" w:space="0" w:color="000000"/>
+              <w:bottom w:val="single" w:sz="2" w:space="0" w:color="000000"/>
+            </w:tcBorders>
+            <w:shd w:fill="auto" w:val="clear"/>
+          </w:tcPr>
+          <w:p>
+            <w:pPr>
+              <w:pStyle w:val="TableContents"/>
+              <w:bidi w:val="0"/>
+              <w:jc w:val="left"/>
+              <w:rPr/>
+            </w:pPr>
+            <w:r>
+              <w:rPr/>
+            </w:r>
+          </w:p>
+        </w:tc>
+        <w:tc>
+          <w:tcPr>
+            <w:tcW w:w="2507" w:type="dxa"/>
+            <w:tcBorders>
+              <w:left w:val="single" w:sz="2" w:space="0" w:color="000000"/>
+              <w:bottom w:val="single" w:sz="2" w:space="0" w:color="000000"/>
+              <w:right w:val="single" w:sz="2" w:space="0" w:color="000000"/>
+            </w:tcBorders>
+            <w:shd w:fill="auto" w:val="clear"/>
+          </w:tcPr>
+          <w:p>
+            <w:pPr>
+              <w:pStyle w:val="TableContents"/>
+              <w:bidi w:val="0"/>
+              <w:jc w:val="left"/>
+              <w:rPr>
+                <w:rFonts w:ascii="Liberation Mono" w:hAnsi="Liberation Mono" w:eastAsia="Noto Sans Mono CJK SC" w:cs="Liberation Mono"/>
+                <w:sz w:val="20"/>
+                <w:szCs w:val="20"/>
+              </w:rPr>
+            </w:pPr>
+            <w:r>
+              <w:rPr>
+                <w:rFonts w:eastAsia="Noto Sans Mono CJK SC" w:cs="Liberation Mono" w:ascii="Liberation Mono" w:hAnsi="Liberation Mono"/>
+                <w:sz w:val="20"/>
+                <w:szCs w:val="20"/>
+              </w:rPr>
+            </w:r>
+          </w:p>
+        </w:tc>
+      </w:tr>
+      <w:tr>
+        <w:trPr/>
+        <w:tc>
+          <w:tcPr>
+            <w:tcW w:w="2492" w:type="dxa"/>
+            <w:tcBorders>
+              <w:left w:val="single" w:sz="2" w:space="0" w:color="000000"/>
+              <w:bottom w:val="single" w:sz="2" w:space="0" w:color="000000"/>
+            </w:tcBorders>
+            <w:shd w:fill="auto" w:val="clear"/>
+          </w:tcPr>
+          <w:p>
+            <w:pPr>
+              <w:pStyle w:val="TableContents"/>
+              <w:bidi w:val="0"/>
+              <w:jc w:val="left"/>
+              <w:rPr/>
+            </w:pPr>
+            <w:r>
+              <w:rPr/>
+            </w:r>
+          </w:p>
+        </w:tc>
+        <w:tc>
+          <w:tcPr>
+            <w:tcW w:w="2494" w:type="dxa"/>
+            <w:tcBorders>
+              <w:left w:val="single" w:sz="2" w:space="0" w:color="000000"/>
+              <w:bottom w:val="single" w:sz="2" w:space="0" w:color="000000"/>
+            </w:tcBorders>
+            <w:shd w:fill="auto" w:val="clear"/>
+          </w:tcPr>
+          <w:p>
+            <w:pPr>
+              <w:pStyle w:val="TableContents"/>
+              <w:bidi w:val="0"/>
+              <w:jc w:val="left"/>
+              <w:rPr>
+                <w:rFonts w:ascii="Liberation Mono" w:hAnsi="Liberation Mono" w:eastAsia="Noto Sans Mono CJK SC" w:cs="Liberation Mono"/>
+                <w:sz w:val="20"/>
+                <w:szCs w:val="20"/>
+              </w:rPr>
+            </w:pPr>
+            <w:r>
+              <w:rPr>
+                <w:rFonts w:eastAsia="Noto Sans Mono CJK SC" w:cs="Liberation Mono" w:ascii="Liberation Mono" w:hAnsi="Liberation Mono"/>
+                <w:sz w:val="20"/>
+                <w:szCs w:val="20"/>
+              </w:rPr>
+            </w:r>
+          </w:p>
+        </w:tc>
+        <w:tc>
+          <w:tcPr>
+            <w:tcW w:w="2492" w:type="dxa"/>
+            <w:tcBorders>
+              <w:left w:val="single" w:sz="2" w:space="0" w:color="000000"/>
+              <w:bottom w:val="single" w:sz="2" w:space="0" w:color="000000"/>
+            </w:tcBorders>
+            <w:shd w:fill="auto" w:val="clear"/>
+          </w:tcPr>
+          <w:p>
+            <w:pPr>
+              <w:pStyle w:val="TableContents"/>
+              <w:bidi w:val="0"/>
+              <w:jc w:val="left"/>
+              <w:rPr/>
+            </w:pPr>
+            <w:r>
+              <w:rPr/>
+            </w:r>
+          </w:p>
+        </w:tc>
+        <w:tc>
+          <w:tcPr>
+            <w:tcW w:w="2507" w:type="dxa"/>
+            <w:tcBorders>
+              <w:left w:val="single" w:sz="2" w:space="0" w:color="000000"/>
+              <w:bottom w:val="single" w:sz="2" w:space="0" w:color="000000"/>
+              <w:right w:val="single" w:sz="2" w:space="0" w:color="000000"/>
+            </w:tcBorders>
+            <w:shd w:fill="auto" w:val="clear"/>
+          </w:tcPr>
+          <w:p>
+            <w:pPr>
+              <w:pStyle w:val="TableContents"/>
+              <w:bidi w:val="0"/>
+              <w:jc w:val="left"/>
+              <w:rPr>
+                <w:rFonts w:ascii="Liberation Mono" w:hAnsi="Liberation Mono" w:eastAsia="Noto Sans Mono CJK SC" w:cs="Liberation Mono"/>
+                <w:sz w:val="20"/>
+                <w:szCs w:val="20"/>
+              </w:rPr>
+            </w:pPr>
+            <w:r>
+              <w:rPr>
+                <w:rFonts w:eastAsia="Noto Sans Mono CJK SC" w:cs="Liberation Mono" w:ascii="Liberation Mono" w:hAnsi="Liberation Mono"/>
+                <w:sz w:val="20"/>
+                <w:szCs w:val="20"/>
+              </w:rPr>
+            </w:r>
+          </w:p>
+        </w:tc>
+      </w:tr>
+      <w:tr>
+        <w:trPr/>
+        <w:tc>
+          <w:tcPr>
+            <w:tcW w:w="2492" w:type="dxa"/>
+            <w:tcBorders>
+              <w:left w:val="single" w:sz="2" w:space="0" w:color="000000"/>
+              <w:bottom w:val="single" w:sz="2" w:space="0" w:color="000000"/>
+            </w:tcBorders>
+            <w:shd w:fill="auto" w:val="clear"/>
+          </w:tcPr>
+          <w:p>
+            <w:pPr>
+              <w:pStyle w:val="TableContents"/>
+              <w:bidi w:val="0"/>
+              <w:jc w:val="left"/>
+              <w:rPr/>
+            </w:pPr>
+            <w:r>
+              <w:rPr/>
+            </w:r>
+          </w:p>
+        </w:tc>
+        <w:tc>
+          <w:tcPr>
+            <w:tcW w:w="2494" w:type="dxa"/>
+            <w:tcBorders>
+              <w:left w:val="single" w:sz="2" w:space="0" w:color="000000"/>
+              <w:bottom w:val="single" w:sz="2" w:space="0" w:color="000000"/>
+            </w:tcBorders>
+            <w:shd w:fill="auto" w:val="clear"/>
+          </w:tcPr>
+          <w:p>
+            <w:pPr>
+              <w:pStyle w:val="TableContents"/>
+              <w:bidi w:val="0"/>
+              <w:jc w:val="left"/>
+              <w:rPr>
+                <w:rFonts w:ascii="Liberation Mono" w:hAnsi="Liberation Mono" w:eastAsia="Noto Sans Mono CJK SC" w:cs="Liberation Mono"/>
+                <w:sz w:val="20"/>
+                <w:szCs w:val="20"/>
+              </w:rPr>
+            </w:pPr>
+            <w:r>
+              <w:rPr>
+                <w:rFonts w:eastAsia="Noto Sans Mono CJK SC" w:cs="Liberation Mono" w:ascii="Liberation Mono" w:hAnsi="Liberation Mono"/>
+                <w:sz w:val="20"/>
+                <w:szCs w:val="20"/>
+              </w:rPr>
+            </w:r>
+          </w:p>
+        </w:tc>
+        <w:tc>
+          <w:tcPr>
+            <w:tcW w:w="2492" w:type="dxa"/>
+            <w:tcBorders>
+              <w:left w:val="single" w:sz="2" w:space="0" w:color="000000"/>
+              <w:bottom w:val="single" w:sz="2" w:space="0" w:color="000000"/>
+            </w:tcBorders>
+            <w:shd w:fill="auto" w:val="clear"/>
+          </w:tcPr>
+          <w:p>
+            <w:pPr>
+              <w:pStyle w:val="TableContents"/>
+              <w:bidi w:val="0"/>
+              <w:jc w:val="left"/>
+              <w:rPr/>
+            </w:pPr>
+            <w:r>
+              <w:rPr/>
+            </w:r>
+          </w:p>
+        </w:tc>
+        <w:tc>
+          <w:tcPr>
+            <w:tcW w:w="2507" w:type="dxa"/>
+            <w:tcBorders>
+              <w:left w:val="single" w:sz="2" w:space="0" w:color="000000"/>
+              <w:bottom w:val="single" w:sz="2" w:space="0" w:color="000000"/>
+              <w:right w:val="single" w:sz="2" w:space="0" w:color="000000"/>
+            </w:tcBorders>
+            <w:shd w:fill="auto" w:val="clear"/>
+          </w:tcPr>
+          <w:p>
+            <w:pPr>
+              <w:pStyle w:val="TableContents"/>
+              <w:bidi w:val="0"/>
+              <w:jc w:val="left"/>
+              <w:rPr>
+                <w:rFonts w:ascii="Liberation Mono" w:hAnsi="Liberation Mono" w:eastAsia="Noto Sans Mono CJK SC" w:cs="Liberation Mono"/>
+                <w:sz w:val="20"/>
+                <w:szCs w:val="20"/>
+              </w:rPr>
+            </w:pPr>
+            <w:r>
+              <w:rPr>
+                <w:rFonts w:eastAsia="Noto Sans Mono CJK SC" w:cs="Liberation Mono" w:ascii="Liberation Mono" w:hAnsi="Liberation Mono"/>
+                <w:sz w:val="20"/>
+                <w:szCs w:val="20"/>
+              </w:rPr>
+            </w:r>
+          </w:p>
+        </w:tc>
+      </w:tr>
+      <w:tr>
+        <w:trPr/>
+        <w:tc>
+          <w:tcPr>
+            <w:tcW w:w="2492" w:type="dxa"/>
+            <w:tcBorders>
+              <w:left w:val="single" w:sz="2" w:space="0" w:color="000000"/>
+              <w:bottom w:val="single" w:sz="2" w:space="0" w:color="000000"/>
+            </w:tcBorders>
+            <w:shd w:fill="auto" w:val="clear"/>
+          </w:tcPr>
+          <w:p>
+            <w:pPr>
+              <w:pStyle w:val="TableContents"/>
+              <w:bidi w:val="0"/>
+              <w:jc w:val="left"/>
+              <w:rPr/>
+            </w:pPr>
+            <w:r>
+              <w:rPr/>
+            </w:r>
+          </w:p>
+        </w:tc>
+        <w:tc>
+          <w:tcPr>
+            <w:tcW w:w="2494" w:type="dxa"/>
+            <w:tcBorders>
+              <w:left w:val="single" w:sz="2" w:space="0" w:color="000000"/>
+              <w:bottom w:val="single" w:sz="2" w:space="0" w:color="000000"/>
+            </w:tcBorders>
+            <w:shd w:fill="auto" w:val="clear"/>
+          </w:tcPr>
+          <w:p>
+            <w:pPr>
+              <w:pStyle w:val="TableContents"/>
+              <w:bidi w:val="0"/>
+              <w:jc w:val="left"/>
+              <w:rPr>
+                <w:rFonts w:ascii="Liberation Mono" w:hAnsi="Liberation Mono" w:eastAsia="Noto Sans Mono CJK SC" w:cs="Liberation Mono"/>
+                <w:sz w:val="20"/>
+                <w:szCs w:val="20"/>
+              </w:rPr>
+            </w:pPr>
+            <w:r>
+              <w:rPr>
+                <w:rFonts w:eastAsia="Noto Sans Mono CJK SC" w:cs="Liberation Mono" w:ascii="Liberation Mono" w:hAnsi="Liberation Mono"/>
+                <w:sz w:val="20"/>
+                <w:szCs w:val="20"/>
+              </w:rPr>
+            </w:r>
+          </w:p>
+        </w:tc>
+        <w:tc>
+          <w:tcPr>
+            <w:tcW w:w="2492" w:type="dxa"/>
+            <w:tcBorders>
+              <w:left w:val="single" w:sz="2" w:space="0" w:color="000000"/>
+              <w:bottom w:val="single" w:sz="2" w:space="0" w:color="000000"/>
+            </w:tcBorders>
+            <w:shd w:fill="auto" w:val="clear"/>
+          </w:tcPr>
+          <w:p>
+            <w:pPr>
+              <w:pStyle w:val="TableContents"/>
+              <w:bidi w:val="0"/>
+              <w:jc w:val="left"/>
+              <w:rPr/>
+            </w:pPr>
+            <w:r>
+              <w:rPr/>
+            </w:r>
+          </w:p>
+        </w:tc>
+        <w:tc>
+          <w:tcPr>
+            <w:tcW w:w="2507" w:type="dxa"/>
+            <w:tcBorders>
+              <w:left w:val="single" w:sz="2" w:space="0" w:color="000000"/>
+              <w:bottom w:val="single" w:sz="2" w:space="0" w:color="000000"/>
+              <w:right w:val="single" w:sz="2" w:space="0" w:color="000000"/>
+            </w:tcBorders>
+            <w:shd w:fill="auto" w:val="clear"/>
+          </w:tcPr>
+          <w:p>
+            <w:pPr>
+              <w:pStyle w:val="TableContents"/>
+              <w:bidi w:val="0"/>
+              <w:jc w:val="left"/>
+              <w:rPr>
+                <w:rFonts w:ascii="Liberation Mono" w:hAnsi="Liberation Mono" w:eastAsia="Noto Sans Mono CJK SC" w:cs="Liberation Mono"/>
+                <w:sz w:val="20"/>
+                <w:szCs w:val="20"/>
+              </w:rPr>
+            </w:pPr>
+            <w:r>
+              <w:rPr>
+                <w:rFonts w:eastAsia="Noto Sans Mono CJK SC" w:cs="Liberation Mono" w:ascii="Liberation Mono" w:hAnsi="Liberation Mono"/>
+                <w:sz w:val="20"/>
+                <w:szCs w:val="20"/>
+              </w:rPr>
+            </w:r>
+          </w:p>
+        </w:tc>
+      </w:tr>
+      <w:tr>
+        <w:trPr/>
+        <w:tc>
+          <w:tcPr>
+            <w:tcW w:w="2492" w:type="dxa"/>
+            <w:tcBorders>
+              <w:left w:val="single" w:sz="2" w:space="0" w:color="000000"/>
+              <w:bottom w:val="single" w:sz="2" w:space="0" w:color="000000"/>
+            </w:tcBorders>
+            <w:shd w:fill="auto" w:val="clear"/>
+          </w:tcPr>
+          <w:p>
+            <w:pPr>
+              <w:pStyle w:val="TableContents"/>
+              <w:bidi w:val="0"/>
+              <w:jc w:val="left"/>
+              <w:rPr/>
+            </w:pPr>
+            <w:r>
+              <w:rPr/>
+            </w:r>
+          </w:p>
+        </w:tc>
+        <w:tc>
+          <w:tcPr>
+            <w:tcW w:w="2494" w:type="dxa"/>
+            <w:tcBorders>
+              <w:left w:val="single" w:sz="2" w:space="0" w:color="000000"/>
+              <w:bottom w:val="single" w:sz="2" w:space="0" w:color="000000"/>
+            </w:tcBorders>
+            <w:shd w:fill="auto" w:val="clear"/>
+          </w:tcPr>
+          <w:p>
+            <w:pPr>
+              <w:pStyle w:val="TableContents"/>
+              <w:bidi w:val="0"/>
+              <w:jc w:val="left"/>
+              <w:rPr>
+                <w:rFonts w:ascii="Liberation Mono" w:hAnsi="Liberation Mono" w:eastAsia="Noto Sans Mono CJK SC" w:cs="Liberation Mono"/>
+                <w:sz w:val="20"/>
+                <w:szCs w:val="20"/>
+              </w:rPr>
+            </w:pPr>
+            <w:r>
+              <w:rPr>
+                <w:rFonts w:eastAsia="Noto Sans Mono CJK SC" w:cs="Liberation Mono" w:ascii="Liberation Mono" w:hAnsi="Liberation Mono"/>
+                <w:sz w:val="20"/>
+                <w:szCs w:val="20"/>
+              </w:rPr>
+            </w:r>
+          </w:p>
+        </w:tc>
+        <w:tc>
+          <w:tcPr>
+            <w:tcW w:w="2492" w:type="dxa"/>
+            <w:tcBorders>
+              <w:left w:val="single" w:sz="2" w:space="0" w:color="000000"/>
+              <w:bottom w:val="single" w:sz="2" w:space="0" w:color="000000"/>
+            </w:tcBorders>
+            <w:shd w:fill="auto" w:val="clear"/>
+          </w:tcPr>
+          <w:p>
+            <w:pPr>
+              <w:pStyle w:val="TableContents"/>
+              <w:bidi w:val="0"/>
+              <w:jc w:val="left"/>
+              <w:rPr/>
+            </w:pPr>
+            <w:r>
+              <w:rPr/>
+            </w:r>
+          </w:p>
+        </w:tc>
+        <w:tc>
+          <w:tcPr>
+            <w:tcW w:w="2507" w:type="dxa"/>
+            <w:tcBorders>
+              <w:left w:val="single" w:sz="2" w:space="0" w:color="000000"/>
+              <w:bottom w:val="single" w:sz="2" w:space="0" w:color="000000"/>
+              <w:right w:val="single" w:sz="2" w:space="0" w:color="000000"/>
+            </w:tcBorders>
+            <w:shd w:fill="auto" w:val="clear"/>
+          </w:tcPr>
+          <w:p>
+            <w:pPr>
+              <w:pStyle w:val="TableContents"/>
+              <w:bidi w:val="0"/>
+              <w:jc w:val="left"/>
+              <w:rPr>
+                <w:rFonts w:ascii="Liberation Mono" w:hAnsi="Liberation Mono" w:eastAsia="Noto Sans Mono CJK SC" w:cs="Liberation Mono"/>
+                <w:sz w:val="20"/>
+                <w:szCs w:val="20"/>
+              </w:rPr>
+            </w:pPr>
+            <w:r>
+              <w:rPr>
+                <w:rFonts w:eastAsia="Noto Sans Mono CJK SC" w:cs="Liberation Mono" w:ascii="Liberation Mono" w:hAnsi="Liberation Mono"/>
+                <w:sz w:val="20"/>
+                <w:szCs w:val="20"/>
+              </w:rPr>
+            </w:r>
+          </w:p>
+        </w:tc>
+      </w:tr>
+      <w:tr>
+        <w:trPr/>
+        <w:tc>
+          <w:tcPr>
+            <w:tcW w:w="2492" w:type="dxa"/>
+            <w:tcBorders>
+              <w:left w:val="single" w:sz="2" w:space="0" w:color="000000"/>
+              <w:bottom w:val="single" w:sz="2" w:space="0" w:color="000000"/>
+            </w:tcBorders>
+            <w:shd w:fill="auto" w:val="clear"/>
+          </w:tcPr>
+          <w:p>
+            <w:pPr>
+              <w:pStyle w:val="TableContents"/>
+              <w:bidi w:val="0"/>
+              <w:jc w:val="left"/>
+              <w:rPr/>
+            </w:pPr>
+            <w:r>
+              <w:rPr/>
+            </w:r>
+          </w:p>
+        </w:tc>
+        <w:tc>
+          <w:tcPr>
+            <w:tcW w:w="2494" w:type="dxa"/>
+            <w:tcBorders>
+              <w:left w:val="single" w:sz="2" w:space="0" w:color="000000"/>
+              <w:bottom w:val="single" w:sz="2" w:space="0" w:color="000000"/>
+            </w:tcBorders>
+            <w:shd w:fill="auto" w:val="clear"/>
+          </w:tcPr>
+          <w:p>
+            <w:pPr>
+              <w:pStyle w:val="TableContents"/>
+              <w:bidi w:val="0"/>
+              <w:jc w:val="left"/>
+              <w:rPr>
+                <w:rFonts w:ascii="Liberation Mono" w:hAnsi="Liberation Mono" w:eastAsia="Noto Sans Mono CJK SC" w:cs="Liberation Mono"/>
+                <w:sz w:val="20"/>
+                <w:szCs w:val="20"/>
+              </w:rPr>
+            </w:pPr>
+            <w:r>
+              <w:rPr>
+                <w:rFonts w:eastAsia="Noto Sans Mono CJK SC" w:cs="Liberation Mono" w:ascii="Liberation Mono" w:hAnsi="Liberation Mono"/>
+                <w:sz w:val="20"/>
+                <w:szCs w:val="20"/>
+              </w:rPr>
+            </w:r>
+          </w:p>
+        </w:tc>
+        <w:tc>
+          <w:tcPr>
+            <w:tcW w:w="2492" w:type="dxa"/>
+            <w:tcBorders>
+              <w:left w:val="single" w:sz="2" w:space="0" w:color="000000"/>
+              <w:bottom w:val="single" w:sz="2" w:space="0" w:color="000000"/>
+            </w:tcBorders>
+            <w:shd w:fill="auto" w:val="clear"/>
+          </w:tcPr>
+          <w:p>
+            <w:pPr>
+              <w:pStyle w:val="TableContents"/>
+              <w:bidi w:val="0"/>
+              <w:jc w:val="left"/>
+              <w:rPr/>
+            </w:pPr>
+            <w:r>
+              <w:rPr/>
+            </w:r>
+          </w:p>
+        </w:tc>
+        <w:tc>
+          <w:tcPr>
+            <w:tcW w:w="2507" w:type="dxa"/>
+            <w:tcBorders>
+              <w:left w:val="single" w:sz="2" w:space="0" w:color="000000"/>
+              <w:bottom w:val="single" w:sz="2" w:space="0" w:color="000000"/>
+              <w:right w:val="single" w:sz="2" w:space="0" w:color="000000"/>
+            </w:tcBorders>
+            <w:shd w:fill="auto" w:val="clear"/>
+          </w:tcPr>
+          <w:p>
+            <w:pPr>
+              <w:pStyle w:val="TableContents"/>
+              <w:bidi w:val="0"/>
+              <w:jc w:val="left"/>
+              <w:rPr>
+                <w:rFonts w:ascii="Liberation Mono" w:hAnsi="Liberation Mono" w:eastAsia="Noto Sans Mono CJK SC" w:cs="Liberation Mono"/>
+                <w:sz w:val="20"/>
+                <w:szCs w:val="20"/>
+              </w:rPr>
+            </w:pPr>
+            <w:r>
+              <w:rPr>
+                <w:rFonts w:eastAsia="Noto Sans Mono CJK SC" w:cs="Liberation Mono" w:ascii="Liberation Mono" w:hAnsi="Liberation Mono"/>
+                <w:sz w:val="20"/>
+                <w:szCs w:val="20"/>
+              </w:rPr>
+            </w:r>
+          </w:p>
+        </w:tc>
+      </w:tr>
+      <w:tr>
+        <w:trPr/>
+        <w:tc>
+          <w:tcPr>
+            <w:tcW w:w="2492" w:type="dxa"/>
+            <w:tcBorders>
+              <w:left w:val="single" w:sz="2" w:space="0" w:color="000000"/>
+              <w:bottom w:val="single" w:sz="2" w:space="0" w:color="000000"/>
+            </w:tcBorders>
+            <w:shd w:fill="auto" w:val="clear"/>
+          </w:tcPr>
+          <w:p>
+            <w:pPr>
+              <w:pStyle w:val="TableContents"/>
+              <w:bidi w:val="0"/>
+              <w:jc w:val="left"/>
+              <w:rPr/>
+            </w:pPr>
+            <w:r>
+              <w:rPr/>
+            </w:r>
+          </w:p>
+        </w:tc>
+        <w:tc>
+          <w:tcPr>
+            <w:tcW w:w="2494" w:type="dxa"/>
+            <w:tcBorders>
+              <w:left w:val="single" w:sz="2" w:space="0" w:color="000000"/>
+              <w:bottom w:val="single" w:sz="2" w:space="0" w:color="000000"/>
+            </w:tcBorders>
+            <w:shd w:fill="auto" w:val="clear"/>
+          </w:tcPr>
+          <w:p>
+            <w:pPr>
+              <w:pStyle w:val="TableContents"/>
+              <w:bidi w:val="0"/>
+              <w:jc w:val="left"/>
+              <w:rPr>
+                <w:rFonts w:ascii="Liberation Mono" w:hAnsi="Liberation Mono" w:eastAsia="Noto Sans Mono CJK SC" w:cs="Liberation Mono"/>
+                <w:sz w:val="20"/>
+                <w:szCs w:val="20"/>
+              </w:rPr>
+            </w:pPr>
+            <w:r>
+              <w:rPr>
+                <w:rFonts w:eastAsia="Noto Sans Mono CJK SC" w:cs="Liberation Mono" w:ascii="Liberation Mono" w:hAnsi="Liberation Mono"/>
+                <w:sz w:val="20"/>
+                <w:szCs w:val="20"/>
+              </w:rPr>
+            </w:r>
+          </w:p>
+        </w:tc>
+        <w:tc>
+          <w:tcPr>
+            <w:tcW w:w="2492" w:type="dxa"/>
+            <w:tcBorders>
+              <w:left w:val="single" w:sz="2" w:space="0" w:color="000000"/>
+              <w:bottom w:val="single" w:sz="2" w:space="0" w:color="000000"/>
+            </w:tcBorders>
+            <w:shd w:fill="auto" w:val="clear"/>
+          </w:tcPr>
+          <w:p>
+            <w:pPr>
+              <w:pStyle w:val="TableContents"/>
+              <w:bidi w:val="0"/>
+              <w:jc w:val="left"/>
+              <w:rPr/>
+            </w:pPr>
+            <w:r>
+              <w:rPr/>
+            </w:r>
+          </w:p>
+        </w:tc>
+        <w:tc>
+          <w:tcPr>
+            <w:tcW w:w="2507" w:type="dxa"/>
+            <w:tcBorders>
+              <w:left w:val="single" w:sz="2" w:space="0" w:color="000000"/>
+              <w:bottom w:val="single" w:sz="2" w:space="0" w:color="000000"/>
+              <w:right w:val="single" w:sz="2" w:space="0" w:color="000000"/>
+            </w:tcBorders>
+            <w:shd w:fill="auto" w:val="clear"/>
+          </w:tcPr>
+          <w:p>
+            <w:pPr>
+              <w:pStyle w:val="TableContents"/>
+              <w:bidi w:val="0"/>
+              <w:jc w:val="left"/>
+              <w:rPr>
+                <w:rFonts w:ascii="Liberation Mono" w:hAnsi="Liberation Mono" w:eastAsia="Noto Sans Mono CJK SC" w:cs="Liberation Mono"/>
+                <w:sz w:val="20"/>
+                <w:szCs w:val="20"/>
+              </w:rPr>
+            </w:pPr>
+            <w:r>
+              <w:rPr>
+                <w:rFonts w:eastAsia="Noto Sans Mono CJK SC" w:cs="Liberation Mono" w:ascii="Liberation Mono" w:hAnsi="Liberation Mono"/>
+                <w:sz w:val="20"/>
+                <w:szCs w:val="20"/>
+              </w:rPr>
+            </w:r>
+          </w:p>
+        </w:tc>
+      </w:tr>
+      <w:tr>
+        <w:trPr/>
+        <w:tc>
+          <w:tcPr>
+            <w:tcW w:w="2492" w:type="dxa"/>
+            <w:tcBorders>
+              <w:left w:val="single" w:sz="2" w:space="0" w:color="000000"/>
+              <w:bottom w:val="single" w:sz="2" w:space="0" w:color="000000"/>
+            </w:tcBorders>
+            <w:shd w:fill="auto" w:val="clear"/>
+          </w:tcPr>
+          <w:p>
+            <w:pPr>
+              <w:pStyle w:val="TableContents"/>
+              <w:bidi w:val="0"/>
+              <w:jc w:val="left"/>
+              <w:rPr/>
+            </w:pPr>
+            <w:r>
+              <w:rPr/>
+            </w:r>
+          </w:p>
+        </w:tc>
+        <w:tc>
+          <w:tcPr>
+            <w:tcW w:w="2494" w:type="dxa"/>
+            <w:tcBorders>
+              <w:left w:val="single" w:sz="2" w:space="0" w:color="000000"/>
+              <w:bottom w:val="single" w:sz="2" w:space="0" w:color="000000"/>
+            </w:tcBorders>
+            <w:shd w:fill="auto" w:val="clear"/>
+          </w:tcPr>
+          <w:p>
+            <w:pPr>
+              <w:pStyle w:val="TableContents"/>
+              <w:bidi w:val="0"/>
+              <w:jc w:val="left"/>
+              <w:rPr>
+                <w:rFonts w:ascii="Liberation Mono" w:hAnsi="Liberation Mono" w:eastAsia="Noto Sans Mono CJK SC" w:cs="Liberation Mono"/>
+                <w:sz w:val="20"/>
+                <w:szCs w:val="20"/>
+              </w:rPr>
+            </w:pPr>
+            <w:r>
+              <w:rPr>
+                <w:rFonts w:eastAsia="Noto Sans Mono CJK SC" w:cs="Liberation Mono" w:ascii="Liberation Mono" w:hAnsi="Liberation Mono"/>
+                <w:sz w:val="20"/>
+                <w:szCs w:val="20"/>
+              </w:rPr>
+            </w:r>
+          </w:p>
+        </w:tc>
+        <w:tc>
+          <w:tcPr>
+            <w:tcW w:w="2492" w:type="dxa"/>
+            <w:tcBorders>
+              <w:left w:val="single" w:sz="2" w:space="0" w:color="000000"/>
+              <w:bottom w:val="single" w:sz="2" w:space="0" w:color="000000"/>
+            </w:tcBorders>
+            <w:shd w:fill="auto" w:val="clear"/>
+          </w:tcPr>
+          <w:p>
+            <w:pPr>
+              <w:pStyle w:val="TableContents"/>
+              <w:bidi w:val="0"/>
+              <w:jc w:val="left"/>
+              <w:rPr/>
+            </w:pPr>
+            <w:r>
+              <w:rPr/>
+            </w:r>
+          </w:p>
+        </w:tc>
+        <w:tc>
+          <w:tcPr>
+            <w:tcW w:w="2507" w:type="dxa"/>
+            <w:tcBorders>
+              <w:left w:val="single" w:sz="2" w:space="0" w:color="000000"/>
+              <w:bottom w:val="single" w:sz="2" w:space="0" w:color="000000"/>
+              <w:right w:val="single" w:sz="2" w:space="0" w:color="000000"/>
+            </w:tcBorders>
+            <w:shd w:fill="auto" w:val="clear"/>
+          </w:tcPr>
+          <w:p>
+            <w:pPr>
+              <w:pStyle w:val="TableContents"/>
+              <w:bidi w:val="0"/>
+              <w:jc w:val="left"/>
+              <w:rPr>
+                <w:rFonts w:ascii="Liberation Mono" w:hAnsi="Liberation Mono" w:eastAsia="Noto Sans Mono CJK SC" w:cs="Liberation Mono"/>
+                <w:sz w:val="20"/>
+                <w:szCs w:val="20"/>
+              </w:rPr>
+            </w:pPr>
+            <w:r>
+              <w:rPr>
+                <w:rFonts w:eastAsia="Noto Sans Mono CJK SC" w:cs="Liberation Mono" w:ascii="Liberation Mono" w:hAnsi="Liberation Mono"/>
+                <w:sz w:val="20"/>
+                <w:szCs w:val="20"/>
+              </w:rPr>
+            </w:r>
+          </w:p>
+        </w:tc>
+      </w:tr>
+      <w:tr>
+        <w:trPr/>
+        <w:tc>
+          <w:tcPr>
+            <w:tcW w:w="2492" w:type="dxa"/>
+            <w:tcBorders>
+              <w:left w:val="single" w:sz="2" w:space="0" w:color="000000"/>
+              <w:bottom w:val="single" w:sz="2" w:space="0" w:color="000000"/>
+            </w:tcBorders>
+            <w:shd w:fill="auto" w:val="clear"/>
+          </w:tcPr>
+          <w:p>
+            <w:pPr>
+              <w:pStyle w:val="TableContents"/>
+              <w:bidi w:val="0"/>
+              <w:jc w:val="left"/>
+              <w:rPr/>
+            </w:pPr>
+            <w:r>
+              <w:rPr/>
+            </w:r>
+          </w:p>
+        </w:tc>
+        <w:tc>
+          <w:tcPr>
+            <w:tcW w:w="2494" w:type="dxa"/>
+            <w:tcBorders>
+              <w:left w:val="single" w:sz="2" w:space="0" w:color="000000"/>
+              <w:bottom w:val="single" w:sz="2" w:space="0" w:color="000000"/>
+            </w:tcBorders>
+            <w:shd w:fill="auto" w:val="clear"/>
+          </w:tcPr>
+          <w:p>
+            <w:pPr>
+              <w:pStyle w:val="TableContents"/>
+              <w:bidi w:val="0"/>
+              <w:jc w:val="left"/>
+              <w:rPr>
+                <w:rFonts w:ascii="Liberation Mono" w:hAnsi="Liberation Mono" w:eastAsia="Noto Sans Mono CJK SC" w:cs="Liberation Mono"/>
+                <w:sz w:val="20"/>
+                <w:szCs w:val="20"/>
+              </w:rPr>
+            </w:pPr>
+            <w:r>
+              <w:rPr>
+                <w:rFonts w:eastAsia="Noto Sans Mono CJK SC" w:cs="Liberation Mono" w:ascii="Liberation Mono" w:hAnsi="Liberation Mono"/>
+                <w:sz w:val="20"/>
+                <w:szCs w:val="20"/>
+              </w:rPr>
+            </w:r>
+          </w:p>
+        </w:tc>
+        <w:tc>
+          <w:tcPr>
+            <w:tcW w:w="2492" w:type="dxa"/>
+            <w:tcBorders>
+              <w:left w:val="single" w:sz="2" w:space="0" w:color="000000"/>
+              <w:bottom w:val="single" w:sz="2" w:space="0" w:color="000000"/>
+            </w:tcBorders>
+            <w:shd w:fill="auto" w:val="clear"/>
+          </w:tcPr>
+          <w:p>
+            <w:pPr>
+              <w:pStyle w:val="TableContents"/>
+              <w:bidi w:val="0"/>
+              <w:jc w:val="left"/>
+              <w:rPr/>
+            </w:pPr>
+            <w:r>
+              <w:rPr/>
+            </w:r>
+          </w:p>
+        </w:tc>
+        <w:tc>
+          <w:tcPr>
+            <w:tcW w:w="2507" w:type="dxa"/>
+            <w:tcBorders>
+              <w:left w:val="single" w:sz="2" w:space="0" w:color="000000"/>
+              <w:bottom w:val="single" w:sz="2" w:space="0" w:color="000000"/>
+              <w:right w:val="single" w:sz="2" w:space="0" w:color="000000"/>
+            </w:tcBorders>
+            <w:shd w:fill="auto" w:val="clear"/>
+          </w:tcPr>
+          <w:p>
+            <w:pPr>
+              <w:pStyle w:val="TableContents"/>
+              <w:bidi w:val="0"/>
+              <w:jc w:val="left"/>
+              <w:rPr>
+                <w:rFonts w:ascii="Liberation Mono" w:hAnsi="Liberation Mono" w:eastAsia="Noto Sans Mono CJK SC" w:cs="Liberation Mono"/>
+                <w:sz w:val="20"/>
+                <w:szCs w:val="20"/>
+              </w:rPr>
+            </w:pPr>
+            <w:r>
+              <w:rPr>
+                <w:rFonts w:eastAsia="Noto Sans Mono CJK SC" w:cs="Liberation Mono" w:ascii="Liberation Mono" w:hAnsi="Liberation Mono"/>
+                <w:sz w:val="20"/>
+                <w:szCs w:val="20"/>
+              </w:rPr>
+            </w:r>
+          </w:p>
+        </w:tc>
+      </w:tr>
+      <w:tr>
+        <w:trPr/>
+        <w:tc>
+          <w:tcPr>
+            <w:tcW w:w="2492" w:type="dxa"/>
+            <w:tcBorders>
+              <w:left w:val="single" w:sz="2" w:space="0" w:color="000000"/>
+              <w:bottom w:val="single" w:sz="2" w:space="0" w:color="000000"/>
+            </w:tcBorders>
+            <w:shd w:fill="auto" w:val="clear"/>
+          </w:tcPr>
+          <w:p>
+            <w:pPr>
+              <w:pStyle w:val="TableContents"/>
+              <w:bidi w:val="0"/>
+              <w:jc w:val="left"/>
+              <w:rPr/>
+            </w:pPr>
+            <w:r>
+              <w:rPr/>
+            </w:r>
+          </w:p>
+        </w:tc>
+        <w:tc>
+          <w:tcPr>
+            <w:tcW w:w="2494" w:type="dxa"/>
+            <w:tcBorders>
+              <w:left w:val="single" w:sz="2" w:space="0" w:color="000000"/>
+              <w:bottom w:val="single" w:sz="2" w:space="0" w:color="000000"/>
+            </w:tcBorders>
+            <w:shd w:fill="auto" w:val="clear"/>
+          </w:tcPr>
+          <w:p>
+            <w:pPr>
+              <w:pStyle w:val="TableContents"/>
+              <w:bidi w:val="0"/>
+              <w:jc w:val="left"/>
+              <w:rPr>
+                <w:rFonts w:ascii="Liberation Mono" w:hAnsi="Liberation Mono" w:eastAsia="Noto Sans Mono CJK SC" w:cs="Liberation Mono"/>
+                <w:sz w:val="20"/>
+                <w:szCs w:val="20"/>
+              </w:rPr>
+            </w:pPr>
+            <w:r>
+              <w:rPr>
+                <w:rFonts w:eastAsia="Noto Sans Mono CJK SC" w:cs="Liberation Mono" w:ascii="Liberation Mono" w:hAnsi="Liberation Mono"/>
+                <w:sz w:val="20"/>
+                <w:szCs w:val="20"/>
+              </w:rPr>
+            </w:r>
+          </w:p>
+        </w:tc>
+        <w:tc>
+          <w:tcPr>
+            <w:tcW w:w="2492" w:type="dxa"/>
+            <w:tcBorders>
+              <w:left w:val="single" w:sz="2" w:space="0" w:color="000000"/>
+              <w:bottom w:val="single" w:sz="2" w:space="0" w:color="000000"/>
+            </w:tcBorders>
+            <w:shd w:fill="auto" w:val="clear"/>
+          </w:tcPr>
+          <w:p>
+            <w:pPr>
+              <w:pStyle w:val="TableContents"/>
+              <w:bidi w:val="0"/>
+              <w:jc w:val="left"/>
+              <w:rPr/>
+            </w:pPr>
+            <w:r>
+              <w:rPr/>
+            </w:r>
+          </w:p>
+        </w:tc>
+        <w:tc>
+          <w:tcPr>
+            <w:tcW w:w="2507" w:type="dxa"/>
+            <w:tcBorders>
+              <w:left w:val="single" w:sz="2" w:space="0" w:color="000000"/>
+              <w:bottom w:val="single" w:sz="2" w:space="0" w:color="000000"/>
+              <w:right w:val="single" w:sz="2" w:space="0" w:color="000000"/>
+            </w:tcBorders>
+            <w:shd w:fill="auto" w:val="clear"/>
+          </w:tcPr>
+          <w:p>
+            <w:pPr>
+              <w:pStyle w:val="TableContents"/>
+              <w:bidi w:val="0"/>
+              <w:jc w:val="left"/>
+              <w:rPr>
+                <w:rFonts w:ascii="Liberation Mono" w:hAnsi="Liberation Mono" w:eastAsia="Noto Sans Mono CJK SC" w:cs="Liberation Mono"/>
+                <w:sz w:val="20"/>
+                <w:szCs w:val="20"/>
+              </w:rPr>
+            </w:pPr>
+            <w:r>
+              <w:rPr>
+                <w:rFonts w:eastAsia="Noto Sans Mono CJK SC" w:cs="Liberation Mono" w:ascii="Liberation Mono" w:hAnsi="Liberation Mono"/>
+                <w:sz w:val="20"/>
+                <w:szCs w:val="20"/>
+              </w:rPr>
+            </w:r>
+          </w:p>
+        </w:tc>
+      </w:tr>
+      <w:tr>
+        <w:trPr/>
+        <w:tc>
+          <w:tcPr>
+            <w:tcW w:w="2492" w:type="dxa"/>
+            <w:tcBorders>
+              <w:left w:val="single" w:sz="2" w:space="0" w:color="000000"/>
+              <w:bottom w:val="single" w:sz="2" w:space="0" w:color="000000"/>
+            </w:tcBorders>
+            <w:shd w:fill="auto" w:val="clear"/>
+          </w:tcPr>
+          <w:p>
+            <w:pPr>
+              <w:pStyle w:val="TableContents"/>
+              <w:bidi w:val="0"/>
+              <w:jc w:val="left"/>
+              <w:rPr/>
+            </w:pPr>
+            <w:r>
+              <w:rPr/>
+            </w:r>
+          </w:p>
+        </w:tc>
+        <w:tc>
+          <w:tcPr>
+            <w:tcW w:w="2494" w:type="dxa"/>
+            <w:tcBorders>
+              <w:left w:val="single" w:sz="2" w:space="0" w:color="000000"/>
+              <w:bottom w:val="single" w:sz="2" w:space="0" w:color="000000"/>
+            </w:tcBorders>
+            <w:shd w:fill="auto" w:val="clear"/>
+          </w:tcPr>
+          <w:p>
+            <w:pPr>
+              <w:pStyle w:val="TableContents"/>
+              <w:bidi w:val="0"/>
+              <w:jc w:val="left"/>
+              <w:rPr>
+                <w:rFonts w:ascii="Liberation Mono" w:hAnsi="Liberation Mono" w:eastAsia="Noto Sans Mono CJK SC" w:cs="Liberation Mono"/>
+                <w:sz w:val="20"/>
+                <w:szCs w:val="20"/>
+              </w:rPr>
+            </w:pPr>
+            <w:r>
+              <w:rPr>
+                <w:rFonts w:eastAsia="Noto Sans Mono CJK SC" w:cs="Liberation Mono" w:ascii="Liberation Mono" w:hAnsi="Liberation Mono"/>
+                <w:sz w:val="20"/>
+                <w:szCs w:val="20"/>
+              </w:rPr>
+            </w:r>
+          </w:p>
+        </w:tc>
+        <w:tc>
+          <w:tcPr>
+            <w:tcW w:w="2492" w:type="dxa"/>
+            <w:tcBorders>
+              <w:left w:val="single" w:sz="2" w:space="0" w:color="000000"/>
+              <w:bottom w:val="single" w:sz="2" w:space="0" w:color="000000"/>
+            </w:tcBorders>
+            <w:shd w:fill="auto" w:val="clear"/>
+          </w:tcPr>
+          <w:p>
+            <w:pPr>
+              <w:pStyle w:val="TableContents"/>
+              <w:bidi w:val="0"/>
+              <w:jc w:val="left"/>
+              <w:rPr/>
+            </w:pPr>
+            <w:r>
+              <w:rPr/>
+            </w:r>
+          </w:p>
+        </w:tc>
+        <w:tc>
+          <w:tcPr>
+            <w:tcW w:w="2507" w:type="dxa"/>
+            <w:tcBorders>
+              <w:left w:val="single" w:sz="2" w:space="0" w:color="000000"/>
+              <w:bottom w:val="single" w:sz="2" w:space="0" w:color="000000"/>
+              <w:right w:val="single" w:sz="2" w:space="0" w:color="000000"/>
+            </w:tcBorders>
+            <w:shd w:fill="auto" w:val="clear"/>
+          </w:tcPr>
+          <w:p>
+            <w:pPr>
+              <w:pStyle w:val="TableContents"/>
+              <w:bidi w:val="0"/>
+              <w:jc w:val="left"/>
+              <w:rPr>
+                <w:rFonts w:ascii="Liberation Mono" w:hAnsi="Liberation Mono" w:eastAsia="Noto Sans Mono CJK SC" w:cs="Liberation Mono"/>
+                <w:sz w:val="20"/>
+                <w:szCs w:val="20"/>
+              </w:rPr>
+            </w:pPr>
+            <w:r>
+              <w:rPr>
+                <w:rFonts w:eastAsia="Noto Sans Mono CJK SC" w:cs="Liberation Mono" w:ascii="Liberation Mono" w:hAnsi="Liberation Mono"/>
+                <w:sz w:val="20"/>
+                <w:szCs w:val="20"/>
+              </w:rPr>
+            </w:r>
+          </w:p>
+        </w:tc>
+      </w:tr>
+      <w:tr>
+        <w:trPr/>
+        <w:tc>
+          <w:tcPr>
+            <w:tcW w:w="2492" w:type="dxa"/>
+            <w:tcBorders>
+              <w:left w:val="single" w:sz="2" w:space="0" w:color="000000"/>
+              <w:bottom w:val="single" w:sz="2" w:space="0" w:color="000000"/>
+            </w:tcBorders>
+            <w:shd w:fill="auto" w:val="clear"/>
+          </w:tcPr>
+          <w:p>
+            <w:pPr>
+              <w:pStyle w:val="TableContents"/>
+              <w:bidi w:val="0"/>
+              <w:jc w:val="left"/>
+              <w:rPr/>
+            </w:pPr>
+            <w:r>
+              <w:rPr/>
+            </w:r>
+          </w:p>
+        </w:tc>
+        <w:tc>
+          <w:tcPr>
+            <w:tcW w:w="2494" w:type="dxa"/>
+            <w:tcBorders>
+              <w:left w:val="single" w:sz="2" w:space="0" w:color="000000"/>
+              <w:bottom w:val="single" w:sz="2" w:space="0" w:color="000000"/>
+            </w:tcBorders>
+            <w:shd w:fill="auto" w:val="clear"/>
+          </w:tcPr>
+          <w:p>
+            <w:pPr>
+              <w:pStyle w:val="TableContents"/>
+              <w:bidi w:val="0"/>
+              <w:jc w:val="left"/>
+              <w:rPr>
+                <w:rFonts w:ascii="Liberation Mono" w:hAnsi="Liberation Mono" w:eastAsia="Noto Sans Mono CJK SC" w:cs="Liberation Mono"/>
+                <w:sz w:val="20"/>
+                <w:szCs w:val="20"/>
+              </w:rPr>
+            </w:pPr>
+            <w:r>
+              <w:rPr>
+                <w:rFonts w:eastAsia="Noto Sans Mono CJK SC" w:cs="Liberation Mono" w:ascii="Liberation Mono" w:hAnsi="Liberation Mono"/>
+                <w:sz w:val="20"/>
+                <w:szCs w:val="20"/>
+              </w:rPr>
+            </w:r>
+          </w:p>
+        </w:tc>
+        <w:tc>
+          <w:tcPr>
+            <w:tcW w:w="2492" w:type="dxa"/>
+            <w:tcBorders>
+              <w:left w:val="single" w:sz="2" w:space="0" w:color="000000"/>
+              <w:bottom w:val="single" w:sz="2" w:space="0" w:color="000000"/>
+            </w:tcBorders>
+            <w:shd w:fill="auto" w:val="clear"/>
+          </w:tcPr>
+          <w:p>
+            <w:pPr>
+              <w:pStyle w:val="TableContents"/>
+              <w:bidi w:val="0"/>
+              <w:jc w:val="left"/>
+              <w:rPr/>
+            </w:pPr>
+            <w:r>
+              <w:rPr/>
+            </w:r>
+          </w:p>
+        </w:tc>
+        <w:tc>
+          <w:tcPr>
+            <w:tcW w:w="2507" w:type="dxa"/>
+            <w:tcBorders>
+              <w:left w:val="single" w:sz="2" w:space="0" w:color="000000"/>
+              <w:bottom w:val="single" w:sz="2" w:space="0" w:color="000000"/>
+              <w:right w:val="single" w:sz="2" w:space="0" w:color="000000"/>
+            </w:tcBorders>
+            <w:shd w:fill="auto" w:val="clear"/>
+          </w:tcPr>
+          <w:p>
+            <w:pPr>
+              <w:pStyle w:val="TableContents"/>
+              <w:bidi w:val="0"/>
+              <w:jc w:val="left"/>
+              <w:rPr>
+                <w:rFonts w:ascii="Liberation Mono" w:hAnsi="Liberation Mono" w:eastAsia="Noto Sans Mono CJK SC" w:cs="Liberation Mono"/>
+                <w:sz w:val="20"/>
+                <w:szCs w:val="20"/>
+              </w:rPr>
+            </w:pPr>
+            <w:r>
+              <w:rPr>
+                <w:rFonts w:eastAsia="Noto Sans Mono CJK SC" w:cs="Liberation Mono" w:ascii="Liberation Mono" w:hAnsi="Liberation Mono"/>
+                <w:sz w:val="20"/>
+                <w:szCs w:val="20"/>
+              </w:rPr>
+            </w:r>
+          </w:p>
+        </w:tc>
+      </w:tr>
+      <w:tr>
+        <w:trPr/>
+        <w:tc>
+          <w:tcPr>
+            <w:tcW w:w="2492" w:type="dxa"/>
+            <w:tcBorders>
+              <w:left w:val="single" w:sz="2" w:space="0" w:color="000000"/>
+              <w:bottom w:val="single" w:sz="2" w:space="0" w:color="000000"/>
+            </w:tcBorders>
+            <w:shd w:fill="auto" w:val="clear"/>
+          </w:tcPr>
+          <w:p>
+            <w:pPr>
+              <w:pStyle w:val="TableContents"/>
+              <w:bidi w:val="0"/>
+              <w:jc w:val="left"/>
+              <w:rPr/>
+            </w:pPr>
+            <w:r>
+              <w:rPr/>
+            </w:r>
+          </w:p>
+        </w:tc>
+        <w:tc>
+          <w:tcPr>
+            <w:tcW w:w="2494" w:type="dxa"/>
+            <w:tcBorders>
+              <w:left w:val="single" w:sz="2" w:space="0" w:color="000000"/>
+              <w:bottom w:val="single" w:sz="2" w:space="0" w:color="000000"/>
+            </w:tcBorders>
+            <w:shd w:fill="auto" w:val="clear"/>
+          </w:tcPr>
+          <w:p>
+            <w:pPr>
+              <w:pStyle w:val="TableContents"/>
+              <w:bidi w:val="0"/>
+              <w:jc w:val="left"/>
+              <w:rPr>
+                <w:rFonts w:ascii="Liberation Mono" w:hAnsi="Liberation Mono" w:eastAsia="Noto Sans Mono CJK SC" w:cs="Liberation Mono"/>
+                <w:sz w:val="20"/>
+                <w:szCs w:val="20"/>
+              </w:rPr>
+            </w:pPr>
+            <w:r>
+              <w:rPr>
+                <w:rFonts w:eastAsia="Noto Sans Mono CJK SC" w:cs="Liberation Mono" w:ascii="Liberation Mono" w:hAnsi="Liberation Mono"/>
+                <w:sz w:val="20"/>
+                <w:szCs w:val="20"/>
+              </w:rPr>
+            </w:r>
+          </w:p>
+        </w:tc>
+        <w:tc>
+          <w:tcPr>
+            <w:tcW w:w="2492" w:type="dxa"/>
+            <w:tcBorders>
+              <w:left w:val="single" w:sz="2" w:space="0" w:color="000000"/>
+              <w:bottom w:val="single" w:sz="2" w:space="0" w:color="000000"/>
+            </w:tcBorders>
+            <w:shd w:fill="auto" w:val="clear"/>
+          </w:tcPr>
+          <w:p>
+            <w:pPr>
+              <w:pStyle w:val="TableContents"/>
+              <w:bidi w:val="0"/>
+              <w:jc w:val="left"/>
+              <w:rPr/>
+            </w:pPr>
+            <w:r>
+              <w:rPr/>
+            </w:r>
+          </w:p>
+        </w:tc>
+        <w:tc>
+          <w:tcPr>
+            <w:tcW w:w="2507" w:type="dxa"/>
+            <w:tcBorders>
+              <w:left w:val="single" w:sz="2" w:space="0" w:color="000000"/>
+              <w:bottom w:val="single" w:sz="2" w:space="0" w:color="000000"/>
+              <w:right w:val="single" w:sz="2" w:space="0" w:color="000000"/>
+            </w:tcBorders>
+            <w:shd w:fill="auto" w:val="clear"/>
+          </w:tcPr>
+          <w:p>
+            <w:pPr>
+              <w:pStyle w:val="TableContents"/>
+              <w:bidi w:val="0"/>
+              <w:jc w:val="left"/>
+              <w:rPr>
+                <w:rFonts w:ascii="Liberation Mono" w:hAnsi="Liberation Mono" w:eastAsia="Noto Sans Mono CJK SC" w:cs="Liberation Mono"/>
+                <w:sz w:val="20"/>
+                <w:szCs w:val="20"/>
+              </w:rPr>
+            </w:pPr>
+            <w:r>
+              <w:rPr>
+                <w:rFonts w:eastAsia="Noto Sans Mono CJK SC" w:cs="Liberation Mono" w:ascii="Liberation Mono" w:hAnsi="Liberation Mono"/>
+                <w:sz w:val="20"/>
+                <w:szCs w:val="20"/>
+              </w:rPr>
+            </w:r>
+          </w:p>
+        </w:tc>
+      </w:tr>
+      <w:tr>
+        <w:trPr/>
+        <w:tc>
+          <w:tcPr>
+            <w:tcW w:w="2492" w:type="dxa"/>
+            <w:tcBorders>
+              <w:left w:val="single" w:sz="2" w:space="0" w:color="000000"/>
+              <w:bottom w:val="single" w:sz="2" w:space="0" w:color="000000"/>
+            </w:tcBorders>
+            <w:shd w:fill="auto" w:val="clear"/>
+          </w:tcPr>
+          <w:p>
+            <w:pPr>
+              <w:pStyle w:val="TableContents"/>
+              <w:bidi w:val="0"/>
+              <w:jc w:val="left"/>
+              <w:rPr/>
+            </w:pPr>
+            <w:r>
+              <w:rPr/>
+            </w:r>
+          </w:p>
+        </w:tc>
+        <w:tc>
+          <w:tcPr>
+            <w:tcW w:w="2494" w:type="dxa"/>
+            <w:tcBorders>
+              <w:left w:val="single" w:sz="2" w:space="0" w:color="000000"/>
+              <w:bottom w:val="single" w:sz="2" w:space="0" w:color="000000"/>
+            </w:tcBorders>
+            <w:shd w:fill="auto" w:val="clear"/>
+          </w:tcPr>
+          <w:p>
+            <w:pPr>
+              <w:pStyle w:val="TableContents"/>
+              <w:bidi w:val="0"/>
+              <w:jc w:val="left"/>
+              <w:rPr>
+                <w:rFonts w:ascii="Liberation Mono" w:hAnsi="Liberation Mono" w:eastAsia="Noto Sans Mono CJK SC" w:cs="Liberation Mono"/>
+                <w:sz w:val="20"/>
+                <w:szCs w:val="20"/>
+              </w:rPr>
+            </w:pPr>
+            <w:r>
+              <w:rPr>
+                <w:rFonts w:eastAsia="Noto Sans Mono CJK SC" w:cs="Liberation Mono" w:ascii="Liberation Mono" w:hAnsi="Liberation Mono"/>
+                <w:sz w:val="20"/>
+                <w:szCs w:val="20"/>
+              </w:rPr>
+            </w:r>
+          </w:p>
+        </w:tc>
+        <w:tc>
+          <w:tcPr>
+            <w:tcW w:w="2492" w:type="dxa"/>
+            <w:tcBorders>
+              <w:left w:val="single" w:sz="2" w:space="0" w:color="000000"/>
+              <w:bottom w:val="single" w:sz="2" w:space="0" w:color="000000"/>
+            </w:tcBorders>
+            <w:shd w:fill="auto" w:val="clear"/>
+          </w:tcPr>
+          <w:p>
+            <w:pPr>
+              <w:pStyle w:val="TableContents"/>
+              <w:bidi w:val="0"/>
+              <w:jc w:val="left"/>
+              <w:rPr/>
+            </w:pPr>
+            <w:r>
+              <w:rPr/>
+            </w:r>
+          </w:p>
+        </w:tc>
+        <w:tc>
+          <w:tcPr>
+            <w:tcW w:w="2507" w:type="dxa"/>
+            <w:tcBorders>
+              <w:left w:val="single" w:sz="2" w:space="0" w:color="000000"/>
+              <w:bottom w:val="single" w:sz="2" w:space="0" w:color="000000"/>
+              <w:right w:val="single" w:sz="2" w:space="0" w:color="000000"/>
+            </w:tcBorders>
+            <w:shd w:fill="auto" w:val="clear"/>
+          </w:tcPr>
+          <w:p>
+            <w:pPr>
+              <w:pStyle w:val="TableContents"/>
+              <w:bidi w:val="0"/>
+              <w:jc w:val="left"/>
+              <w:rPr>
+                <w:rFonts w:ascii="Liberation Mono" w:hAnsi="Liberation Mono" w:eastAsia="Noto Sans Mono CJK SC" w:cs="Liberation Mono"/>
+                <w:sz w:val="20"/>
+                <w:szCs w:val="20"/>
+              </w:rPr>
+            </w:pPr>
+            <w:r>
+              <w:rPr>
+                <w:rFonts w:eastAsia="Noto Sans Mono CJK SC" w:cs="Liberation Mono" w:ascii="Liberation Mono" w:hAnsi="Liberation Mono"/>
+                <w:sz w:val="20"/>
+                <w:szCs w:val="20"/>
+              </w:rPr>
+            </w:r>
+          </w:p>
+        </w:tc>
+      </w:tr>
+      <w:tr>
+        <w:trPr/>
+        <w:tc>
+          <w:tcPr>
+            <w:tcW w:w="2492" w:type="dxa"/>
+            <w:tcBorders>
+              <w:left w:val="single" w:sz="2" w:space="0" w:color="000000"/>
+              <w:bottom w:val="single" w:sz="2" w:space="0" w:color="000000"/>
+            </w:tcBorders>
+            <w:shd w:fill="auto" w:val="clear"/>
+          </w:tcPr>
+          <w:p>
+            <w:pPr>
+              <w:pStyle w:val="TableContents"/>
+              <w:bidi w:val="0"/>
+              <w:jc w:val="left"/>
+              <w:rPr/>
+            </w:pPr>
+            <w:r>
+              <w:rPr/>
+            </w:r>
+          </w:p>
+        </w:tc>
+        <w:tc>
+          <w:tcPr>
+            <w:tcW w:w="2494" w:type="dxa"/>
+            <w:tcBorders>
+              <w:left w:val="single" w:sz="2" w:space="0" w:color="000000"/>
+              <w:bottom w:val="single" w:sz="2" w:space="0" w:color="000000"/>
+            </w:tcBorders>
+            <w:shd w:fill="auto" w:val="clear"/>
+          </w:tcPr>
+          <w:p>
+            <w:pPr>
+              <w:pStyle w:val="TableContents"/>
+              <w:bidi w:val="0"/>
+              <w:jc w:val="left"/>
+              <w:rPr>
+                <w:rFonts w:ascii="Liberation Mono" w:hAnsi="Liberation Mono" w:eastAsia="Noto Sans Mono CJK SC" w:cs="Liberation Mono"/>
+                <w:sz w:val="20"/>
+                <w:szCs w:val="20"/>
+              </w:rPr>
+            </w:pPr>
+            <w:r>
+              <w:rPr>
+                <w:rFonts w:eastAsia="Noto Sans Mono CJK SC" w:cs="Liberation Mono" w:ascii="Liberation Mono" w:hAnsi="Liberation Mono"/>
+                <w:sz w:val="20"/>
+                <w:szCs w:val="20"/>
+              </w:rPr>
+            </w:r>
+          </w:p>
+        </w:tc>
+        <w:tc>
+          <w:tcPr>
+            <w:tcW w:w="2492" w:type="dxa"/>
+            <w:tcBorders>
+              <w:left w:val="single" w:sz="2" w:space="0" w:color="000000"/>
+              <w:bottom w:val="single" w:sz="2" w:space="0" w:color="000000"/>
+            </w:tcBorders>
+            <w:shd w:fill="auto" w:val="clear"/>
+          </w:tcPr>
+          <w:p>
+            <w:pPr>
+              <w:pStyle w:val="TableContents"/>
+              <w:bidi w:val="0"/>
+              <w:jc w:val="left"/>
+              <w:rPr/>
+            </w:pPr>
+            <w:r>
+              <w:rPr/>
             </w:r>
           </w:p>
         </w:tc>
@@ -4765,6 +7217,7 @@
       <w:pgNumType w:fmt="decimal"/>
       <w:formProt w:val="false"/>
       <w:textDirection w:val="lrTb"/>
+      <w:docGrid w:type="default" w:linePitch="100" w:charSpace="0"/>
     </w:sectPr>
   </w:body>
 </w:document>
@@ -4775,8 +7228,7 @@
   <w:docDefaults>
     <w:rPrDefault>
       <w:rPr>
-        <w:rFonts w:eastAsia="Noto Serif CJK SC" w:cs="Lohit Devanagari"/>
-        <w:sz w:val="24"/>
+        <w:rFonts w:ascii="Times New Roman" w:hAnsi="Times New Roman" w:eastAsia="Noto Serif CJK SC" w:cs="Lohit Devanagari"/>
         <w:szCs w:val="24"/>
         <w:lang w:val="en-US" w:eastAsia="zh-CN" w:bidi="hi-IN"/>
       </w:rPr>
@@ -4791,10 +7243,13 @@
     <w:pPr>
       <w:widowControl w:val="false"/>
       <w:bidi w:val="0"/>
+      <w:spacing w:before="0" w:after="0"/>
+      <w:jc w:val="left"/>
     </w:pPr>
     <w:rPr>
-      <w:rFonts w:eastAsia="Noto Serif CJK SC" w:cs="Lohit Devanagari"/>
+      <w:rFonts w:eastAsia="Noto Serif CJK SC" w:cs="Lohit Devanagari" w:ascii="Times New Roman" w:hAnsi="Times New Roman"/>
       <w:color w:val="auto"/>
+      <w:kern w:val="0"/>
       <w:sz w:val="24"/>
       <w:szCs w:val="24"/>
       <w:lang w:val="en-US" w:eastAsia="zh-CN" w:bidi="hi-IN"/>

</xml_diff>